<commit_message>
updated user guide and commands
</commit_message>
<xml_diff>
--- a/docker/RLCS user guide.docx
+++ b/docker/RLCS user guide.docx
@@ -30,15 +30,7 @@
     <w:p/>
     <w:p>
       <w:r>
-        <w:t xml:space="preserve">Welcome to the </w:t>
-      </w:r>
-      <w:proofErr w:type="gramStart"/>
-      <w:r>
-        <w:t>Real Life</w:t>
-      </w:r>
-      <w:proofErr w:type="gramEnd"/>
-      <w:r>
-        <w:t xml:space="preserve"> Corruption Scenario application user guide.  This application is used to share real stories from people who have faced or are facing corruption and would like to share their resolution or look for answers from similar cases.  </w:t>
+        <w:t xml:space="preserve">Welcome to the Real Life Corruption Scenario application user guide.  This application is used to share real stories from people who have faced or are facing corruption and would like to share their resolution or look for answers from similar cases.  </w:t>
       </w:r>
     </w:p>
     <w:p/>
@@ -275,7 +267,14 @@
         </w:numPr>
       </w:pPr>
       <w:r>
-        <w:t>Extract the contents of the folder on your local file system (example c:\rlcs)</w:t>
+        <w:t xml:space="preserve">Extract the contents of the folder on your local file system </w:t>
+      </w:r>
+      <w:r>
+        <w:rPr>
+          <w:b/>
+          <w:bCs/>
+        </w:rPr>
+        <w:t>(example c:\rlcs)</w:t>
       </w:r>
     </w:p>
     <w:p>
@@ -344,7 +343,14 @@
       </w:r>
       <w:proofErr w:type="spellEnd"/>
       <w:r>
-        <w:t>”.  For example, in the folder c:\rlcs\docker-compose.yml</w:t>
+        <w:t xml:space="preserve">”.  For example, in the folder </w:t>
+      </w:r>
+      <w:r>
+        <w:rPr>
+          <w:b/>
+          <w:bCs/>
+        </w:rPr>
+        <w:t>c:\rlcs\docker-compose.yml</w:t>
       </w:r>
     </w:p>
     <w:p>
@@ -402,6 +408,9 @@
         </w:numPr>
       </w:pPr>
       <w:r>
+        <w:t xml:space="preserve">Note: </w:t>
+      </w:r>
+      <w:r>
         <w:t>If this command does not work, docker did not install correctly so you will need to return to step one to finish installing it</w:t>
       </w:r>
     </w:p>
@@ -427,7 +436,36 @@
         </w:numPr>
       </w:pPr>
       <w:r>
+        <w:t xml:space="preserve">Note: </w:t>
+      </w:r>
+      <w:r>
         <w:t>If you gave your local folder a different name at step 2.c or 3.b then use that folder name instead</w:t>
+      </w:r>
+    </w:p>
+    <w:p>
+      <w:pPr>
+        <w:pStyle w:val="ListParagraph"/>
+        <w:numPr>
+          <w:ilvl w:val="1"/>
+          <w:numId w:val="1"/>
+        </w:numPr>
+        <w:shd w:val="clear" w:color="auto" w:fill="000000" w:themeFill="text1"/>
+      </w:pPr>
+      <w:r>
+        <w:t>docker login</w:t>
+      </w:r>
+    </w:p>
+    <w:p>
+      <w:pPr>
+        <w:pStyle w:val="ListParagraph"/>
+        <w:numPr>
+          <w:ilvl w:val="2"/>
+          <w:numId w:val="1"/>
+        </w:numPr>
+        <w:shd w:val="clear" w:color="auto" w:fill="FFFFFF" w:themeFill="background1"/>
+      </w:pPr>
+      <w:r>
+        <w:t>Note: Not sure if you need to login for this to work as it’s a public image.</w:t>
       </w:r>
     </w:p>
     <w:p>

</xml_diff>

<commit_message>
First full draft of the user guide.
</commit_message>
<xml_diff>
--- a/docker/RLCS user guide.docx
+++ b/docker/RLCS user guide.docx
@@ -30,17 +30,1056 @@
     <w:p/>
     <w:p>
       <w:r>
-        <w:t xml:space="preserve">Welcome to the Real Life Corruption Scenario application user guide.  This application is used to share real stories from people who have faced or are facing corruption and would like to share their resolution or look for answers from similar cases.  </w:t>
-      </w:r>
-    </w:p>
+        <w:t xml:space="preserve">Welcome to the </w:t>
+      </w:r>
+      <w:proofErr w:type="gramStart"/>
+      <w:r>
+        <w:t>Real Life</w:t>
+      </w:r>
+      <w:proofErr w:type="gramEnd"/>
+      <w:r>
+        <w:t xml:space="preserve"> Corruption Scenario application user guide.  This application is used to share real stories from people who have faced or are facing corruption and would like to share their resolution or look for answers from similar cases.  </w:t>
+      </w:r>
+    </w:p>
+    <w:p>
+      <w:r>
+        <w:br w:type="page"/>
+      </w:r>
+    </w:p>
+    <w:sdt>
+      <w:sdtPr>
+        <w:id w:val="-62798068"/>
+        <w:docPartObj>
+          <w:docPartGallery w:val="Table of Contents"/>
+          <w:docPartUnique/>
+        </w:docPartObj>
+      </w:sdtPr>
+      <w:sdtEndPr>
+        <w:rPr>
+          <w:rFonts w:asciiTheme="minorHAnsi" w:eastAsiaTheme="minorHAnsi" w:hAnsiTheme="minorHAnsi" w:cstheme="minorBidi"/>
+          <w:b/>
+          <w:bCs/>
+          <w:noProof/>
+          <w:color w:val="auto"/>
+          <w:sz w:val="22"/>
+          <w:szCs w:val="22"/>
+          <w:lang w:val="en-CA"/>
+        </w:rPr>
+      </w:sdtEndPr>
+      <w:sdtContent>
+        <w:p>
+          <w:pPr>
+            <w:pStyle w:val="TOCHeading"/>
+          </w:pPr>
+          <w:r>
+            <w:t>Contents</w:t>
+          </w:r>
+        </w:p>
+        <w:p>
+          <w:pPr>
+            <w:pStyle w:val="TOC1"/>
+            <w:tabs>
+              <w:tab w:val="right" w:leader="dot" w:pos="9350"/>
+            </w:tabs>
+            <w:rPr>
+              <w:rFonts w:eastAsiaTheme="minorEastAsia"/>
+              <w:noProof/>
+              <w:lang w:eastAsia="en-CA"/>
+            </w:rPr>
+          </w:pPr>
+          <w:r>
+            <w:fldChar w:fldCharType="begin"/>
+          </w:r>
+          <w:r>
+            <w:instrText xml:space="preserve"> TOC \o "1-3" \h \z \u </w:instrText>
+          </w:r>
+          <w:r>
+            <w:fldChar w:fldCharType="separate"/>
+          </w:r>
+          <w:hyperlink w:anchor="_Toc70071396" w:history="1">
+            <w:r>
+              <w:rPr>
+                <w:rStyle w:val="Hyperlink"/>
+                <w:noProof/>
+              </w:rPr>
+              <w:t>Installation</w:t>
+            </w:r>
+            <w:r>
+              <w:rPr>
+                <w:noProof/>
+                <w:webHidden/>
+              </w:rPr>
+              <w:tab/>
+            </w:r>
+            <w:r>
+              <w:rPr>
+                <w:noProof/>
+                <w:webHidden/>
+              </w:rPr>
+              <w:fldChar w:fldCharType="begin"/>
+            </w:r>
+            <w:r>
+              <w:rPr>
+                <w:noProof/>
+                <w:webHidden/>
+              </w:rPr>
+              <w:instrText xml:space="preserve"> PAGEREF _Toc70071396 \h </w:instrText>
+            </w:r>
+            <w:r>
+              <w:rPr>
+                <w:noProof/>
+                <w:webHidden/>
+              </w:rPr>
+            </w:r>
+            <w:r>
+              <w:rPr>
+                <w:noProof/>
+                <w:webHidden/>
+              </w:rPr>
+              <w:fldChar w:fldCharType="separate"/>
+            </w:r>
+            <w:r>
+              <w:rPr>
+                <w:noProof/>
+                <w:webHidden/>
+              </w:rPr>
+              <w:t>3</w:t>
+            </w:r>
+            <w:r>
+              <w:rPr>
+                <w:noProof/>
+                <w:webHidden/>
+              </w:rPr>
+              <w:fldChar w:fldCharType="end"/>
+            </w:r>
+          </w:hyperlink>
+        </w:p>
+        <w:p>
+          <w:pPr>
+            <w:pStyle w:val="TOC1"/>
+            <w:tabs>
+              <w:tab w:val="right" w:leader="dot" w:pos="9350"/>
+            </w:tabs>
+            <w:rPr>
+              <w:rFonts w:eastAsiaTheme="minorEastAsia"/>
+              <w:noProof/>
+              <w:lang w:eastAsia="en-CA"/>
+            </w:rPr>
+          </w:pPr>
+          <w:hyperlink w:anchor="_Toc70071397" w:history="1">
+            <w:r>
+              <w:rPr>
+                <w:rStyle w:val="Hyperlink"/>
+                <w:noProof/>
+              </w:rPr>
+              <w:t>Using the application</w:t>
+            </w:r>
+            <w:r>
+              <w:rPr>
+                <w:noProof/>
+                <w:webHidden/>
+              </w:rPr>
+              <w:tab/>
+            </w:r>
+            <w:r>
+              <w:rPr>
+                <w:noProof/>
+                <w:webHidden/>
+              </w:rPr>
+              <w:fldChar w:fldCharType="begin"/>
+            </w:r>
+            <w:r>
+              <w:rPr>
+                <w:noProof/>
+                <w:webHidden/>
+              </w:rPr>
+              <w:instrText xml:space="preserve"> PAGEREF _Toc70071397 \h </w:instrText>
+            </w:r>
+            <w:r>
+              <w:rPr>
+                <w:noProof/>
+                <w:webHidden/>
+              </w:rPr>
+            </w:r>
+            <w:r>
+              <w:rPr>
+                <w:noProof/>
+                <w:webHidden/>
+              </w:rPr>
+              <w:fldChar w:fldCharType="separate"/>
+            </w:r>
+            <w:r>
+              <w:rPr>
+                <w:noProof/>
+                <w:webHidden/>
+              </w:rPr>
+              <w:t>5</w:t>
+            </w:r>
+            <w:r>
+              <w:rPr>
+                <w:noProof/>
+                <w:webHidden/>
+              </w:rPr>
+              <w:fldChar w:fldCharType="end"/>
+            </w:r>
+          </w:hyperlink>
+        </w:p>
+        <w:p>
+          <w:pPr>
+            <w:pStyle w:val="TOC2"/>
+            <w:tabs>
+              <w:tab w:val="right" w:leader="dot" w:pos="9350"/>
+            </w:tabs>
+            <w:rPr>
+              <w:noProof/>
+            </w:rPr>
+          </w:pPr>
+          <w:hyperlink w:anchor="_Toc70071398" w:history="1">
+            <w:r>
+              <w:rPr>
+                <w:rStyle w:val="Hyperlink"/>
+                <w:noProof/>
+              </w:rPr>
+              <w:t>Home Page</w:t>
+            </w:r>
+            <w:r>
+              <w:rPr>
+                <w:noProof/>
+                <w:webHidden/>
+              </w:rPr>
+              <w:tab/>
+            </w:r>
+            <w:r>
+              <w:rPr>
+                <w:noProof/>
+                <w:webHidden/>
+              </w:rPr>
+              <w:fldChar w:fldCharType="begin"/>
+            </w:r>
+            <w:r>
+              <w:rPr>
+                <w:noProof/>
+                <w:webHidden/>
+              </w:rPr>
+              <w:instrText xml:space="preserve"> PAGEREF _Toc70071398 \h </w:instrText>
+            </w:r>
+            <w:r>
+              <w:rPr>
+                <w:noProof/>
+                <w:webHidden/>
+              </w:rPr>
+            </w:r>
+            <w:r>
+              <w:rPr>
+                <w:noProof/>
+                <w:webHidden/>
+              </w:rPr>
+              <w:fldChar w:fldCharType="separate"/>
+            </w:r>
+            <w:r>
+              <w:rPr>
+                <w:noProof/>
+                <w:webHidden/>
+              </w:rPr>
+              <w:t>5</w:t>
+            </w:r>
+            <w:r>
+              <w:rPr>
+                <w:noProof/>
+                <w:webHidden/>
+              </w:rPr>
+              <w:fldChar w:fldCharType="end"/>
+            </w:r>
+          </w:hyperlink>
+        </w:p>
+        <w:p>
+          <w:pPr>
+            <w:pStyle w:val="TOC1"/>
+            <w:tabs>
+              <w:tab w:val="right" w:leader="dot" w:pos="9350"/>
+            </w:tabs>
+            <w:rPr>
+              <w:rFonts w:eastAsiaTheme="minorEastAsia"/>
+              <w:noProof/>
+              <w:lang w:eastAsia="en-CA"/>
+            </w:rPr>
+          </w:pPr>
+          <w:hyperlink w:anchor="_Toc70071399" w:history="1">
+            <w:r>
+              <w:rPr>
+                <w:rStyle w:val="Hyperlink"/>
+                <w:noProof/>
+              </w:rPr>
+              <w:t>Account Management</w:t>
+            </w:r>
+            <w:r>
+              <w:rPr>
+                <w:noProof/>
+                <w:webHidden/>
+              </w:rPr>
+              <w:tab/>
+            </w:r>
+            <w:r>
+              <w:rPr>
+                <w:noProof/>
+                <w:webHidden/>
+              </w:rPr>
+              <w:fldChar w:fldCharType="begin"/>
+            </w:r>
+            <w:r>
+              <w:rPr>
+                <w:noProof/>
+                <w:webHidden/>
+              </w:rPr>
+              <w:instrText xml:space="preserve"> PAGEREF _Toc70071399 \h </w:instrText>
+            </w:r>
+            <w:r>
+              <w:rPr>
+                <w:noProof/>
+                <w:webHidden/>
+              </w:rPr>
+            </w:r>
+            <w:r>
+              <w:rPr>
+                <w:noProof/>
+                <w:webHidden/>
+              </w:rPr>
+              <w:fldChar w:fldCharType="separate"/>
+            </w:r>
+            <w:r>
+              <w:rPr>
+                <w:noProof/>
+                <w:webHidden/>
+              </w:rPr>
+              <w:t>6</w:t>
+            </w:r>
+            <w:r>
+              <w:rPr>
+                <w:noProof/>
+                <w:webHidden/>
+              </w:rPr>
+              <w:fldChar w:fldCharType="end"/>
+            </w:r>
+          </w:hyperlink>
+        </w:p>
+        <w:p>
+          <w:pPr>
+            <w:pStyle w:val="TOC2"/>
+            <w:tabs>
+              <w:tab w:val="right" w:leader="dot" w:pos="9350"/>
+            </w:tabs>
+            <w:rPr>
+              <w:noProof/>
+            </w:rPr>
+          </w:pPr>
+          <w:hyperlink w:anchor="_Toc70071400" w:history="1">
+            <w:r>
+              <w:rPr>
+                <w:rStyle w:val="Hyperlink"/>
+                <w:noProof/>
+              </w:rPr>
+              <w:t>Account registration</w:t>
+            </w:r>
+            <w:r>
+              <w:rPr>
+                <w:noProof/>
+                <w:webHidden/>
+              </w:rPr>
+              <w:tab/>
+            </w:r>
+            <w:r>
+              <w:rPr>
+                <w:noProof/>
+                <w:webHidden/>
+              </w:rPr>
+              <w:fldChar w:fldCharType="begin"/>
+            </w:r>
+            <w:r>
+              <w:rPr>
+                <w:noProof/>
+                <w:webHidden/>
+              </w:rPr>
+              <w:instrText xml:space="preserve"> PAGEREF _Toc70071400 \h </w:instrText>
+            </w:r>
+            <w:r>
+              <w:rPr>
+                <w:noProof/>
+                <w:webHidden/>
+              </w:rPr>
+            </w:r>
+            <w:r>
+              <w:rPr>
+                <w:noProof/>
+                <w:webHidden/>
+              </w:rPr>
+              <w:fldChar w:fldCharType="separate"/>
+            </w:r>
+            <w:r>
+              <w:rPr>
+                <w:noProof/>
+                <w:webHidden/>
+              </w:rPr>
+              <w:t>6</w:t>
+            </w:r>
+            <w:r>
+              <w:rPr>
+                <w:noProof/>
+                <w:webHidden/>
+              </w:rPr>
+              <w:fldChar w:fldCharType="end"/>
+            </w:r>
+          </w:hyperlink>
+        </w:p>
+        <w:p>
+          <w:pPr>
+            <w:pStyle w:val="TOC2"/>
+            <w:tabs>
+              <w:tab w:val="right" w:leader="dot" w:pos="9350"/>
+            </w:tabs>
+            <w:rPr>
+              <w:noProof/>
+            </w:rPr>
+          </w:pPr>
+          <w:hyperlink w:anchor="_Toc70071401" w:history="1">
+            <w:r>
+              <w:rPr>
+                <w:rStyle w:val="Hyperlink"/>
+                <w:noProof/>
+              </w:rPr>
+              <w:t>Roles</w:t>
+            </w:r>
+            <w:r>
+              <w:rPr>
+                <w:noProof/>
+                <w:webHidden/>
+              </w:rPr>
+              <w:tab/>
+            </w:r>
+            <w:r>
+              <w:rPr>
+                <w:noProof/>
+                <w:webHidden/>
+              </w:rPr>
+              <w:fldChar w:fldCharType="begin"/>
+            </w:r>
+            <w:r>
+              <w:rPr>
+                <w:noProof/>
+                <w:webHidden/>
+              </w:rPr>
+              <w:instrText xml:space="preserve"> PAGEREF _Toc70071401 \h </w:instrText>
+            </w:r>
+            <w:r>
+              <w:rPr>
+                <w:noProof/>
+                <w:webHidden/>
+              </w:rPr>
+            </w:r>
+            <w:r>
+              <w:rPr>
+                <w:noProof/>
+                <w:webHidden/>
+              </w:rPr>
+              <w:fldChar w:fldCharType="separate"/>
+            </w:r>
+            <w:r>
+              <w:rPr>
+                <w:noProof/>
+                <w:webHidden/>
+              </w:rPr>
+              <w:t>6</w:t>
+            </w:r>
+            <w:r>
+              <w:rPr>
+                <w:noProof/>
+                <w:webHidden/>
+              </w:rPr>
+              <w:fldChar w:fldCharType="end"/>
+            </w:r>
+          </w:hyperlink>
+        </w:p>
+        <w:p>
+          <w:pPr>
+            <w:pStyle w:val="TOC2"/>
+            <w:tabs>
+              <w:tab w:val="right" w:leader="dot" w:pos="9350"/>
+            </w:tabs>
+            <w:rPr>
+              <w:noProof/>
+            </w:rPr>
+          </w:pPr>
+          <w:hyperlink w:anchor="_Toc70071402" w:history="1">
+            <w:r>
+              <w:rPr>
+                <w:rStyle w:val="Hyperlink"/>
+                <w:noProof/>
+              </w:rPr>
+              <w:t>Login and Reset Password</w:t>
+            </w:r>
+            <w:r>
+              <w:rPr>
+                <w:noProof/>
+                <w:webHidden/>
+              </w:rPr>
+              <w:tab/>
+            </w:r>
+            <w:r>
+              <w:rPr>
+                <w:noProof/>
+                <w:webHidden/>
+              </w:rPr>
+              <w:fldChar w:fldCharType="begin"/>
+            </w:r>
+            <w:r>
+              <w:rPr>
+                <w:noProof/>
+                <w:webHidden/>
+              </w:rPr>
+              <w:instrText xml:space="preserve"> PAGEREF _Toc70071402 \h </w:instrText>
+            </w:r>
+            <w:r>
+              <w:rPr>
+                <w:noProof/>
+                <w:webHidden/>
+              </w:rPr>
+            </w:r>
+            <w:r>
+              <w:rPr>
+                <w:noProof/>
+                <w:webHidden/>
+              </w:rPr>
+              <w:fldChar w:fldCharType="separate"/>
+            </w:r>
+            <w:r>
+              <w:rPr>
+                <w:noProof/>
+                <w:webHidden/>
+              </w:rPr>
+              <w:t>7</w:t>
+            </w:r>
+            <w:r>
+              <w:rPr>
+                <w:noProof/>
+                <w:webHidden/>
+              </w:rPr>
+              <w:fldChar w:fldCharType="end"/>
+            </w:r>
+          </w:hyperlink>
+        </w:p>
+        <w:p>
+          <w:pPr>
+            <w:pStyle w:val="TOC2"/>
+            <w:tabs>
+              <w:tab w:val="right" w:leader="dot" w:pos="9350"/>
+            </w:tabs>
+            <w:rPr>
+              <w:noProof/>
+            </w:rPr>
+          </w:pPr>
+          <w:hyperlink w:anchor="_Toc70071403" w:history="1">
+            <w:r>
+              <w:rPr>
+                <w:rStyle w:val="Hyperlink"/>
+                <w:noProof/>
+              </w:rPr>
+              <w:t>Default Admin Account</w:t>
+            </w:r>
+            <w:r>
+              <w:rPr>
+                <w:noProof/>
+                <w:webHidden/>
+              </w:rPr>
+              <w:tab/>
+            </w:r>
+            <w:r>
+              <w:rPr>
+                <w:noProof/>
+                <w:webHidden/>
+              </w:rPr>
+              <w:fldChar w:fldCharType="begin"/>
+            </w:r>
+            <w:r>
+              <w:rPr>
+                <w:noProof/>
+                <w:webHidden/>
+              </w:rPr>
+              <w:instrText xml:space="preserve"> PAGEREF _Toc70071403 \h </w:instrText>
+            </w:r>
+            <w:r>
+              <w:rPr>
+                <w:noProof/>
+                <w:webHidden/>
+              </w:rPr>
+            </w:r>
+            <w:r>
+              <w:rPr>
+                <w:noProof/>
+                <w:webHidden/>
+              </w:rPr>
+              <w:fldChar w:fldCharType="separate"/>
+            </w:r>
+            <w:r>
+              <w:rPr>
+                <w:noProof/>
+                <w:webHidden/>
+              </w:rPr>
+              <w:t>8</w:t>
+            </w:r>
+            <w:r>
+              <w:rPr>
+                <w:noProof/>
+                <w:webHidden/>
+              </w:rPr>
+              <w:fldChar w:fldCharType="end"/>
+            </w:r>
+          </w:hyperlink>
+        </w:p>
+        <w:p>
+          <w:pPr>
+            <w:pStyle w:val="TOC2"/>
+            <w:tabs>
+              <w:tab w:val="right" w:leader="dot" w:pos="9350"/>
+            </w:tabs>
+            <w:rPr>
+              <w:noProof/>
+            </w:rPr>
+          </w:pPr>
+          <w:hyperlink w:anchor="_Toc70071404" w:history="1">
+            <w:r>
+              <w:rPr>
+                <w:rStyle w:val="Hyperlink"/>
+                <w:noProof/>
+              </w:rPr>
+              <w:t>Reset Default Admin Password</w:t>
+            </w:r>
+            <w:r>
+              <w:rPr>
+                <w:noProof/>
+                <w:webHidden/>
+              </w:rPr>
+              <w:tab/>
+            </w:r>
+            <w:r>
+              <w:rPr>
+                <w:noProof/>
+                <w:webHidden/>
+              </w:rPr>
+              <w:fldChar w:fldCharType="begin"/>
+            </w:r>
+            <w:r>
+              <w:rPr>
+                <w:noProof/>
+                <w:webHidden/>
+              </w:rPr>
+              <w:instrText xml:space="preserve"> PAGEREF _Toc70071404 \h </w:instrText>
+            </w:r>
+            <w:r>
+              <w:rPr>
+                <w:noProof/>
+                <w:webHidden/>
+              </w:rPr>
+            </w:r>
+            <w:r>
+              <w:rPr>
+                <w:noProof/>
+                <w:webHidden/>
+              </w:rPr>
+              <w:fldChar w:fldCharType="separate"/>
+            </w:r>
+            <w:r>
+              <w:rPr>
+                <w:noProof/>
+                <w:webHidden/>
+              </w:rPr>
+              <w:t>8</w:t>
+            </w:r>
+            <w:r>
+              <w:rPr>
+                <w:noProof/>
+                <w:webHidden/>
+              </w:rPr>
+              <w:fldChar w:fldCharType="end"/>
+            </w:r>
+          </w:hyperlink>
+        </w:p>
+        <w:p>
+          <w:pPr>
+            <w:pStyle w:val="TOC2"/>
+            <w:tabs>
+              <w:tab w:val="right" w:leader="dot" w:pos="9350"/>
+            </w:tabs>
+            <w:rPr>
+              <w:noProof/>
+            </w:rPr>
+          </w:pPr>
+          <w:hyperlink w:anchor="_Toc70071405" w:history="1">
+            <w:r>
+              <w:rPr>
+                <w:rStyle w:val="Hyperlink"/>
+                <w:noProof/>
+              </w:rPr>
+              <w:t>Creating New Reviewers and Admins</w:t>
+            </w:r>
+            <w:r>
+              <w:rPr>
+                <w:noProof/>
+                <w:webHidden/>
+              </w:rPr>
+              <w:tab/>
+            </w:r>
+            <w:r>
+              <w:rPr>
+                <w:noProof/>
+                <w:webHidden/>
+              </w:rPr>
+              <w:fldChar w:fldCharType="begin"/>
+            </w:r>
+            <w:r>
+              <w:rPr>
+                <w:noProof/>
+                <w:webHidden/>
+              </w:rPr>
+              <w:instrText xml:space="preserve"> PAGEREF _Toc70071405 \h </w:instrText>
+            </w:r>
+            <w:r>
+              <w:rPr>
+                <w:noProof/>
+                <w:webHidden/>
+              </w:rPr>
+            </w:r>
+            <w:r>
+              <w:rPr>
+                <w:noProof/>
+                <w:webHidden/>
+              </w:rPr>
+              <w:fldChar w:fldCharType="separate"/>
+            </w:r>
+            <w:r>
+              <w:rPr>
+                <w:noProof/>
+                <w:webHidden/>
+              </w:rPr>
+              <w:t>9</w:t>
+            </w:r>
+            <w:r>
+              <w:rPr>
+                <w:noProof/>
+                <w:webHidden/>
+              </w:rPr>
+              <w:fldChar w:fldCharType="end"/>
+            </w:r>
+          </w:hyperlink>
+        </w:p>
+        <w:p>
+          <w:pPr>
+            <w:pStyle w:val="TOC1"/>
+            <w:tabs>
+              <w:tab w:val="right" w:leader="dot" w:pos="9350"/>
+            </w:tabs>
+            <w:rPr>
+              <w:rFonts w:eastAsiaTheme="minorEastAsia"/>
+              <w:noProof/>
+              <w:lang w:eastAsia="en-CA"/>
+            </w:rPr>
+          </w:pPr>
+          <w:hyperlink w:anchor="_Toc70071406" w:history="1">
+            <w:r>
+              <w:rPr>
+                <w:rStyle w:val="Hyperlink"/>
+                <w:noProof/>
+              </w:rPr>
+              <w:t>Scenario Workflow</w:t>
+            </w:r>
+            <w:r>
+              <w:rPr>
+                <w:noProof/>
+                <w:webHidden/>
+              </w:rPr>
+              <w:tab/>
+            </w:r>
+            <w:r>
+              <w:rPr>
+                <w:noProof/>
+                <w:webHidden/>
+              </w:rPr>
+              <w:fldChar w:fldCharType="begin"/>
+            </w:r>
+            <w:r>
+              <w:rPr>
+                <w:noProof/>
+                <w:webHidden/>
+              </w:rPr>
+              <w:instrText xml:space="preserve"> PAGEREF _Toc70071406 \h </w:instrText>
+            </w:r>
+            <w:r>
+              <w:rPr>
+                <w:noProof/>
+                <w:webHidden/>
+              </w:rPr>
+            </w:r>
+            <w:r>
+              <w:rPr>
+                <w:noProof/>
+                <w:webHidden/>
+              </w:rPr>
+              <w:fldChar w:fldCharType="separate"/>
+            </w:r>
+            <w:r>
+              <w:rPr>
+                <w:noProof/>
+                <w:webHidden/>
+              </w:rPr>
+              <w:t>11</w:t>
+            </w:r>
+            <w:r>
+              <w:rPr>
+                <w:noProof/>
+                <w:webHidden/>
+              </w:rPr>
+              <w:fldChar w:fldCharType="end"/>
+            </w:r>
+          </w:hyperlink>
+        </w:p>
+        <w:p>
+          <w:pPr>
+            <w:pStyle w:val="TOC2"/>
+            <w:tabs>
+              <w:tab w:val="right" w:leader="dot" w:pos="9350"/>
+            </w:tabs>
+            <w:rPr>
+              <w:noProof/>
+            </w:rPr>
+          </w:pPr>
+          <w:hyperlink w:anchor="_Toc70071407" w:history="1">
+            <w:r>
+              <w:rPr>
+                <w:rStyle w:val="Hyperlink"/>
+                <w:noProof/>
+              </w:rPr>
+              <w:t>Submitting a Scenario</w:t>
+            </w:r>
+            <w:r>
+              <w:rPr>
+                <w:noProof/>
+                <w:webHidden/>
+              </w:rPr>
+              <w:tab/>
+            </w:r>
+            <w:r>
+              <w:rPr>
+                <w:noProof/>
+                <w:webHidden/>
+              </w:rPr>
+              <w:fldChar w:fldCharType="begin"/>
+            </w:r>
+            <w:r>
+              <w:rPr>
+                <w:noProof/>
+                <w:webHidden/>
+              </w:rPr>
+              <w:instrText xml:space="preserve"> PAGEREF _Toc70071407 \h </w:instrText>
+            </w:r>
+            <w:r>
+              <w:rPr>
+                <w:noProof/>
+                <w:webHidden/>
+              </w:rPr>
+            </w:r>
+            <w:r>
+              <w:rPr>
+                <w:noProof/>
+                <w:webHidden/>
+              </w:rPr>
+              <w:fldChar w:fldCharType="separate"/>
+            </w:r>
+            <w:r>
+              <w:rPr>
+                <w:noProof/>
+                <w:webHidden/>
+              </w:rPr>
+              <w:t>11</w:t>
+            </w:r>
+            <w:r>
+              <w:rPr>
+                <w:noProof/>
+                <w:webHidden/>
+              </w:rPr>
+              <w:fldChar w:fldCharType="end"/>
+            </w:r>
+          </w:hyperlink>
+        </w:p>
+        <w:p>
+          <w:pPr>
+            <w:pStyle w:val="TOC2"/>
+            <w:tabs>
+              <w:tab w:val="right" w:leader="dot" w:pos="9350"/>
+            </w:tabs>
+            <w:rPr>
+              <w:noProof/>
+            </w:rPr>
+          </w:pPr>
+          <w:hyperlink w:anchor="_Toc70071408" w:history="1">
+            <w:r>
+              <w:rPr>
+                <w:rStyle w:val="Hyperlink"/>
+                <w:noProof/>
+              </w:rPr>
+              <w:t>Reviewing a Scenario</w:t>
+            </w:r>
+            <w:r>
+              <w:rPr>
+                <w:noProof/>
+                <w:webHidden/>
+              </w:rPr>
+              <w:tab/>
+            </w:r>
+            <w:r>
+              <w:rPr>
+                <w:noProof/>
+                <w:webHidden/>
+              </w:rPr>
+              <w:fldChar w:fldCharType="begin"/>
+            </w:r>
+            <w:r>
+              <w:rPr>
+                <w:noProof/>
+                <w:webHidden/>
+              </w:rPr>
+              <w:instrText xml:space="preserve"> PAGEREF _Toc70071408 \h </w:instrText>
+            </w:r>
+            <w:r>
+              <w:rPr>
+                <w:noProof/>
+                <w:webHidden/>
+              </w:rPr>
+            </w:r>
+            <w:r>
+              <w:rPr>
+                <w:noProof/>
+                <w:webHidden/>
+              </w:rPr>
+              <w:fldChar w:fldCharType="separate"/>
+            </w:r>
+            <w:r>
+              <w:rPr>
+                <w:noProof/>
+                <w:webHidden/>
+              </w:rPr>
+              <w:t>11</w:t>
+            </w:r>
+            <w:r>
+              <w:rPr>
+                <w:noProof/>
+                <w:webHidden/>
+              </w:rPr>
+              <w:fldChar w:fldCharType="end"/>
+            </w:r>
+          </w:hyperlink>
+        </w:p>
+        <w:p>
+          <w:pPr>
+            <w:pStyle w:val="TOC2"/>
+            <w:tabs>
+              <w:tab w:val="right" w:leader="dot" w:pos="9350"/>
+            </w:tabs>
+            <w:rPr>
+              <w:noProof/>
+            </w:rPr>
+          </w:pPr>
+          <w:hyperlink w:anchor="_Toc70071409" w:history="1">
+            <w:r>
+              <w:rPr>
+                <w:rStyle w:val="Hyperlink"/>
+                <w:noProof/>
+              </w:rPr>
+              <w:t>Editing a scenario</w:t>
+            </w:r>
+            <w:r>
+              <w:rPr>
+                <w:noProof/>
+                <w:webHidden/>
+              </w:rPr>
+              <w:tab/>
+            </w:r>
+            <w:r>
+              <w:rPr>
+                <w:noProof/>
+                <w:webHidden/>
+              </w:rPr>
+              <w:fldChar w:fldCharType="begin"/>
+            </w:r>
+            <w:r>
+              <w:rPr>
+                <w:noProof/>
+                <w:webHidden/>
+              </w:rPr>
+              <w:instrText xml:space="preserve"> PAGEREF _Toc70071409 \h </w:instrText>
+            </w:r>
+            <w:r>
+              <w:rPr>
+                <w:noProof/>
+                <w:webHidden/>
+              </w:rPr>
+            </w:r>
+            <w:r>
+              <w:rPr>
+                <w:noProof/>
+                <w:webHidden/>
+              </w:rPr>
+              <w:fldChar w:fldCharType="separate"/>
+            </w:r>
+            <w:r>
+              <w:rPr>
+                <w:noProof/>
+                <w:webHidden/>
+              </w:rPr>
+              <w:t>12</w:t>
+            </w:r>
+            <w:r>
+              <w:rPr>
+                <w:noProof/>
+                <w:webHidden/>
+              </w:rPr>
+              <w:fldChar w:fldCharType="end"/>
+            </w:r>
+          </w:hyperlink>
+        </w:p>
+        <w:p>
+          <w:r>
+            <w:rPr>
+              <w:b/>
+              <w:bCs/>
+              <w:noProof/>
+            </w:rPr>
+            <w:fldChar w:fldCharType="end"/>
+          </w:r>
+        </w:p>
+      </w:sdtContent>
+    </w:sdt>
     <w:p/>
     <w:p>
       <w:pPr>
+        <w:rPr>
+          <w:rFonts w:asciiTheme="majorHAnsi" w:eastAsiaTheme="majorEastAsia" w:hAnsiTheme="majorHAnsi" w:cstheme="majorBidi"/>
+          <w:color w:val="2F5496" w:themeColor="accent1" w:themeShade="BF"/>
+          <w:sz w:val="32"/>
+          <w:szCs w:val="32"/>
+        </w:rPr>
+      </w:pPr>
+      <w:r>
+        <w:br w:type="page"/>
+      </w:r>
+    </w:p>
+    <w:p>
+      <w:pPr>
         <w:pStyle w:val="Heading1"/>
       </w:pPr>
-      <w:r>
+      <w:bookmarkStart w:id="0" w:name="_Toc70071396"/>
+      <w:r>
+        <w:lastRenderedPageBreak/>
         <w:t>Installation</w:t>
       </w:r>
+      <w:bookmarkEnd w:id="0"/>
     </w:p>
     <w:p>
       <w:pPr>
@@ -58,7 +1097,7 @@
       <w:pPr>
         <w:ind w:firstLine="360"/>
       </w:pPr>
-      <w:hyperlink r:id="rId5" w:history="1">
+      <w:hyperlink r:id="rId6" w:history="1">
         <w:r>
           <w:rPr>
             <w:rStyle w:val="Hyperlink"/>
@@ -98,7 +1137,7 @@
       <w:r>
         <w:t xml:space="preserve">Go to </w:t>
       </w:r>
-      <w:hyperlink r:id="rId6" w:history="1">
+      <w:hyperlink r:id="rId7" w:history="1">
         <w:r>
           <w:rPr>
             <w:rStyle w:val="Hyperlink"/>
@@ -124,46 +1163,6 @@
             <wp:extent cx="1095528" cy="390580"/>
             <wp:effectExtent l="0" t="0" r="0" b="9525"/>
             <wp:docPr id="1" name="Picture 1"/>
-            <wp:cNvGraphicFramePr>
-              <a:graphicFrameLocks xmlns:a="http://schemas.openxmlformats.org/drawingml/2006/main" noChangeAspect="1"/>
-            </wp:cNvGraphicFramePr>
-            <a:graphic xmlns:a="http://schemas.openxmlformats.org/drawingml/2006/main">
-              <a:graphicData uri="http://schemas.openxmlformats.org/drawingml/2006/picture">
-                <pic:pic xmlns:pic="http://schemas.openxmlformats.org/drawingml/2006/picture">
-                  <pic:nvPicPr>
-                    <pic:cNvPr id="1" name=""/>
-                    <pic:cNvPicPr/>
-                  </pic:nvPicPr>
-                  <pic:blipFill>
-                    <a:blip r:embed="rId7"/>
-                    <a:stretch>
-                      <a:fillRect/>
-                    </a:stretch>
-                  </pic:blipFill>
-                  <pic:spPr>
-                    <a:xfrm>
-                      <a:off x="0" y="0"/>
-                      <a:ext cx="1095528" cy="390580"/>
-                    </a:xfrm>
-                    <a:prstGeom prst="rect">
-                      <a:avLst/>
-                    </a:prstGeom>
-                  </pic:spPr>
-                </pic:pic>
-              </a:graphicData>
-            </a:graphic>
-          </wp:inline>
-        </w:drawing>
-      </w:r>
-      <w:r>
-        <w:t xml:space="preserve"> button and then on </w:t>
-      </w:r>
-      <w:r>
-        <w:drawing>
-          <wp:inline distT="0" distB="0" distL="0" distR="0" wp14:anchorId="593FD1DE" wp14:editId="00631023">
-            <wp:extent cx="1333686" cy="266737"/>
-            <wp:effectExtent l="0" t="0" r="0" b="0"/>
-            <wp:docPr id="3" name="Picture 3"/>
             <wp:cNvGraphicFramePr>
               <a:graphicFrameLocks xmlns:a="http://schemas.openxmlformats.org/drawingml/2006/main" noChangeAspect="1"/>
             </wp:cNvGraphicFramePr>
@@ -183,6 +1182,46 @@
                   <pic:spPr>
                     <a:xfrm>
                       <a:off x="0" y="0"/>
+                      <a:ext cx="1095528" cy="390580"/>
+                    </a:xfrm>
+                    <a:prstGeom prst="rect">
+                      <a:avLst/>
+                    </a:prstGeom>
+                  </pic:spPr>
+                </pic:pic>
+              </a:graphicData>
+            </a:graphic>
+          </wp:inline>
+        </w:drawing>
+      </w:r>
+      <w:r>
+        <w:t xml:space="preserve"> button and then on </w:t>
+      </w:r>
+      <w:r>
+        <w:drawing>
+          <wp:inline distT="0" distB="0" distL="0" distR="0" wp14:anchorId="593FD1DE" wp14:editId="00631023">
+            <wp:extent cx="1333686" cy="266737"/>
+            <wp:effectExtent l="0" t="0" r="0" b="0"/>
+            <wp:docPr id="3" name="Picture 3"/>
+            <wp:cNvGraphicFramePr>
+              <a:graphicFrameLocks xmlns:a="http://schemas.openxmlformats.org/drawingml/2006/main" noChangeAspect="1"/>
+            </wp:cNvGraphicFramePr>
+            <a:graphic xmlns:a="http://schemas.openxmlformats.org/drawingml/2006/main">
+              <a:graphicData uri="http://schemas.openxmlformats.org/drawingml/2006/picture">
+                <pic:pic xmlns:pic="http://schemas.openxmlformats.org/drawingml/2006/picture">
+                  <pic:nvPicPr>
+                    <pic:cNvPr id="1" name=""/>
+                    <pic:cNvPicPr/>
+                  </pic:nvPicPr>
+                  <pic:blipFill>
+                    <a:blip r:embed="rId9"/>
+                    <a:stretch>
+                      <a:fillRect/>
+                    </a:stretch>
+                  </pic:blipFill>
+                  <pic:spPr>
+                    <a:xfrm>
+                      <a:off x="0" y="0"/>
                       <a:ext cx="1333686" cy="266737"/>
                     </a:xfrm>
                     <a:prstGeom prst="rect">
@@ -226,7 +1265,7 @@
                     </pic:cNvPicPr>
                   </pic:nvPicPr>
                   <pic:blipFill>
-                    <a:blip r:embed="rId9">
+                    <a:blip r:embed="rId10">
                       <a:extLst>
                         <a:ext uri="{28A0092B-C50C-407E-A947-70E740481C1C}">
                           <a14:useLocalDpi xmlns:a14="http://schemas.microsoft.com/office/drawing/2010/main" val="0"/>
@@ -257,6 +1296,9 @@
           </wp:inline>
         </w:drawing>
       </w:r>
+      <w:r>
+        <w:br/>
+      </w:r>
     </w:p>
     <w:p>
       <w:pPr>
@@ -276,6 +1318,13 @@
         </w:rPr>
         <w:t>(example c:\rlcs)</w:t>
       </w:r>
+      <w:r>
+        <w:rPr>
+          <w:b/>
+          <w:bCs/>
+        </w:rPr>
+        <w:br/>
+      </w:r>
     </w:p>
     <w:p>
       <w:pPr>
@@ -305,24 +1354,12 @@
           <w:numId w:val="1"/>
         </w:numPr>
       </w:pPr>
-      <w:hyperlink r:id="rId10" w:history="1">
+      <w:hyperlink r:id="rId11" w:history="1">
         <w:r>
           <w:rPr>
             <w:rStyle w:val="Hyperlink"/>
           </w:rPr>
-          <w:t>https://github.com/alexandroidii/cst8333/blob/56a25d74ae59d5947651025e124b2c9e26ed94bb/docker-compose.</w:t>
-        </w:r>
-        <w:r>
-          <w:rPr>
-            <w:rStyle w:val="Hyperlink"/>
-          </w:rPr>
-          <w:t>y</w:t>
-        </w:r>
-        <w:r>
-          <w:rPr>
-            <w:rStyle w:val="Hyperlink"/>
-          </w:rPr>
-          <w:t>ml</w:t>
+          <w:t>https://github.com/alexandroidii/cst8333/blob/main/docker-compose.yml</w:t>
         </w:r>
       </w:hyperlink>
     </w:p>
@@ -362,7 +1399,6 @@
         </w:numPr>
       </w:pPr>
       <w:r>
-        <w:lastRenderedPageBreak/>
         <w:t>Copy the contents from the docker-</w:t>
       </w:r>
       <w:proofErr w:type="spellStart"/>
@@ -372,6 +1408,91 @@
       <w:proofErr w:type="spellEnd"/>
       <w:r>
         <w:t xml:space="preserve"> file in the link in step 3.a into the file you created in step 3.b</w:t>
+      </w:r>
+    </w:p>
+    <w:p>
+      <w:pPr>
+        <w:pStyle w:val="ListParagraph"/>
+        <w:numPr>
+          <w:ilvl w:val="1"/>
+          <w:numId w:val="1"/>
+        </w:numPr>
+      </w:pPr>
+      <w:r>
+        <w:t xml:space="preserve">Go to the following </w:t>
+      </w:r>
+      <w:hyperlink r:id="rId12" w:history="1">
+        <w:r>
+          <w:rPr>
+            <w:rStyle w:val="Hyperlink"/>
+          </w:rPr>
+          <w:t>https://github.com/alexandroidii/cst8333/blob/main/.env.dev</w:t>
+        </w:r>
+      </w:hyperlink>
+      <w:r>
+        <w:t xml:space="preserve"> link</w:t>
+      </w:r>
+    </w:p>
+    <w:p>
+      <w:pPr>
+        <w:pStyle w:val="ListParagraph"/>
+        <w:numPr>
+          <w:ilvl w:val="1"/>
+          <w:numId w:val="1"/>
+        </w:numPr>
+      </w:pPr>
+      <w:r>
+        <w:t xml:space="preserve">Copy the contents of </w:t>
+      </w:r>
+      <w:proofErr w:type="gramStart"/>
+      <w:r>
+        <w:t>the .</w:t>
+      </w:r>
+      <w:proofErr w:type="spellStart"/>
+      <w:proofErr w:type="gramEnd"/>
+      <w:r>
+        <w:t>env.dev</w:t>
+      </w:r>
+      <w:proofErr w:type="spellEnd"/>
+      <w:r>
+        <w:t xml:space="preserve"> file into a file on </w:t>
+      </w:r>
+      <w:r>
+        <w:t>your local file system</w:t>
+      </w:r>
+      <w:r>
+        <w:t xml:space="preserve"> c</w:t>
+      </w:r>
+      <w:r>
+        <w:t>alled “</w:t>
+      </w:r>
+      <w:r>
+        <w:t>.</w:t>
+      </w:r>
+      <w:proofErr w:type="spellStart"/>
+      <w:r>
+        <w:t>env.dev</w:t>
+      </w:r>
+      <w:proofErr w:type="spellEnd"/>
+      <w:r>
+        <w:t xml:space="preserve">”.  For example, in the folder </w:t>
+      </w:r>
+      <w:r>
+        <w:rPr>
+          <w:b/>
+          <w:bCs/>
+        </w:rPr>
+        <w:t>c:\rlcs\</w:t>
+      </w:r>
+      <w:r>
+        <w:rPr>
+          <w:b/>
+          <w:bCs/>
+        </w:rPr>
+        <w:t>.env.dev</w:t>
+      </w:r>
+      <w:r>
+        <w:br/>
       </w:r>
     </w:p>
     <w:p>
@@ -436,6 +1557,7 @@
         </w:numPr>
       </w:pPr>
       <w:r>
+        <w:lastRenderedPageBreak/>
         <w:t xml:space="preserve">Note: </w:t>
       </w:r>
       <w:r>
@@ -484,13 +1606,2295 @@
     <w:p>
       <w:pPr>
         <w:pStyle w:val="ListParagraph"/>
-        <w:ind w:left="1440"/>
-      </w:pPr>
-    </w:p>
+        <w:numPr>
+          <w:ilvl w:val="2"/>
+          <w:numId w:val="1"/>
+        </w:numPr>
+        <w:shd w:val="clear" w:color="auto" w:fill="FFFFFF" w:themeFill="background1"/>
+      </w:pPr>
+      <w:r>
+        <w:t>Note: you might be prompted by Docker to access local files.  You can click yes or accept on that prompt.</w:t>
+      </w:r>
+    </w:p>
+    <w:p>
+      <w:pPr>
+        <w:pStyle w:val="ListParagraph"/>
+        <w:numPr>
+          <w:ilvl w:val="0"/>
+          <w:numId w:val="1"/>
+        </w:numPr>
+        <w:shd w:val="clear" w:color="auto" w:fill="FFFFFF" w:themeFill="background1"/>
+      </w:pPr>
+      <w:r>
+        <w:t xml:space="preserve">You should be able to access the site now by going to </w:t>
+      </w:r>
+      <w:hyperlink r:id="rId13" w:history="1">
+        <w:r>
+          <w:rPr>
+            <w:rStyle w:val="Hyperlink"/>
+          </w:rPr>
+          <w:t>http://127.0.</w:t>
+        </w:r>
+        <w:r>
+          <w:rPr>
+            <w:rStyle w:val="Hyperlink"/>
+          </w:rPr>
+          <w:t>0</w:t>
+        </w:r>
+        <w:r>
+          <w:rPr>
+            <w:rStyle w:val="Hyperlink"/>
+          </w:rPr>
+          <w:t>.</w:t>
+        </w:r>
+        <w:r>
+          <w:rPr>
+            <w:rStyle w:val="Hyperlink"/>
+          </w:rPr>
+          <w:t>1</w:t>
+        </w:r>
+        <w:r>
+          <w:rPr>
+            <w:rStyle w:val="Hyperlink"/>
+          </w:rPr>
+          <w:t>:8000</w:t>
+        </w:r>
+      </w:hyperlink>
+    </w:p>
+    <w:p>
+      <w:pPr>
+        <w:shd w:val="clear" w:color="auto" w:fill="FFFFFF" w:themeFill="background1"/>
+      </w:pPr>
+    </w:p>
+    <w:p>
+      <w:pPr>
+        <w:rPr>
+          <w:rFonts w:asciiTheme="majorHAnsi" w:eastAsiaTheme="majorEastAsia" w:hAnsiTheme="majorHAnsi" w:cstheme="majorBidi"/>
+          <w:color w:val="2F5496" w:themeColor="accent1" w:themeShade="BF"/>
+          <w:sz w:val="32"/>
+          <w:szCs w:val="32"/>
+        </w:rPr>
+      </w:pPr>
+      <w:r>
+        <w:br w:type="page"/>
+      </w:r>
+    </w:p>
+    <w:p>
+      <w:pPr>
+        <w:pStyle w:val="Heading1"/>
+      </w:pPr>
+      <w:bookmarkStart w:id="1" w:name="_Toc70071397"/>
+      <w:r>
+        <w:lastRenderedPageBreak/>
+        <w:t>Using the application</w:t>
+      </w:r>
+      <w:bookmarkEnd w:id="1"/>
+    </w:p>
+    <w:p>
+      <w:pPr>
+        <w:pStyle w:val="Heading2"/>
+      </w:pPr>
+      <w:bookmarkStart w:id="2" w:name="_Toc70071398"/>
+      <w:r>
+        <w:t>Home Page</w:t>
+      </w:r>
+      <w:bookmarkEnd w:id="2"/>
+    </w:p>
+    <w:p>
+      <w:r>
+        <w:t>When you access the application for the first time, there are a few defaults that have been created to start you off.</w:t>
+      </w:r>
+    </w:p>
+    <w:p>
+      <w:r>
+        <w:rPr>
+          <w:noProof/>
+        </w:rPr>
+        <w:drawing>
+          <wp:inline distT="0" distB="0" distL="0" distR="0" wp14:anchorId="38EF30EA" wp14:editId="3AF94CB8">
+            <wp:extent cx="5935980" cy="3672840"/>
+            <wp:effectExtent l="0" t="0" r="7620" b="3810"/>
+            <wp:docPr id="8" name="Picture 8"/>
+            <wp:cNvGraphicFramePr>
+              <a:graphicFrameLocks xmlns:a="http://schemas.openxmlformats.org/drawingml/2006/main" noChangeAspect="1"/>
+            </wp:cNvGraphicFramePr>
+            <a:graphic xmlns:a="http://schemas.openxmlformats.org/drawingml/2006/main">
+              <a:graphicData uri="http://schemas.openxmlformats.org/drawingml/2006/picture">
+                <pic:pic xmlns:pic="http://schemas.openxmlformats.org/drawingml/2006/picture">
+                  <pic:nvPicPr>
+                    <pic:cNvPr id="0" name="Picture 3"/>
+                    <pic:cNvPicPr>
+                      <a:picLocks noChangeAspect="1" noChangeArrowheads="1"/>
+                    </pic:cNvPicPr>
+                  </pic:nvPicPr>
+                  <pic:blipFill>
+                    <a:blip r:embed="rId14">
+                      <a:extLst>
+                        <a:ext uri="{28A0092B-C50C-407E-A947-70E740481C1C}">
+                          <a14:useLocalDpi xmlns:a14="http://schemas.microsoft.com/office/drawing/2010/main" val="0"/>
+                        </a:ext>
+                      </a:extLst>
+                    </a:blip>
+                    <a:srcRect/>
+                    <a:stretch>
+                      <a:fillRect/>
+                    </a:stretch>
+                  </pic:blipFill>
+                  <pic:spPr bwMode="auto">
+                    <a:xfrm>
+                      <a:off x="0" y="0"/>
+                      <a:ext cx="5935980" cy="3672840"/>
+                    </a:xfrm>
+                    <a:prstGeom prst="rect">
+                      <a:avLst/>
+                    </a:prstGeom>
+                    <a:noFill/>
+                    <a:ln>
+                      <a:noFill/>
+                    </a:ln>
+                  </pic:spPr>
+                </pic:pic>
+              </a:graphicData>
+            </a:graphic>
+          </wp:inline>
+        </w:drawing>
+      </w:r>
+    </w:p>
+    <w:p/>
+    <w:p>
+      <w:r>
+        <w:t>You are greeted on the home page with some metrics and the latest 3 scenarios that have been submitted.</w:t>
+      </w:r>
+    </w:p>
+    <w:p>
+      <w:r>
+        <w:t>From here you can:</w:t>
+      </w:r>
+    </w:p>
+    <w:p>
+      <w:pPr>
+        <w:pStyle w:val="ListParagraph"/>
+        <w:numPr>
+          <w:ilvl w:val="0"/>
+          <w:numId w:val="2"/>
+        </w:numPr>
+        <w:ind w:left="426" w:hanging="426"/>
+      </w:pPr>
+      <w:r>
+        <w:rPr>
+          <w:b/>
+          <w:bCs/>
+        </w:rPr>
+        <w:t>View Scenarios:</w:t>
+      </w:r>
+      <w:r>
+        <w:t xml:space="preserve"> A list of all the reviewed scenarios.  If you are logged in, you will also see a list of scenarios you’ve submitted that have not been published publicly yet, and if you are a reviewer or admin, you will see all scenarios submitted, even if they are not published.</w:t>
+      </w:r>
+    </w:p>
+    <w:p>
+      <w:pPr>
+        <w:pStyle w:val="ListParagraph"/>
+        <w:numPr>
+          <w:ilvl w:val="0"/>
+          <w:numId w:val="2"/>
+        </w:numPr>
+        <w:ind w:left="426" w:hanging="426"/>
+      </w:pPr>
+      <w:r>
+        <w:rPr>
+          <w:b/>
+          <w:bCs/>
+        </w:rPr>
+        <w:t xml:space="preserve">Home: </w:t>
+      </w:r>
+      <w:r>
+        <w:t>return to the home page</w:t>
+      </w:r>
+    </w:p>
+    <w:p>
+      <w:pPr>
+        <w:pStyle w:val="ListParagraph"/>
+        <w:numPr>
+          <w:ilvl w:val="0"/>
+          <w:numId w:val="2"/>
+        </w:numPr>
+        <w:ind w:left="426" w:hanging="426"/>
+      </w:pPr>
+      <w:r>
+        <w:rPr>
+          <w:b/>
+          <w:bCs/>
+        </w:rPr>
+        <w:t xml:space="preserve">About RLCS: </w:t>
+      </w:r>
+      <w:r>
+        <w:t>a page that describes the purpose of RLCS</w:t>
+      </w:r>
+    </w:p>
+    <w:p>
+      <w:pPr>
+        <w:pStyle w:val="ListParagraph"/>
+        <w:numPr>
+          <w:ilvl w:val="0"/>
+          <w:numId w:val="2"/>
+        </w:numPr>
+        <w:ind w:left="426" w:hanging="426"/>
+      </w:pPr>
+      <w:r>
+        <w:rPr>
+          <w:b/>
+          <w:bCs/>
+        </w:rPr>
+        <w:t xml:space="preserve">Contact Us: </w:t>
+      </w:r>
+      <w:r>
+        <w:t xml:space="preserve">redirect to the </w:t>
+      </w:r>
+      <w:r>
+        <w:t>CCEAC</w:t>
+      </w:r>
+      <w:r>
+        <w:t xml:space="preserve"> contact us page</w:t>
+      </w:r>
+    </w:p>
+    <w:p>
+      <w:pPr>
+        <w:pStyle w:val="ListParagraph"/>
+        <w:numPr>
+          <w:ilvl w:val="0"/>
+          <w:numId w:val="2"/>
+        </w:numPr>
+        <w:ind w:left="426" w:hanging="426"/>
+      </w:pPr>
+      <w:r>
+        <w:rPr>
+          <w:b/>
+          <w:bCs/>
+        </w:rPr>
+        <w:t>Login:</w:t>
+      </w:r>
+      <w:r>
+        <w:t xml:space="preserve"> login to RLCS if you already have an account</w:t>
+      </w:r>
+    </w:p>
+    <w:p>
+      <w:pPr>
+        <w:pStyle w:val="ListParagraph"/>
+        <w:numPr>
+          <w:ilvl w:val="0"/>
+          <w:numId w:val="2"/>
+        </w:numPr>
+        <w:ind w:left="426" w:hanging="426"/>
+      </w:pPr>
+      <w:r>
+        <w:rPr>
+          <w:b/>
+          <w:bCs/>
+        </w:rPr>
+        <w:t xml:space="preserve">Register: </w:t>
+      </w:r>
+      <w:r>
+        <w:t>if you don’t have an account, you can register for one here.</w:t>
+      </w:r>
+    </w:p>
+    <w:p/>
+    <w:p>
+      <w:pPr>
+        <w:rPr>
+          <w:rFonts w:asciiTheme="majorHAnsi" w:eastAsiaTheme="majorEastAsia" w:hAnsiTheme="majorHAnsi" w:cstheme="majorBidi"/>
+          <w:color w:val="2F5496" w:themeColor="accent1" w:themeShade="BF"/>
+          <w:sz w:val="26"/>
+          <w:szCs w:val="26"/>
+        </w:rPr>
+      </w:pPr>
+      <w:r>
+        <w:br w:type="page"/>
+      </w:r>
+    </w:p>
+    <w:p>
+      <w:pPr>
+        <w:pStyle w:val="Heading1"/>
+      </w:pPr>
+      <w:bookmarkStart w:id="3" w:name="_Toc70071399"/>
+      <w:r>
+        <w:lastRenderedPageBreak/>
+        <w:t>Account Management</w:t>
+      </w:r>
+      <w:bookmarkEnd w:id="3"/>
+    </w:p>
+    <w:p>
+      <w:pPr>
+        <w:pStyle w:val="Heading2"/>
+      </w:pPr>
+      <w:bookmarkStart w:id="4" w:name="_Toc70071400"/>
+      <w:r>
+        <w:t>Account registration</w:t>
+      </w:r>
+      <w:bookmarkEnd w:id="4"/>
+    </w:p>
+    <w:p>
+      <w:r>
+        <w:t>Account registration requires the following information:</w:t>
+      </w:r>
+    </w:p>
+    <w:p>
+      <w:pPr>
+        <w:jc w:val="center"/>
+      </w:pPr>
+      <w:r>
+        <w:drawing>
+          <wp:inline distT="0" distB="0" distL="0" distR="0" wp14:anchorId="7A1C5FC8" wp14:editId="78628398">
+            <wp:extent cx="3393000" cy="4320540"/>
+            <wp:effectExtent l="0" t="0" r="0" b="3810"/>
+            <wp:docPr id="10" name="Picture 10"/>
+            <wp:cNvGraphicFramePr>
+              <a:graphicFrameLocks xmlns:a="http://schemas.openxmlformats.org/drawingml/2006/main" noChangeAspect="1"/>
+            </wp:cNvGraphicFramePr>
+            <a:graphic xmlns:a="http://schemas.openxmlformats.org/drawingml/2006/main">
+              <a:graphicData uri="http://schemas.openxmlformats.org/drawingml/2006/picture">
+                <pic:pic xmlns:pic="http://schemas.openxmlformats.org/drawingml/2006/picture">
+                  <pic:nvPicPr>
+                    <pic:cNvPr id="1" name=""/>
+                    <pic:cNvPicPr/>
+                  </pic:nvPicPr>
+                  <pic:blipFill>
+                    <a:blip r:embed="rId15"/>
+                    <a:stretch>
+                      <a:fillRect/>
+                    </a:stretch>
+                  </pic:blipFill>
+                  <pic:spPr>
+                    <a:xfrm>
+                      <a:off x="0" y="0"/>
+                      <a:ext cx="3400167" cy="4329667"/>
+                    </a:xfrm>
+                    <a:prstGeom prst="rect">
+                      <a:avLst/>
+                    </a:prstGeom>
+                  </pic:spPr>
+                </pic:pic>
+              </a:graphicData>
+            </a:graphic>
+          </wp:inline>
+        </w:drawing>
+      </w:r>
+    </w:p>
+    <w:p>
+      <w:r>
+        <w:t>Once you’ve signed up, you will receive an email with a verification link.  Click on that link to activate your account before you can login for the first time.</w:t>
+      </w:r>
+    </w:p>
+    <w:p>
+      <w:pPr>
+        <w:pStyle w:val="Heading2"/>
+      </w:pPr>
+      <w:bookmarkStart w:id="5" w:name="_Toc70071401"/>
+      <w:r>
+        <w:t>Roles</w:t>
+      </w:r>
+      <w:bookmarkEnd w:id="5"/>
+    </w:p>
+    <w:p/>
+    <w:p>
+      <w:r>
+        <w:rPr>
+          <w:b/>
+          <w:bCs/>
+        </w:rPr>
+        <w:t xml:space="preserve">Submitter: </w:t>
+      </w:r>
+      <w:r>
+        <w:t xml:space="preserve">By default, all accounts created this way will have the </w:t>
+      </w:r>
+      <w:r>
+        <w:rPr>
+          <w:b/>
+          <w:bCs/>
+        </w:rPr>
+        <w:t>Submitter</w:t>
+      </w:r>
+      <w:r>
+        <w:t xml:space="preserve"> role, which gives them access to submit new scenarios and edit their own scenarios.  When a new scenario is submitted, it is not public yet until a user with the Reviewer role publishes it.</w:t>
+      </w:r>
+    </w:p>
+    <w:p>
+      <w:r>
+        <w:rPr>
+          <w:b/>
+          <w:bCs/>
+        </w:rPr>
+        <w:t xml:space="preserve">Reviewer: </w:t>
+      </w:r>
+      <w:r>
+        <w:t xml:space="preserve">This role </w:t>
+      </w:r>
+      <w:proofErr w:type="gramStart"/>
+      <w:r>
+        <w:t>has the ability to</w:t>
+      </w:r>
+      <w:proofErr w:type="gramEnd"/>
+      <w:r>
+        <w:t xml:space="preserve"> review scenarios before </w:t>
+      </w:r>
+      <w:r>
+        <w:rPr>
+          <w:b/>
+          <w:bCs/>
+        </w:rPr>
+        <w:t>Publishing</w:t>
+      </w:r>
+      <w:r>
+        <w:t xml:space="preserve"> them.</w:t>
+      </w:r>
+    </w:p>
+    <w:p>
+      <w:r>
+        <w:rPr>
+          <w:b/>
+          <w:bCs/>
+        </w:rPr>
+        <w:t>Admin:</w:t>
+      </w:r>
+      <w:r>
+        <w:t xml:space="preserve"> This is a Super User who can access the Admin Console and modify dropdown values, create new users, and assign roles.</w:t>
+      </w:r>
+    </w:p>
+    <w:p/>
+    <w:p>
+      <w:pPr>
+        <w:rPr>
+          <w:rFonts w:asciiTheme="majorHAnsi" w:eastAsiaTheme="majorEastAsia" w:hAnsiTheme="majorHAnsi" w:cstheme="majorBidi"/>
+          <w:color w:val="2F5496" w:themeColor="accent1" w:themeShade="BF"/>
+          <w:sz w:val="26"/>
+          <w:szCs w:val="26"/>
+        </w:rPr>
+      </w:pPr>
+      <w:r>
+        <w:br w:type="page"/>
+      </w:r>
+    </w:p>
+    <w:p>
+      <w:pPr>
+        <w:pStyle w:val="Heading2"/>
+      </w:pPr>
+      <w:bookmarkStart w:id="6" w:name="_Toc70071402"/>
+      <w:r>
+        <w:lastRenderedPageBreak/>
+        <w:t>Login and Reset Password</w:t>
+      </w:r>
+      <w:bookmarkEnd w:id="6"/>
+    </w:p>
+    <w:p>
+      <w:r>
+        <w:t xml:space="preserve">The login and reset password process </w:t>
+      </w:r>
+      <w:proofErr w:type="gramStart"/>
+      <w:r>
+        <w:t>is</w:t>
+      </w:r>
+      <w:proofErr w:type="gramEnd"/>
+      <w:r>
+        <w:t xml:space="preserve"> straight forward.  Enter your credentials and click </w:t>
+      </w:r>
+      <w:proofErr w:type="gramStart"/>
+      <w:r>
+        <w:rPr>
+          <w:b/>
+          <w:bCs/>
+        </w:rPr>
+        <w:t>Login</w:t>
+      </w:r>
+      <w:r>
+        <w:t>, or</w:t>
+      </w:r>
+      <w:proofErr w:type="gramEnd"/>
+      <w:r>
+        <w:t xml:space="preserve"> click on the </w:t>
+      </w:r>
+      <w:r>
+        <w:rPr>
+          <w:b/>
+          <w:bCs/>
+        </w:rPr>
+        <w:t>Reset Password</w:t>
+      </w:r>
+      <w:r>
+        <w:t xml:space="preserve"> link.</w:t>
+      </w:r>
+      <w:r>
+        <w:t xml:space="preserve">  </w:t>
+      </w:r>
+    </w:p>
+    <w:p>
+      <w:pPr>
+        <w:jc w:val="center"/>
+      </w:pPr>
+      <w:r>
+        <w:drawing>
+          <wp:inline distT="0" distB="0" distL="0" distR="0" wp14:anchorId="5C7097D2" wp14:editId="65694342">
+            <wp:extent cx="2834640" cy="1713191"/>
+            <wp:effectExtent l="0" t="0" r="3810" b="1905"/>
+            <wp:docPr id="11" name="Picture 11"/>
+            <wp:cNvGraphicFramePr>
+              <a:graphicFrameLocks xmlns:a="http://schemas.openxmlformats.org/drawingml/2006/main" noChangeAspect="1"/>
+            </wp:cNvGraphicFramePr>
+            <a:graphic xmlns:a="http://schemas.openxmlformats.org/drawingml/2006/main">
+              <a:graphicData uri="http://schemas.openxmlformats.org/drawingml/2006/picture">
+                <pic:pic xmlns:pic="http://schemas.openxmlformats.org/drawingml/2006/picture">
+                  <pic:nvPicPr>
+                    <pic:cNvPr id="1" name=""/>
+                    <pic:cNvPicPr/>
+                  </pic:nvPicPr>
+                  <pic:blipFill>
+                    <a:blip r:embed="rId16"/>
+                    <a:stretch>
+                      <a:fillRect/>
+                    </a:stretch>
+                  </pic:blipFill>
+                  <pic:spPr>
+                    <a:xfrm>
+                      <a:off x="0" y="0"/>
+                      <a:ext cx="2852360" cy="1723901"/>
+                    </a:xfrm>
+                    <a:prstGeom prst="rect">
+                      <a:avLst/>
+                    </a:prstGeom>
+                  </pic:spPr>
+                </pic:pic>
+              </a:graphicData>
+            </a:graphic>
+          </wp:inline>
+        </w:drawing>
+      </w:r>
+    </w:p>
+    <w:p>
+      <w:pPr>
+        <w:jc w:val="center"/>
+      </w:pPr>
+      <w:r>
+        <w:drawing>
+          <wp:inline distT="0" distB="0" distL="0" distR="0" wp14:anchorId="67AD8A5B" wp14:editId="390554DB">
+            <wp:extent cx="3238500" cy="1416497"/>
+            <wp:effectExtent l="0" t="0" r="0" b="0"/>
+            <wp:docPr id="12" name="Picture 12"/>
+            <wp:cNvGraphicFramePr>
+              <a:graphicFrameLocks xmlns:a="http://schemas.openxmlformats.org/drawingml/2006/main" noChangeAspect="1"/>
+            </wp:cNvGraphicFramePr>
+            <a:graphic xmlns:a="http://schemas.openxmlformats.org/drawingml/2006/main">
+              <a:graphicData uri="http://schemas.openxmlformats.org/drawingml/2006/picture">
+                <pic:pic xmlns:pic="http://schemas.openxmlformats.org/drawingml/2006/picture">
+                  <pic:nvPicPr>
+                    <pic:cNvPr id="1" name=""/>
+                    <pic:cNvPicPr/>
+                  </pic:nvPicPr>
+                  <pic:blipFill>
+                    <a:blip r:embed="rId17"/>
+                    <a:stretch>
+                      <a:fillRect/>
+                    </a:stretch>
+                  </pic:blipFill>
+                  <pic:spPr>
+                    <a:xfrm>
+                      <a:off x="0" y="0"/>
+                      <a:ext cx="3302344" cy="1444422"/>
+                    </a:xfrm>
+                    <a:prstGeom prst="rect">
+                      <a:avLst/>
+                    </a:prstGeom>
+                  </pic:spPr>
+                </pic:pic>
+              </a:graphicData>
+            </a:graphic>
+          </wp:inline>
+        </w:drawing>
+      </w:r>
+    </w:p>
+    <w:p>
+      <w:r>
+        <w:t xml:space="preserve">An email will be sent with instructions on how to reset your password once you enter your email and click on </w:t>
+      </w:r>
+      <w:r>
+        <w:rPr>
+          <w:b/>
+          <w:bCs/>
+        </w:rPr>
+        <w:t>Request Password Reset</w:t>
+      </w:r>
+    </w:p>
+    <w:p>
+      <w:r>
+        <w:t xml:space="preserve">Once you login, you will be presented with a profile page to complete additional details. </w:t>
+      </w:r>
+    </w:p>
+    <w:p/>
+    <w:p>
+      <w:pPr>
+        <w:jc w:val="center"/>
+      </w:pPr>
+      <w:r>
+        <w:drawing>
+          <wp:inline distT="0" distB="0" distL="0" distR="0" wp14:anchorId="1BCEF66D" wp14:editId="2D4BE978">
+            <wp:extent cx="2727960" cy="3037770"/>
+            <wp:effectExtent l="0" t="0" r="0" b="0"/>
+            <wp:docPr id="13" name="Picture 13"/>
+            <wp:cNvGraphicFramePr>
+              <a:graphicFrameLocks xmlns:a="http://schemas.openxmlformats.org/drawingml/2006/main" noChangeAspect="1"/>
+            </wp:cNvGraphicFramePr>
+            <a:graphic xmlns:a="http://schemas.openxmlformats.org/drawingml/2006/main">
+              <a:graphicData uri="http://schemas.openxmlformats.org/drawingml/2006/picture">
+                <pic:pic xmlns:pic="http://schemas.openxmlformats.org/drawingml/2006/picture">
+                  <pic:nvPicPr>
+                    <pic:cNvPr id="1" name=""/>
+                    <pic:cNvPicPr/>
+                  </pic:nvPicPr>
+                  <pic:blipFill>
+                    <a:blip r:embed="rId18"/>
+                    <a:stretch>
+                      <a:fillRect/>
+                    </a:stretch>
+                  </pic:blipFill>
+                  <pic:spPr>
+                    <a:xfrm>
+                      <a:off x="0" y="0"/>
+                      <a:ext cx="2757375" cy="3070525"/>
+                    </a:xfrm>
+                    <a:prstGeom prst="rect">
+                      <a:avLst/>
+                    </a:prstGeom>
+                  </pic:spPr>
+                </pic:pic>
+              </a:graphicData>
+            </a:graphic>
+          </wp:inline>
+        </w:drawing>
+      </w:r>
+    </w:p>
+    <w:p>
+      <w:pPr>
+        <w:pStyle w:val="Heading2"/>
+      </w:pPr>
+      <w:bookmarkStart w:id="7" w:name="_Toc70071403"/>
+      <w:r>
+        <w:lastRenderedPageBreak/>
+        <w:t>Default Admin Account</w:t>
+      </w:r>
+      <w:bookmarkEnd w:id="7"/>
+    </w:p>
+    <w:p>
+      <w:r>
+        <w:t>By default, an admin account has been created to be able to login for the first time, access the admin console, and create new reviewers and administrators.</w:t>
+      </w:r>
+    </w:p>
+    <w:p>
+      <w:r>
+        <w:t xml:space="preserve">Default email: </w:t>
+      </w:r>
+      <w:hyperlink r:id="rId19" w:history="1">
+        <w:r>
+          <w:rPr>
+            <w:rStyle w:val="Hyperlink"/>
+          </w:rPr>
+          <w:t>admin@admin.com</w:t>
+        </w:r>
+      </w:hyperlink>
+      <w:r>
+        <w:br/>
+        <w:t>Default password: 12345678</w:t>
+      </w:r>
+    </w:p>
+    <w:p>
+      <w:r>
+        <w:t>This is not secure and should be changed immediately upon running the application for the first time.</w:t>
+      </w:r>
+    </w:p>
+    <w:p>
+      <w:pPr>
+        <w:pStyle w:val="Heading2"/>
+      </w:pPr>
+      <w:bookmarkStart w:id="8" w:name="_Toc70071404"/>
+      <w:r>
+        <w:t>Reset Default Admin Password</w:t>
+      </w:r>
+      <w:bookmarkEnd w:id="8"/>
+    </w:p>
+    <w:p>
+      <w:pPr>
+        <w:pStyle w:val="ListParagraph"/>
+        <w:numPr>
+          <w:ilvl w:val="0"/>
+          <w:numId w:val="3"/>
+        </w:numPr>
+      </w:pPr>
+      <w:r>
+        <w:t>Login to RLCS with the default admin account from above</w:t>
+      </w:r>
+    </w:p>
+    <w:p>
+      <w:pPr>
+        <w:pStyle w:val="ListParagraph"/>
+        <w:numPr>
+          <w:ilvl w:val="0"/>
+          <w:numId w:val="3"/>
+        </w:numPr>
+      </w:pPr>
+      <w:r>
+        <w:t xml:space="preserve">Click on the </w:t>
+      </w:r>
+      <w:r>
+        <w:drawing>
+          <wp:inline distT="0" distB="0" distL="0" distR="0" wp14:anchorId="477B119B" wp14:editId="575F3F29">
+            <wp:extent cx="1076475" cy="466790"/>
+            <wp:effectExtent l="0" t="0" r="9525" b="9525"/>
+            <wp:docPr id="14" name="Picture 14"/>
+            <wp:cNvGraphicFramePr>
+              <a:graphicFrameLocks xmlns:a="http://schemas.openxmlformats.org/drawingml/2006/main" noChangeAspect="1"/>
+            </wp:cNvGraphicFramePr>
+            <a:graphic xmlns:a="http://schemas.openxmlformats.org/drawingml/2006/main">
+              <a:graphicData uri="http://schemas.openxmlformats.org/drawingml/2006/picture">
+                <pic:pic xmlns:pic="http://schemas.openxmlformats.org/drawingml/2006/picture">
+                  <pic:nvPicPr>
+                    <pic:cNvPr id="1" name=""/>
+                    <pic:cNvPicPr/>
+                  </pic:nvPicPr>
+                  <pic:blipFill>
+                    <a:blip r:embed="rId20"/>
+                    <a:stretch>
+                      <a:fillRect/>
+                    </a:stretch>
+                  </pic:blipFill>
+                  <pic:spPr>
+                    <a:xfrm>
+                      <a:off x="0" y="0"/>
+                      <a:ext cx="1076475" cy="466790"/>
+                    </a:xfrm>
+                    <a:prstGeom prst="rect">
+                      <a:avLst/>
+                    </a:prstGeom>
+                  </pic:spPr>
+                </pic:pic>
+              </a:graphicData>
+            </a:graphic>
+          </wp:inline>
+        </w:drawing>
+      </w:r>
+      <w:r>
+        <w:t xml:space="preserve"> icon to access the admin console.</w:t>
+      </w:r>
+    </w:p>
+    <w:p>
+      <w:pPr>
+        <w:pStyle w:val="ListParagraph"/>
+        <w:numPr>
+          <w:ilvl w:val="1"/>
+          <w:numId w:val="3"/>
+        </w:numPr>
+      </w:pPr>
+      <w:r>
+        <w:t>Note: Only those with superuser access can access the admin console.</w:t>
+      </w:r>
+    </w:p>
+    <w:p>
+      <w:pPr>
+        <w:pStyle w:val="ListParagraph"/>
+        <w:numPr>
+          <w:ilvl w:val="0"/>
+          <w:numId w:val="3"/>
+        </w:numPr>
+      </w:pPr>
+      <w:r>
+        <w:t xml:space="preserve">On the </w:t>
+      </w:r>
+      <w:r>
+        <w:rPr>
+          <w:b/>
+          <w:bCs/>
+        </w:rPr>
+        <w:t>RLCS Admin page</w:t>
+      </w:r>
+      <w:r>
+        <w:t xml:space="preserve">, click on </w:t>
+      </w:r>
+      <w:r>
+        <w:rPr>
+          <w:b/>
+          <w:bCs/>
+        </w:rPr>
+        <w:t>RLCS Users</w:t>
+      </w:r>
+      <w:r>
+        <w:rPr>
+          <w:b/>
+          <w:bCs/>
+        </w:rPr>
+        <w:br/>
+      </w:r>
+      <w:r>
+        <w:rPr>
+          <w:noProof/>
+        </w:rPr>
+        <w:drawing>
+          <wp:inline distT="0" distB="0" distL="0" distR="0" wp14:anchorId="2B9BD4E0" wp14:editId="4B000602">
+            <wp:extent cx="5044440" cy="3231291"/>
+            <wp:effectExtent l="0" t="0" r="3810" b="7620"/>
+            <wp:docPr id="15" name="Picture 15"/>
+            <wp:cNvGraphicFramePr>
+              <a:graphicFrameLocks xmlns:a="http://schemas.openxmlformats.org/drawingml/2006/main" noChangeAspect="1"/>
+            </wp:cNvGraphicFramePr>
+            <a:graphic xmlns:a="http://schemas.openxmlformats.org/drawingml/2006/main">
+              <a:graphicData uri="http://schemas.openxmlformats.org/drawingml/2006/picture">
+                <pic:pic xmlns:pic="http://schemas.openxmlformats.org/drawingml/2006/picture">
+                  <pic:nvPicPr>
+                    <pic:cNvPr id="0" name="Picture 4"/>
+                    <pic:cNvPicPr>
+                      <a:picLocks noChangeAspect="1" noChangeArrowheads="1"/>
+                    </pic:cNvPicPr>
+                  </pic:nvPicPr>
+                  <pic:blipFill>
+                    <a:blip r:embed="rId21">
+                      <a:extLst>
+                        <a:ext uri="{28A0092B-C50C-407E-A947-70E740481C1C}">
+                          <a14:useLocalDpi xmlns:a14="http://schemas.microsoft.com/office/drawing/2010/main" val="0"/>
+                        </a:ext>
+                      </a:extLst>
+                    </a:blip>
+                    <a:srcRect/>
+                    <a:stretch>
+                      <a:fillRect/>
+                    </a:stretch>
+                  </pic:blipFill>
+                  <pic:spPr bwMode="auto">
+                    <a:xfrm>
+                      <a:off x="0" y="0"/>
+                      <a:ext cx="5063332" cy="3243393"/>
+                    </a:xfrm>
+                    <a:prstGeom prst="rect">
+                      <a:avLst/>
+                    </a:prstGeom>
+                    <a:noFill/>
+                    <a:ln>
+                      <a:noFill/>
+                    </a:ln>
+                  </pic:spPr>
+                </pic:pic>
+              </a:graphicData>
+            </a:graphic>
+          </wp:inline>
+        </w:drawing>
+      </w:r>
+    </w:p>
+    <w:p>
+      <w:pPr>
+        <w:pStyle w:val="ListParagraph"/>
+        <w:numPr>
+          <w:ilvl w:val="0"/>
+          <w:numId w:val="3"/>
+        </w:numPr>
+      </w:pPr>
+      <w:r>
+        <w:t xml:space="preserve">Click on the </w:t>
+      </w:r>
+      <w:hyperlink r:id="rId22" w:history="1">
+        <w:r>
+          <w:rPr>
+            <w:rStyle w:val="Hyperlink"/>
+          </w:rPr>
+          <w:t>admin@admin.com</w:t>
+        </w:r>
+      </w:hyperlink>
+      <w:r>
+        <w:t xml:space="preserve"> account</w:t>
+      </w:r>
+    </w:p>
+    <w:p>
+      <w:pPr>
+        <w:pStyle w:val="ListParagraph"/>
+        <w:numPr>
+          <w:ilvl w:val="0"/>
+          <w:numId w:val="3"/>
+        </w:numPr>
+      </w:pPr>
+      <w:r>
+        <w:t xml:space="preserve">Change the email address to your own email address and then click </w:t>
+      </w:r>
+      <w:r>
+        <w:drawing>
+          <wp:inline distT="0" distB="0" distL="0" distR="0" wp14:anchorId="7400F124" wp14:editId="632FF367">
+            <wp:extent cx="647790" cy="428685"/>
+            <wp:effectExtent l="0" t="0" r="0" b="9525"/>
+            <wp:docPr id="17" name="Picture 17"/>
+            <wp:cNvGraphicFramePr>
+              <a:graphicFrameLocks xmlns:a="http://schemas.openxmlformats.org/drawingml/2006/main" noChangeAspect="1"/>
+            </wp:cNvGraphicFramePr>
+            <a:graphic xmlns:a="http://schemas.openxmlformats.org/drawingml/2006/main">
+              <a:graphicData uri="http://schemas.openxmlformats.org/drawingml/2006/picture">
+                <pic:pic xmlns:pic="http://schemas.openxmlformats.org/drawingml/2006/picture">
+                  <pic:nvPicPr>
+                    <pic:cNvPr id="1" name=""/>
+                    <pic:cNvPicPr/>
+                  </pic:nvPicPr>
+                  <pic:blipFill>
+                    <a:blip r:embed="rId23"/>
+                    <a:stretch>
+                      <a:fillRect/>
+                    </a:stretch>
+                  </pic:blipFill>
+                  <pic:spPr>
+                    <a:xfrm>
+                      <a:off x="0" y="0"/>
+                      <a:ext cx="647790" cy="428685"/>
+                    </a:xfrm>
+                    <a:prstGeom prst="rect">
+                      <a:avLst/>
+                    </a:prstGeom>
+                  </pic:spPr>
+                </pic:pic>
+              </a:graphicData>
+            </a:graphic>
+          </wp:inline>
+        </w:drawing>
+      </w:r>
+      <w:r>
+        <w:t xml:space="preserve"> at the bottom of the page</w:t>
+      </w:r>
+      <w:r>
+        <w:br/>
+      </w:r>
+      <w:r>
+        <w:drawing>
+          <wp:inline distT="0" distB="0" distL="0" distR="0" wp14:anchorId="4F1AA6F6" wp14:editId="4C83FA6B">
+            <wp:extent cx="4686954" cy="962159"/>
+            <wp:effectExtent l="0" t="0" r="0" b="9525"/>
+            <wp:docPr id="18" name="Picture 18"/>
+            <wp:cNvGraphicFramePr>
+              <a:graphicFrameLocks xmlns:a="http://schemas.openxmlformats.org/drawingml/2006/main" noChangeAspect="1"/>
+            </wp:cNvGraphicFramePr>
+            <a:graphic xmlns:a="http://schemas.openxmlformats.org/drawingml/2006/main">
+              <a:graphicData uri="http://schemas.openxmlformats.org/drawingml/2006/picture">
+                <pic:pic xmlns:pic="http://schemas.openxmlformats.org/drawingml/2006/picture">
+                  <pic:nvPicPr>
+                    <pic:cNvPr id="1" name=""/>
+                    <pic:cNvPicPr/>
+                  </pic:nvPicPr>
+                  <pic:blipFill>
+                    <a:blip r:embed="rId24"/>
+                    <a:stretch>
+                      <a:fillRect/>
+                    </a:stretch>
+                  </pic:blipFill>
+                  <pic:spPr>
+                    <a:xfrm>
+                      <a:off x="0" y="0"/>
+                      <a:ext cx="4686954" cy="962159"/>
+                    </a:xfrm>
+                    <a:prstGeom prst="rect">
+                      <a:avLst/>
+                    </a:prstGeom>
+                  </pic:spPr>
+                </pic:pic>
+              </a:graphicData>
+            </a:graphic>
+          </wp:inline>
+        </w:drawing>
+      </w:r>
+    </w:p>
+    <w:p>
+      <w:pPr>
+        <w:pStyle w:val="ListParagraph"/>
+        <w:numPr>
+          <w:ilvl w:val="0"/>
+          <w:numId w:val="3"/>
+        </w:numPr>
+      </w:pPr>
+      <w:r>
+        <w:lastRenderedPageBreak/>
+        <w:t xml:space="preserve">Click on </w:t>
+      </w:r>
+      <w:r>
+        <w:rPr>
+          <w:b/>
+          <w:bCs/>
+        </w:rPr>
+        <w:t xml:space="preserve">VIEW SITE </w:t>
+      </w:r>
+      <w:r>
+        <w:t>at the top of the page to return to the RLCS app.</w:t>
+      </w:r>
+      <w:r>
+        <w:br/>
+      </w:r>
+      <w:r>
+        <w:rPr>
+          <w:noProof/>
+        </w:rPr>
+        <w:drawing>
+          <wp:inline distT="0" distB="0" distL="0" distR="0" wp14:anchorId="155EC141" wp14:editId="5D6519E7">
+            <wp:extent cx="3596640" cy="266700"/>
+            <wp:effectExtent l="0" t="0" r="3810" b="0"/>
+            <wp:docPr id="19" name="Picture 19"/>
+            <wp:cNvGraphicFramePr>
+              <a:graphicFrameLocks xmlns:a="http://schemas.openxmlformats.org/drawingml/2006/main" noChangeAspect="1"/>
+            </wp:cNvGraphicFramePr>
+            <a:graphic xmlns:a="http://schemas.openxmlformats.org/drawingml/2006/main">
+              <a:graphicData uri="http://schemas.openxmlformats.org/drawingml/2006/picture">
+                <pic:pic xmlns:pic="http://schemas.openxmlformats.org/drawingml/2006/picture">
+                  <pic:nvPicPr>
+                    <pic:cNvPr id="0" name="Picture 5"/>
+                    <pic:cNvPicPr>
+                      <a:picLocks noChangeAspect="1" noChangeArrowheads="1"/>
+                    </pic:cNvPicPr>
+                  </pic:nvPicPr>
+                  <pic:blipFill>
+                    <a:blip r:embed="rId25">
+                      <a:extLst>
+                        <a:ext uri="{28A0092B-C50C-407E-A947-70E740481C1C}">
+                          <a14:useLocalDpi xmlns:a14="http://schemas.microsoft.com/office/drawing/2010/main" val="0"/>
+                        </a:ext>
+                      </a:extLst>
+                    </a:blip>
+                    <a:srcRect/>
+                    <a:stretch>
+                      <a:fillRect/>
+                    </a:stretch>
+                  </pic:blipFill>
+                  <pic:spPr bwMode="auto">
+                    <a:xfrm>
+                      <a:off x="0" y="0"/>
+                      <a:ext cx="3596640" cy="266700"/>
+                    </a:xfrm>
+                    <a:prstGeom prst="rect">
+                      <a:avLst/>
+                    </a:prstGeom>
+                    <a:noFill/>
+                    <a:ln>
+                      <a:noFill/>
+                    </a:ln>
+                  </pic:spPr>
+                </pic:pic>
+              </a:graphicData>
+            </a:graphic>
+          </wp:inline>
+        </w:drawing>
+      </w:r>
+    </w:p>
+    <w:p>
+      <w:pPr>
+        <w:pStyle w:val="ListParagraph"/>
+        <w:numPr>
+          <w:ilvl w:val="0"/>
+          <w:numId w:val="3"/>
+        </w:numPr>
+      </w:pPr>
+      <w:r>
+        <w:t xml:space="preserve">Click on </w:t>
+      </w:r>
+      <w:r>
+        <w:drawing>
+          <wp:inline distT="0" distB="0" distL="0" distR="0" wp14:anchorId="57295135" wp14:editId="671D50AB">
+            <wp:extent cx="800212" cy="400106"/>
+            <wp:effectExtent l="0" t="0" r="0" b="0"/>
+            <wp:docPr id="20" name="Picture 20"/>
+            <wp:cNvGraphicFramePr>
+              <a:graphicFrameLocks xmlns:a="http://schemas.openxmlformats.org/drawingml/2006/main" noChangeAspect="1"/>
+            </wp:cNvGraphicFramePr>
+            <a:graphic xmlns:a="http://schemas.openxmlformats.org/drawingml/2006/main">
+              <a:graphicData uri="http://schemas.openxmlformats.org/drawingml/2006/picture">
+                <pic:pic xmlns:pic="http://schemas.openxmlformats.org/drawingml/2006/picture">
+                  <pic:nvPicPr>
+                    <pic:cNvPr id="1" name=""/>
+                    <pic:cNvPicPr/>
+                  </pic:nvPicPr>
+                  <pic:blipFill>
+                    <a:blip r:embed="rId26"/>
+                    <a:stretch>
+                      <a:fillRect/>
+                    </a:stretch>
+                  </pic:blipFill>
+                  <pic:spPr>
+                    <a:xfrm>
+                      <a:off x="0" y="0"/>
+                      <a:ext cx="800212" cy="400106"/>
+                    </a:xfrm>
+                    <a:prstGeom prst="rect">
+                      <a:avLst/>
+                    </a:prstGeom>
+                  </pic:spPr>
+                </pic:pic>
+              </a:graphicData>
+            </a:graphic>
+          </wp:inline>
+        </w:drawing>
+      </w:r>
+      <w:r>
+        <w:t xml:space="preserve"> at the top right corner of the page</w:t>
+      </w:r>
+    </w:p>
+    <w:p>
+      <w:pPr>
+        <w:pStyle w:val="ListParagraph"/>
+        <w:numPr>
+          <w:ilvl w:val="0"/>
+          <w:numId w:val="3"/>
+        </w:numPr>
+      </w:pPr>
+      <w:r>
+        <w:t xml:space="preserve">Click on </w:t>
+      </w:r>
+      <w:r>
+        <w:drawing>
+          <wp:inline distT="0" distB="0" distL="0" distR="0" wp14:anchorId="5C9D7DB7" wp14:editId="20ECB70A">
+            <wp:extent cx="609685" cy="400106"/>
+            <wp:effectExtent l="0" t="0" r="0" b="0"/>
+            <wp:docPr id="21" name="Picture 21"/>
+            <wp:cNvGraphicFramePr>
+              <a:graphicFrameLocks xmlns:a="http://schemas.openxmlformats.org/drawingml/2006/main" noChangeAspect="1"/>
+            </wp:cNvGraphicFramePr>
+            <a:graphic xmlns:a="http://schemas.openxmlformats.org/drawingml/2006/main">
+              <a:graphicData uri="http://schemas.openxmlformats.org/drawingml/2006/picture">
+                <pic:pic xmlns:pic="http://schemas.openxmlformats.org/drawingml/2006/picture">
+                  <pic:nvPicPr>
+                    <pic:cNvPr id="1" name=""/>
+                    <pic:cNvPicPr/>
+                  </pic:nvPicPr>
+                  <pic:blipFill>
+                    <a:blip r:embed="rId27"/>
+                    <a:stretch>
+                      <a:fillRect/>
+                    </a:stretch>
+                  </pic:blipFill>
+                  <pic:spPr>
+                    <a:xfrm>
+                      <a:off x="0" y="0"/>
+                      <a:ext cx="609685" cy="400106"/>
+                    </a:xfrm>
+                    <a:prstGeom prst="rect">
+                      <a:avLst/>
+                    </a:prstGeom>
+                  </pic:spPr>
+                </pic:pic>
+              </a:graphicData>
+            </a:graphic>
+          </wp:inline>
+        </w:drawing>
+      </w:r>
+      <w:r>
+        <w:t xml:space="preserve"> at the tope right corner of the page</w:t>
+      </w:r>
+    </w:p>
+    <w:p>
+      <w:pPr>
+        <w:pStyle w:val="ListParagraph"/>
+        <w:numPr>
+          <w:ilvl w:val="0"/>
+          <w:numId w:val="3"/>
+        </w:numPr>
+      </w:pPr>
+      <w:r>
+        <w:t xml:space="preserve">Click on </w:t>
+      </w:r>
+      <w:r>
+        <w:rPr>
+          <w:b/>
+          <w:bCs/>
+        </w:rPr>
+        <w:t>Reset Password</w:t>
+      </w:r>
+      <w:r>
+        <w:t xml:space="preserve"> at the bottom of the login form</w:t>
+      </w:r>
+      <w:r>
+        <w:br/>
+      </w:r>
+      <w:r>
+        <w:rPr>
+          <w:noProof/>
+        </w:rPr>
+        <w:drawing>
+          <wp:inline distT="0" distB="0" distL="0" distR="0" wp14:anchorId="03225D37" wp14:editId="6FB80FCA">
+            <wp:extent cx="2903220" cy="1988507"/>
+            <wp:effectExtent l="0" t="0" r="0" b="0"/>
+            <wp:docPr id="22" name="Picture 22"/>
+            <wp:cNvGraphicFramePr>
+              <a:graphicFrameLocks xmlns:a="http://schemas.openxmlformats.org/drawingml/2006/main" noChangeAspect="1"/>
+            </wp:cNvGraphicFramePr>
+            <a:graphic xmlns:a="http://schemas.openxmlformats.org/drawingml/2006/main">
+              <a:graphicData uri="http://schemas.openxmlformats.org/drawingml/2006/picture">
+                <pic:pic xmlns:pic="http://schemas.openxmlformats.org/drawingml/2006/picture">
+                  <pic:nvPicPr>
+                    <pic:cNvPr id="0" name="Picture 6"/>
+                    <pic:cNvPicPr>
+                      <a:picLocks noChangeAspect="1" noChangeArrowheads="1"/>
+                    </pic:cNvPicPr>
+                  </pic:nvPicPr>
+                  <pic:blipFill>
+                    <a:blip r:embed="rId28">
+                      <a:extLst>
+                        <a:ext uri="{28A0092B-C50C-407E-A947-70E740481C1C}">
+                          <a14:useLocalDpi xmlns:a14="http://schemas.microsoft.com/office/drawing/2010/main" val="0"/>
+                        </a:ext>
+                      </a:extLst>
+                    </a:blip>
+                    <a:srcRect/>
+                    <a:stretch>
+                      <a:fillRect/>
+                    </a:stretch>
+                  </pic:blipFill>
+                  <pic:spPr bwMode="auto">
+                    <a:xfrm>
+                      <a:off x="0" y="0"/>
+                      <a:ext cx="2914617" cy="1996313"/>
+                    </a:xfrm>
+                    <a:prstGeom prst="rect">
+                      <a:avLst/>
+                    </a:prstGeom>
+                    <a:noFill/>
+                    <a:ln>
+                      <a:noFill/>
+                    </a:ln>
+                  </pic:spPr>
+                </pic:pic>
+              </a:graphicData>
+            </a:graphic>
+          </wp:inline>
+        </w:drawing>
+      </w:r>
+    </w:p>
+    <w:p>
+      <w:pPr>
+        <w:pStyle w:val="ListParagraph"/>
+        <w:numPr>
+          <w:ilvl w:val="0"/>
+          <w:numId w:val="3"/>
+        </w:numPr>
+      </w:pPr>
+      <w:r>
+        <w:t xml:space="preserve">Enter your email address that you just changed in the Admin Console and click </w:t>
+      </w:r>
+      <w:r>
+        <w:rPr>
+          <w:b/>
+          <w:bCs/>
+        </w:rPr>
+        <w:t>Request Password Reset</w:t>
+      </w:r>
+      <w:r>
+        <w:br/>
+      </w:r>
+      <w:r>
+        <w:drawing>
+          <wp:inline distT="0" distB="0" distL="0" distR="0" wp14:anchorId="243E8AED" wp14:editId="0D9BC57C">
+            <wp:extent cx="3536991" cy="1737360"/>
+            <wp:effectExtent l="0" t="0" r="6350" b="0"/>
+            <wp:docPr id="23" name="Picture 23"/>
+            <wp:cNvGraphicFramePr>
+              <a:graphicFrameLocks xmlns:a="http://schemas.openxmlformats.org/drawingml/2006/main" noChangeAspect="1"/>
+            </wp:cNvGraphicFramePr>
+            <a:graphic xmlns:a="http://schemas.openxmlformats.org/drawingml/2006/main">
+              <a:graphicData uri="http://schemas.openxmlformats.org/drawingml/2006/picture">
+                <pic:pic xmlns:pic="http://schemas.openxmlformats.org/drawingml/2006/picture">
+                  <pic:nvPicPr>
+                    <pic:cNvPr id="1" name=""/>
+                    <pic:cNvPicPr/>
+                  </pic:nvPicPr>
+                  <pic:blipFill>
+                    <a:blip r:embed="rId29"/>
+                    <a:stretch>
+                      <a:fillRect/>
+                    </a:stretch>
+                  </pic:blipFill>
+                  <pic:spPr>
+                    <a:xfrm>
+                      <a:off x="0" y="0"/>
+                      <a:ext cx="3548801" cy="1743161"/>
+                    </a:xfrm>
+                    <a:prstGeom prst="rect">
+                      <a:avLst/>
+                    </a:prstGeom>
+                  </pic:spPr>
+                </pic:pic>
+              </a:graphicData>
+            </a:graphic>
+          </wp:inline>
+        </w:drawing>
+      </w:r>
+    </w:p>
+    <w:p>
+      <w:pPr>
+        <w:pStyle w:val="ListParagraph"/>
+        <w:numPr>
+          <w:ilvl w:val="0"/>
+          <w:numId w:val="3"/>
+        </w:numPr>
+      </w:pPr>
+      <w:r>
+        <w:t>Follow the instructions in the email to reset the password.</w:t>
+      </w:r>
+    </w:p>
+    <w:p/>
+    <w:p>
+      <w:pPr>
+        <w:pStyle w:val="Heading2"/>
+      </w:pPr>
+      <w:bookmarkStart w:id="9" w:name="_Toc70071405"/>
+      <w:r>
+        <w:t>Creating New Reviewers and Admins</w:t>
+      </w:r>
+      <w:bookmarkEnd w:id="9"/>
+    </w:p>
+    <w:p/>
+    <w:p>
+      <w:r>
+        <w:t xml:space="preserve">To create a new Reviewer or Admin, you can either have someone register through the RLCS interface, or through the Admin console by clicking the </w:t>
+      </w:r>
+      <w:r>
+        <w:drawing>
+          <wp:inline distT="0" distB="0" distL="0" distR="0" wp14:anchorId="78A44173" wp14:editId="506FE1F8">
+            <wp:extent cx="485843" cy="257211"/>
+            <wp:effectExtent l="0" t="0" r="9525" b="9525"/>
+            <wp:docPr id="25" name="Picture 25"/>
+            <wp:cNvGraphicFramePr>
+              <a:graphicFrameLocks xmlns:a="http://schemas.openxmlformats.org/drawingml/2006/main" noChangeAspect="1"/>
+            </wp:cNvGraphicFramePr>
+            <a:graphic xmlns:a="http://schemas.openxmlformats.org/drawingml/2006/main">
+              <a:graphicData uri="http://schemas.openxmlformats.org/drawingml/2006/picture">
+                <pic:pic xmlns:pic="http://schemas.openxmlformats.org/drawingml/2006/picture">
+                  <pic:nvPicPr>
+                    <pic:cNvPr id="1" name=""/>
+                    <pic:cNvPicPr/>
+                  </pic:nvPicPr>
+                  <pic:blipFill>
+                    <a:blip r:embed="rId30"/>
+                    <a:stretch>
+                      <a:fillRect/>
+                    </a:stretch>
+                  </pic:blipFill>
+                  <pic:spPr>
+                    <a:xfrm>
+                      <a:off x="0" y="0"/>
+                      <a:ext cx="485843" cy="257211"/>
+                    </a:xfrm>
+                    <a:prstGeom prst="rect">
+                      <a:avLst/>
+                    </a:prstGeom>
+                  </pic:spPr>
+                </pic:pic>
+              </a:graphicData>
+            </a:graphic>
+          </wp:inline>
+        </w:drawing>
+      </w:r>
+      <w:r>
+        <w:t xml:space="preserve"> button in the </w:t>
+      </w:r>
+      <w:r>
+        <w:rPr>
+          <w:b/>
+          <w:bCs/>
+        </w:rPr>
+        <w:t>USERS</w:t>
+      </w:r>
+      <w:r>
+        <w:t xml:space="preserve"> section.</w:t>
+      </w:r>
+    </w:p>
+    <w:p>
+      <w:pPr>
+        <w:jc w:val="center"/>
+      </w:pPr>
+      <w:r>
+        <w:drawing>
+          <wp:inline distT="0" distB="0" distL="0" distR="0" wp14:anchorId="7A8AD21F" wp14:editId="3AABF383">
+            <wp:extent cx="2715004" cy="714475"/>
+            <wp:effectExtent l="0" t="0" r="0" b="9525"/>
+            <wp:docPr id="24" name="Picture 24"/>
+            <wp:cNvGraphicFramePr>
+              <a:graphicFrameLocks xmlns:a="http://schemas.openxmlformats.org/drawingml/2006/main" noChangeAspect="1"/>
+            </wp:cNvGraphicFramePr>
+            <a:graphic xmlns:a="http://schemas.openxmlformats.org/drawingml/2006/main">
+              <a:graphicData uri="http://schemas.openxmlformats.org/drawingml/2006/picture">
+                <pic:pic xmlns:pic="http://schemas.openxmlformats.org/drawingml/2006/picture">
+                  <pic:nvPicPr>
+                    <pic:cNvPr id="1" name=""/>
+                    <pic:cNvPicPr/>
+                  </pic:nvPicPr>
+                  <pic:blipFill>
+                    <a:blip r:embed="rId31"/>
+                    <a:stretch>
+                      <a:fillRect/>
+                    </a:stretch>
+                  </pic:blipFill>
+                  <pic:spPr>
+                    <a:xfrm>
+                      <a:off x="0" y="0"/>
+                      <a:ext cx="2715004" cy="714475"/>
+                    </a:xfrm>
+                    <a:prstGeom prst="rect">
+                      <a:avLst/>
+                    </a:prstGeom>
+                  </pic:spPr>
+                </pic:pic>
+              </a:graphicData>
+            </a:graphic>
+          </wp:inline>
+        </w:drawing>
+      </w:r>
+    </w:p>
+    <w:p>
+      <w:r>
+        <w:lastRenderedPageBreak/>
+        <w:t xml:space="preserve">Fill in the required fields and can assign the </w:t>
+      </w:r>
+      <w:r>
+        <w:rPr>
+          <w:b/>
+          <w:bCs/>
+        </w:rPr>
+        <w:t>Is reviewer</w:t>
+      </w:r>
+      <w:r>
+        <w:t xml:space="preserve"> role or the </w:t>
+      </w:r>
+      <w:r>
+        <w:rPr>
+          <w:b/>
+          <w:bCs/>
+        </w:rPr>
+        <w:t>Superuser status</w:t>
+      </w:r>
+      <w:r>
+        <w:t xml:space="preserve"> at the same time.</w:t>
+      </w:r>
+    </w:p>
+    <w:p>
+      <w:pPr>
+        <w:jc w:val="center"/>
+      </w:pPr>
+      <w:r>
+        <w:drawing>
+          <wp:inline distT="0" distB="0" distL="0" distR="0" wp14:anchorId="62F7691F" wp14:editId="044DA297">
+            <wp:extent cx="4869180" cy="4672540"/>
+            <wp:effectExtent l="0" t="0" r="7620" b="0"/>
+            <wp:docPr id="26" name="Picture 26"/>
+            <wp:cNvGraphicFramePr>
+              <a:graphicFrameLocks xmlns:a="http://schemas.openxmlformats.org/drawingml/2006/main" noChangeAspect="1"/>
+            </wp:cNvGraphicFramePr>
+            <a:graphic xmlns:a="http://schemas.openxmlformats.org/drawingml/2006/main">
+              <a:graphicData uri="http://schemas.openxmlformats.org/drawingml/2006/picture">
+                <pic:pic xmlns:pic="http://schemas.openxmlformats.org/drawingml/2006/picture">
+                  <pic:nvPicPr>
+                    <pic:cNvPr id="1" name=""/>
+                    <pic:cNvPicPr/>
+                  </pic:nvPicPr>
+                  <pic:blipFill>
+                    <a:blip r:embed="rId32"/>
+                    <a:stretch>
+                      <a:fillRect/>
+                    </a:stretch>
+                  </pic:blipFill>
+                  <pic:spPr>
+                    <a:xfrm>
+                      <a:off x="0" y="0"/>
+                      <a:ext cx="4877311" cy="4680342"/>
+                    </a:xfrm>
+                    <a:prstGeom prst="rect">
+                      <a:avLst/>
+                    </a:prstGeom>
+                  </pic:spPr>
+                </pic:pic>
+              </a:graphicData>
+            </a:graphic>
+          </wp:inline>
+        </w:drawing>
+      </w:r>
+    </w:p>
+    <w:p>
+      <w:pPr>
+        <w:rPr>
+          <w:rStyle w:val="Strong"/>
+          <w:b w:val="0"/>
+          <w:bCs w:val="0"/>
+        </w:rPr>
+      </w:pPr>
+      <w:r>
+        <w:rPr>
+          <w:rStyle w:val="Strong"/>
+        </w:rPr>
+        <w:t>IMPORTANT</w:t>
+      </w:r>
+      <w:r>
+        <w:rPr>
+          <w:rStyle w:val="Strong"/>
+        </w:rPr>
+        <w:t xml:space="preserve">! </w:t>
+      </w:r>
+      <w:r>
+        <w:rPr>
+          <w:rStyle w:val="Strong"/>
+          <w:b w:val="0"/>
+          <w:bCs w:val="0"/>
+        </w:rPr>
+        <w:t>Make sure you add the checkmark for</w:t>
+      </w:r>
+      <w:r>
+        <w:rPr>
+          <w:rStyle w:val="Strong"/>
+          <w:b w:val="0"/>
+          <w:bCs w:val="0"/>
+        </w:rPr>
+        <w:t xml:space="preserve"> </w:t>
+      </w:r>
+      <w:r>
+        <w:rPr>
+          <w:rStyle w:val="Strong"/>
+        </w:rPr>
+        <w:t>Is active</w:t>
+      </w:r>
+      <w:r>
+        <w:rPr>
+          <w:rStyle w:val="Strong"/>
+          <w:b w:val="0"/>
+          <w:bCs w:val="0"/>
+        </w:rPr>
+        <w:t xml:space="preserve"> or else the user will not be able to login.</w:t>
+      </w:r>
+    </w:p>
+    <w:p>
+      <w:pPr>
+        <w:rPr>
+          <w:rStyle w:val="Strong"/>
+          <w:b w:val="0"/>
+          <w:bCs w:val="0"/>
+        </w:rPr>
+      </w:pPr>
+    </w:p>
+    <w:p>
+      <w:pPr>
+        <w:rPr>
+          <w:rStyle w:val="Strong"/>
+          <w:rFonts w:asciiTheme="majorHAnsi" w:eastAsiaTheme="majorEastAsia" w:hAnsiTheme="majorHAnsi" w:cstheme="majorBidi"/>
+          <w:b w:val="0"/>
+          <w:bCs w:val="0"/>
+          <w:color w:val="2F5496" w:themeColor="accent1" w:themeShade="BF"/>
+          <w:sz w:val="32"/>
+          <w:szCs w:val="32"/>
+        </w:rPr>
+      </w:pPr>
+      <w:r>
+        <w:rPr>
+          <w:rStyle w:val="Strong"/>
+          <w:b w:val="0"/>
+          <w:bCs w:val="0"/>
+        </w:rPr>
+        <w:br w:type="page"/>
+      </w:r>
+    </w:p>
+    <w:p>
+      <w:pPr>
+        <w:pStyle w:val="Heading1"/>
+        <w:rPr>
+          <w:rStyle w:val="Strong"/>
+          <w:b w:val="0"/>
+          <w:bCs w:val="0"/>
+        </w:rPr>
+      </w:pPr>
+      <w:bookmarkStart w:id="10" w:name="_Toc70071406"/>
+      <w:r>
+        <w:rPr>
+          <w:rStyle w:val="Strong"/>
+          <w:b w:val="0"/>
+          <w:bCs w:val="0"/>
+        </w:rPr>
+        <w:lastRenderedPageBreak/>
+        <w:t>Scenario Workflow</w:t>
+      </w:r>
+      <w:bookmarkEnd w:id="10"/>
+    </w:p>
+    <w:p>
+      <w:pPr>
+        <w:pStyle w:val="Heading2"/>
+      </w:pPr>
+      <w:bookmarkStart w:id="11" w:name="_Toc70071407"/>
+      <w:r>
+        <w:t>Submitting a Scenario</w:t>
+      </w:r>
+      <w:bookmarkEnd w:id="11"/>
+    </w:p>
+    <w:p/>
+    <w:p>
+      <w:r>
+        <w:t xml:space="preserve">Once you’ve logged in with a </w:t>
+      </w:r>
+      <w:r>
+        <w:rPr>
+          <w:b/>
+          <w:bCs/>
+        </w:rPr>
+        <w:t>Submitter</w:t>
+      </w:r>
+      <w:r>
+        <w:t xml:space="preserve"> account, you can go to the </w:t>
+      </w:r>
+      <w:r>
+        <w:rPr>
+          <w:b/>
+          <w:bCs/>
+        </w:rPr>
+        <w:t>View Scenarios</w:t>
+      </w:r>
+      <w:r>
+        <w:t xml:space="preserve"> section and click on </w:t>
+      </w:r>
+      <w:r>
+        <w:drawing>
+          <wp:inline distT="0" distB="0" distL="0" distR="0" wp14:anchorId="453F2A10" wp14:editId="233D731E">
+            <wp:extent cx="2133898" cy="457264"/>
+            <wp:effectExtent l="0" t="0" r="0" b="0"/>
+            <wp:docPr id="27" name="Picture 27"/>
+            <wp:cNvGraphicFramePr>
+              <a:graphicFrameLocks xmlns:a="http://schemas.openxmlformats.org/drawingml/2006/main" noChangeAspect="1"/>
+            </wp:cNvGraphicFramePr>
+            <a:graphic xmlns:a="http://schemas.openxmlformats.org/drawingml/2006/main">
+              <a:graphicData uri="http://schemas.openxmlformats.org/drawingml/2006/picture">
+                <pic:pic xmlns:pic="http://schemas.openxmlformats.org/drawingml/2006/picture">
+                  <pic:nvPicPr>
+                    <pic:cNvPr id="1" name=""/>
+                    <pic:cNvPicPr/>
+                  </pic:nvPicPr>
+                  <pic:blipFill>
+                    <a:blip r:embed="rId33"/>
+                    <a:stretch>
+                      <a:fillRect/>
+                    </a:stretch>
+                  </pic:blipFill>
+                  <pic:spPr>
+                    <a:xfrm>
+                      <a:off x="0" y="0"/>
+                      <a:ext cx="2133898" cy="457264"/>
+                    </a:xfrm>
+                    <a:prstGeom prst="rect">
+                      <a:avLst/>
+                    </a:prstGeom>
+                  </pic:spPr>
+                </pic:pic>
+              </a:graphicData>
+            </a:graphic>
+          </wp:inline>
+        </w:drawing>
+      </w:r>
+    </w:p>
+    <w:p>
+      <w:r>
+        <w:t>Fill in as much details on the form that you can provide as this will help others searching through the scenarios.</w:t>
+      </w:r>
+    </w:p>
+    <w:p>
+      <w:r>
+        <w:rPr>
+          <w:b/>
+          <w:bCs/>
+        </w:rPr>
+        <w:t>Note:</w:t>
+      </w:r>
+      <w:r>
+        <w:t xml:space="preserve"> </w:t>
+      </w:r>
+      <w:r>
+        <w:t>You have the option to hide your Company name, Region, Location and Public Email</w:t>
+      </w:r>
+      <w:r>
+        <w:t xml:space="preserve"> from the public but it will be visible to the submitter who submitted the scenario, and all Reviewers and Admins of the RLCS system, by checking the following box:</w:t>
+      </w:r>
+    </w:p>
+    <w:p>
+      <w:pPr>
+        <w:rPr>
+          <w:b/>
+          <w:bCs/>
+        </w:rPr>
+      </w:pPr>
+      <w:r>
+        <w:rPr>
+          <w:b/>
+          <w:bCs/>
+        </w:rPr>
+        <w:drawing>
+          <wp:inline distT="0" distB="0" distL="0" distR="0" wp14:anchorId="13DD6499" wp14:editId="2217C775">
+            <wp:extent cx="5943600" cy="255905"/>
+            <wp:effectExtent l="0" t="0" r="0" b="0"/>
+            <wp:docPr id="28" name="Picture 28"/>
+            <wp:cNvGraphicFramePr>
+              <a:graphicFrameLocks xmlns:a="http://schemas.openxmlformats.org/drawingml/2006/main" noChangeAspect="1"/>
+            </wp:cNvGraphicFramePr>
+            <a:graphic xmlns:a="http://schemas.openxmlformats.org/drawingml/2006/main">
+              <a:graphicData uri="http://schemas.openxmlformats.org/drawingml/2006/picture">
+                <pic:pic xmlns:pic="http://schemas.openxmlformats.org/drawingml/2006/picture">
+                  <pic:nvPicPr>
+                    <pic:cNvPr id="1" name=""/>
+                    <pic:cNvPicPr/>
+                  </pic:nvPicPr>
+                  <pic:blipFill>
+                    <a:blip r:embed="rId34"/>
+                    <a:stretch>
+                      <a:fillRect/>
+                    </a:stretch>
+                  </pic:blipFill>
+                  <pic:spPr>
+                    <a:xfrm>
+                      <a:off x="0" y="0"/>
+                      <a:ext cx="5943600" cy="255905"/>
+                    </a:xfrm>
+                    <a:prstGeom prst="rect">
+                      <a:avLst/>
+                    </a:prstGeom>
+                  </pic:spPr>
+                </pic:pic>
+              </a:graphicData>
+            </a:graphic>
+          </wp:inline>
+        </w:drawing>
+      </w:r>
+    </w:p>
+    <w:p>
+      <w:pPr>
+        <w:rPr>
+          <w:b/>
+          <w:bCs/>
+        </w:rPr>
+      </w:pPr>
+    </w:p>
+    <w:p>
+      <w:r>
+        <w:t xml:space="preserve">Once you are done, use the </w:t>
+      </w:r>
+      <w:r>
+        <w:drawing>
+          <wp:inline distT="0" distB="0" distL="0" distR="0" wp14:anchorId="5CCA16DE" wp14:editId="4FDC1B97">
+            <wp:extent cx="2010056" cy="390580"/>
+            <wp:effectExtent l="0" t="0" r="0" b="9525"/>
+            <wp:docPr id="38" name="Picture 38"/>
+            <wp:cNvGraphicFramePr>
+              <a:graphicFrameLocks xmlns:a="http://schemas.openxmlformats.org/drawingml/2006/main" noChangeAspect="1"/>
+            </wp:cNvGraphicFramePr>
+            <a:graphic xmlns:a="http://schemas.openxmlformats.org/drawingml/2006/main">
+              <a:graphicData uri="http://schemas.openxmlformats.org/drawingml/2006/picture">
+                <pic:pic xmlns:pic="http://schemas.openxmlformats.org/drawingml/2006/picture">
+                  <pic:nvPicPr>
+                    <pic:cNvPr id="1" name=""/>
+                    <pic:cNvPicPr/>
+                  </pic:nvPicPr>
+                  <pic:blipFill>
+                    <a:blip r:embed="rId35"/>
+                    <a:stretch>
+                      <a:fillRect/>
+                    </a:stretch>
+                  </pic:blipFill>
+                  <pic:spPr>
+                    <a:xfrm>
+                      <a:off x="0" y="0"/>
+                      <a:ext cx="2010056" cy="390580"/>
+                    </a:xfrm>
+                    <a:prstGeom prst="rect">
+                      <a:avLst/>
+                    </a:prstGeom>
+                  </pic:spPr>
+                </pic:pic>
+              </a:graphicData>
+            </a:graphic>
+          </wp:inline>
+        </w:drawing>
+      </w:r>
+      <w:r>
+        <w:t xml:space="preserve"> button to send your scenario for Review.</w:t>
+      </w:r>
+    </w:p>
+    <w:p/>
+    <w:p>
+      <w:pPr>
+        <w:pStyle w:val="Heading2"/>
+        <w:tabs>
+          <w:tab w:val="left" w:pos="2724"/>
+        </w:tabs>
+      </w:pPr>
+      <w:bookmarkStart w:id="12" w:name="_Toc70071408"/>
+      <w:r>
+        <w:t>Reviewing a Scenario</w:t>
+      </w:r>
+      <w:bookmarkEnd w:id="12"/>
+      <w:r>
+        <w:tab/>
+      </w:r>
+    </w:p>
+    <w:p/>
+    <w:p>
+      <w:pPr>
+        <w:pStyle w:val="ListParagraph"/>
+        <w:numPr>
+          <w:ilvl w:val="0"/>
+          <w:numId w:val="4"/>
+        </w:numPr>
+      </w:pPr>
+      <w:r>
+        <w:t xml:space="preserve">Login to the RLCS application with a user that has the </w:t>
+      </w:r>
+      <w:r>
+        <w:rPr>
+          <w:b/>
+          <w:bCs/>
+        </w:rPr>
+        <w:t>Reviewer</w:t>
+      </w:r>
+      <w:r>
+        <w:t xml:space="preserve"> role and click on </w:t>
+      </w:r>
+      <w:r>
+        <w:rPr>
+          <w:b/>
+          <w:bCs/>
+        </w:rPr>
+        <w:t>View Scenarios</w:t>
+      </w:r>
+    </w:p>
+    <w:p/>
+    <w:p>
+      <w:r>
+        <w:drawing>
+          <wp:inline distT="0" distB="0" distL="0" distR="0" wp14:anchorId="6D68CEA5" wp14:editId="10123AB9">
+            <wp:extent cx="5943600" cy="2007235"/>
+            <wp:effectExtent l="0" t="0" r="0" b="0"/>
+            <wp:docPr id="30" name="Picture 30"/>
+            <wp:cNvGraphicFramePr>
+              <a:graphicFrameLocks xmlns:a="http://schemas.openxmlformats.org/drawingml/2006/main" noChangeAspect="1"/>
+            </wp:cNvGraphicFramePr>
+            <a:graphic xmlns:a="http://schemas.openxmlformats.org/drawingml/2006/main">
+              <a:graphicData uri="http://schemas.openxmlformats.org/drawingml/2006/picture">
+                <pic:pic xmlns:pic="http://schemas.openxmlformats.org/drawingml/2006/picture">
+                  <pic:nvPicPr>
+                    <pic:cNvPr id="1" name=""/>
+                    <pic:cNvPicPr/>
+                  </pic:nvPicPr>
+                  <pic:blipFill>
+                    <a:blip r:embed="rId36"/>
+                    <a:stretch>
+                      <a:fillRect/>
+                    </a:stretch>
+                  </pic:blipFill>
+                  <pic:spPr>
+                    <a:xfrm>
+                      <a:off x="0" y="0"/>
+                      <a:ext cx="5943600" cy="2007235"/>
+                    </a:xfrm>
+                    <a:prstGeom prst="rect">
+                      <a:avLst/>
+                    </a:prstGeom>
+                  </pic:spPr>
+                </pic:pic>
+              </a:graphicData>
+            </a:graphic>
+          </wp:inline>
+        </w:drawing>
+      </w:r>
+    </w:p>
+    <w:p/>
+    <w:p>
+      <w:pPr>
+        <w:pStyle w:val="ListParagraph"/>
+        <w:numPr>
+          <w:ilvl w:val="0"/>
+          <w:numId w:val="4"/>
+        </w:numPr>
+      </w:pPr>
+      <w:r>
+        <w:lastRenderedPageBreak/>
+        <w:t xml:space="preserve">You can see in the </w:t>
+      </w:r>
+      <w:r>
+        <w:rPr>
+          <w:b/>
+          <w:bCs/>
+        </w:rPr>
+        <w:t>Is Reviewed</w:t>
+      </w:r>
+      <w:r>
+        <w:t xml:space="preserve"> column either an </w:t>
+      </w:r>
+      <w:r>
+        <w:drawing>
+          <wp:inline distT="0" distB="0" distL="0" distR="0" wp14:anchorId="6D21CB29" wp14:editId="447BE166">
+            <wp:extent cx="200053" cy="161948"/>
+            <wp:effectExtent l="0" t="0" r="9525" b="9525"/>
+            <wp:docPr id="31" name="Picture 31"/>
+            <wp:cNvGraphicFramePr>
+              <a:graphicFrameLocks xmlns:a="http://schemas.openxmlformats.org/drawingml/2006/main" noChangeAspect="1"/>
+            </wp:cNvGraphicFramePr>
+            <a:graphic xmlns:a="http://schemas.openxmlformats.org/drawingml/2006/main">
+              <a:graphicData uri="http://schemas.openxmlformats.org/drawingml/2006/picture">
+                <pic:pic xmlns:pic="http://schemas.openxmlformats.org/drawingml/2006/picture">
+                  <pic:nvPicPr>
+                    <pic:cNvPr id="1" name=""/>
+                    <pic:cNvPicPr/>
+                  </pic:nvPicPr>
+                  <pic:blipFill>
+                    <a:blip r:embed="rId37"/>
+                    <a:stretch>
+                      <a:fillRect/>
+                    </a:stretch>
+                  </pic:blipFill>
+                  <pic:spPr>
+                    <a:xfrm>
+                      <a:off x="0" y="0"/>
+                      <a:ext cx="200053" cy="161948"/>
+                    </a:xfrm>
+                    <a:prstGeom prst="rect">
+                      <a:avLst/>
+                    </a:prstGeom>
+                  </pic:spPr>
+                </pic:pic>
+              </a:graphicData>
+            </a:graphic>
+          </wp:inline>
+        </w:drawing>
+      </w:r>
+      <w:r>
+        <w:t xml:space="preserve">or </w:t>
+      </w:r>
+      <w:r>
+        <w:drawing>
+          <wp:inline distT="0" distB="0" distL="0" distR="0" wp14:anchorId="4774E43E" wp14:editId="6A64E867">
+            <wp:extent cx="285790" cy="314369"/>
+            <wp:effectExtent l="0" t="0" r="0" b="9525"/>
+            <wp:docPr id="32" name="Picture 32"/>
+            <wp:cNvGraphicFramePr>
+              <a:graphicFrameLocks xmlns:a="http://schemas.openxmlformats.org/drawingml/2006/main" noChangeAspect="1"/>
+            </wp:cNvGraphicFramePr>
+            <a:graphic xmlns:a="http://schemas.openxmlformats.org/drawingml/2006/main">
+              <a:graphicData uri="http://schemas.openxmlformats.org/drawingml/2006/picture">
+                <pic:pic xmlns:pic="http://schemas.openxmlformats.org/drawingml/2006/picture">
+                  <pic:nvPicPr>
+                    <pic:cNvPr id="1" name=""/>
+                    <pic:cNvPicPr/>
+                  </pic:nvPicPr>
+                  <pic:blipFill>
+                    <a:blip r:embed="rId38"/>
+                    <a:stretch>
+                      <a:fillRect/>
+                    </a:stretch>
+                  </pic:blipFill>
+                  <pic:spPr>
+                    <a:xfrm>
+                      <a:off x="0" y="0"/>
+                      <a:ext cx="285790" cy="314369"/>
+                    </a:xfrm>
+                    <a:prstGeom prst="rect">
+                      <a:avLst/>
+                    </a:prstGeom>
+                  </pic:spPr>
+                </pic:pic>
+              </a:graphicData>
+            </a:graphic>
+          </wp:inline>
+        </w:drawing>
+      </w:r>
+      <w:r>
+        <w:t xml:space="preserve">.  Look for scenarios with the </w:t>
+      </w:r>
+      <w:r>
+        <w:drawing>
+          <wp:inline distT="0" distB="0" distL="0" distR="0" wp14:anchorId="2FDE909C" wp14:editId="085E7B01">
+            <wp:extent cx="200053" cy="161948"/>
+            <wp:effectExtent l="0" t="0" r="9525" b="9525"/>
+            <wp:docPr id="33" name="Picture 33"/>
+            <wp:cNvGraphicFramePr>
+              <a:graphicFrameLocks xmlns:a="http://schemas.openxmlformats.org/drawingml/2006/main" noChangeAspect="1"/>
+            </wp:cNvGraphicFramePr>
+            <a:graphic xmlns:a="http://schemas.openxmlformats.org/drawingml/2006/main">
+              <a:graphicData uri="http://schemas.openxmlformats.org/drawingml/2006/picture">
+                <pic:pic xmlns:pic="http://schemas.openxmlformats.org/drawingml/2006/picture">
+                  <pic:nvPicPr>
+                    <pic:cNvPr id="1" name=""/>
+                    <pic:cNvPicPr/>
+                  </pic:nvPicPr>
+                  <pic:blipFill>
+                    <a:blip r:embed="rId37"/>
+                    <a:stretch>
+                      <a:fillRect/>
+                    </a:stretch>
+                  </pic:blipFill>
+                  <pic:spPr>
+                    <a:xfrm>
+                      <a:off x="0" y="0"/>
+                      <a:ext cx="200053" cy="161948"/>
+                    </a:xfrm>
+                    <a:prstGeom prst="rect">
+                      <a:avLst/>
+                    </a:prstGeom>
+                  </pic:spPr>
+                </pic:pic>
+              </a:graphicData>
+            </a:graphic>
+          </wp:inline>
+        </w:drawing>
+      </w:r>
+      <w:r>
+        <w:t xml:space="preserve"> indication to start reviewing it.</w:t>
+      </w:r>
+      <w:r>
+        <w:br/>
+      </w:r>
+      <w:r>
+        <w:br/>
+      </w:r>
+      <w:r>
+        <w:t xml:space="preserve">You can also use the </w:t>
+      </w:r>
+      <w:r>
+        <w:rPr>
+          <w:b/>
+          <w:bCs/>
+        </w:rPr>
+        <w:t>Search Criteria</w:t>
+      </w:r>
+      <w:r>
+        <w:t xml:space="preserve"> section to filter through the scenarios for those that are not reviewed yet.</w:t>
+      </w:r>
+    </w:p>
+    <w:p>
+      <w:pPr>
+        <w:jc w:val="center"/>
+      </w:pPr>
+      <w:r>
+        <w:drawing>
+          <wp:inline distT="0" distB="0" distL="0" distR="0" wp14:anchorId="7D3FB574" wp14:editId="6C275DC6">
+            <wp:extent cx="5943600" cy="1477645"/>
+            <wp:effectExtent l="0" t="0" r="0" b="8255"/>
+            <wp:docPr id="34" name="Picture 34"/>
+            <wp:cNvGraphicFramePr>
+              <a:graphicFrameLocks xmlns:a="http://schemas.openxmlformats.org/drawingml/2006/main" noChangeAspect="1"/>
+            </wp:cNvGraphicFramePr>
+            <a:graphic xmlns:a="http://schemas.openxmlformats.org/drawingml/2006/main">
+              <a:graphicData uri="http://schemas.openxmlformats.org/drawingml/2006/picture">
+                <pic:pic xmlns:pic="http://schemas.openxmlformats.org/drawingml/2006/picture">
+                  <pic:nvPicPr>
+                    <pic:cNvPr id="1" name=""/>
+                    <pic:cNvPicPr/>
+                  </pic:nvPicPr>
+                  <pic:blipFill>
+                    <a:blip r:embed="rId39"/>
+                    <a:stretch>
+                      <a:fillRect/>
+                    </a:stretch>
+                  </pic:blipFill>
+                  <pic:spPr>
+                    <a:xfrm>
+                      <a:off x="0" y="0"/>
+                      <a:ext cx="5943600" cy="1477645"/>
+                    </a:xfrm>
+                    <a:prstGeom prst="rect">
+                      <a:avLst/>
+                    </a:prstGeom>
+                  </pic:spPr>
+                </pic:pic>
+              </a:graphicData>
+            </a:graphic>
+          </wp:inline>
+        </w:drawing>
+      </w:r>
+    </w:p>
+    <w:p/>
     <w:p>
       <w:pPr>
         <w:ind w:left="720"/>
       </w:pPr>
+      <w:r>
+        <w:t xml:space="preserve">You can see who is currently reviewing the scenario, who submitted it, and the </w:t>
+      </w:r>
+      <w:proofErr w:type="gramStart"/>
+      <w:r>
+        <w:t>current status</w:t>
+      </w:r>
+      <w:proofErr w:type="gramEnd"/>
+      <w:r>
+        <w:t xml:space="preserve"> of the scenario at the top right portion of the scenario page.</w:t>
+      </w:r>
+    </w:p>
+    <w:p>
+      <w:pPr>
+        <w:jc w:val="center"/>
+      </w:pPr>
+      <w:r>
+        <w:drawing>
+          <wp:inline distT="0" distB="0" distL="0" distR="0" wp14:anchorId="69AB3F92" wp14:editId="69B2C297">
+            <wp:extent cx="2381582" cy="895475"/>
+            <wp:effectExtent l="0" t="0" r="0" b="0"/>
+            <wp:docPr id="35" name="Picture 35"/>
+            <wp:cNvGraphicFramePr>
+              <a:graphicFrameLocks xmlns:a="http://schemas.openxmlformats.org/drawingml/2006/main" noChangeAspect="1"/>
+            </wp:cNvGraphicFramePr>
+            <a:graphic xmlns:a="http://schemas.openxmlformats.org/drawingml/2006/main">
+              <a:graphicData uri="http://schemas.openxmlformats.org/drawingml/2006/picture">
+                <pic:pic xmlns:pic="http://schemas.openxmlformats.org/drawingml/2006/picture">
+                  <pic:nvPicPr>
+                    <pic:cNvPr id="1" name=""/>
+                    <pic:cNvPicPr/>
+                  </pic:nvPicPr>
+                  <pic:blipFill>
+                    <a:blip r:embed="rId40"/>
+                    <a:stretch>
+                      <a:fillRect/>
+                    </a:stretch>
+                  </pic:blipFill>
+                  <pic:spPr>
+                    <a:xfrm>
+                      <a:off x="0" y="0"/>
+                      <a:ext cx="2381582" cy="895475"/>
+                    </a:xfrm>
+                    <a:prstGeom prst="rect">
+                      <a:avLst/>
+                    </a:prstGeom>
+                  </pic:spPr>
+                </pic:pic>
+              </a:graphicData>
+            </a:graphic>
+          </wp:inline>
+        </w:drawing>
+      </w:r>
+    </w:p>
+    <w:p>
+      <w:pPr>
+        <w:pStyle w:val="ListParagraph"/>
+        <w:numPr>
+          <w:ilvl w:val="0"/>
+          <w:numId w:val="4"/>
+        </w:numPr>
+      </w:pPr>
+      <w:r>
+        <w:t xml:space="preserve">Click on the </w:t>
+      </w:r>
+      <w:r>
+        <w:drawing>
+          <wp:inline distT="0" distB="0" distL="0" distR="0" wp14:anchorId="793BED98" wp14:editId="0B16DCC1">
+            <wp:extent cx="2010056" cy="390580"/>
+            <wp:effectExtent l="0" t="0" r="0" b="9525"/>
+            <wp:docPr id="37" name="Picture 37"/>
+            <wp:cNvGraphicFramePr>
+              <a:graphicFrameLocks xmlns:a="http://schemas.openxmlformats.org/drawingml/2006/main" noChangeAspect="1"/>
+            </wp:cNvGraphicFramePr>
+            <a:graphic xmlns:a="http://schemas.openxmlformats.org/drawingml/2006/main">
+              <a:graphicData uri="http://schemas.openxmlformats.org/drawingml/2006/picture">
+                <pic:pic xmlns:pic="http://schemas.openxmlformats.org/drawingml/2006/picture">
+                  <pic:nvPicPr>
+                    <pic:cNvPr id="1" name=""/>
+                    <pic:cNvPicPr/>
+                  </pic:nvPicPr>
+                  <pic:blipFill>
+                    <a:blip r:embed="rId35"/>
+                    <a:stretch>
+                      <a:fillRect/>
+                    </a:stretch>
+                  </pic:blipFill>
+                  <pic:spPr>
+                    <a:xfrm>
+                      <a:off x="0" y="0"/>
+                      <a:ext cx="2010056" cy="390580"/>
+                    </a:xfrm>
+                    <a:prstGeom prst="rect">
+                      <a:avLst/>
+                    </a:prstGeom>
+                  </pic:spPr>
+                </pic:pic>
+              </a:graphicData>
+            </a:graphic>
+          </wp:inline>
+        </w:drawing>
+      </w:r>
+      <w:r>
+        <w:t>button to assign the scenario to yourself as well as make changes to the scenario.</w:t>
+      </w:r>
+      <w:r>
+        <w:br/>
+      </w:r>
+    </w:p>
+    <w:p>
+      <w:pPr>
+        <w:pStyle w:val="ListParagraph"/>
+        <w:numPr>
+          <w:ilvl w:val="0"/>
+          <w:numId w:val="4"/>
+        </w:numPr>
+      </w:pPr>
+      <w:r>
+        <w:t xml:space="preserve">Once the Reviewer is </w:t>
+      </w:r>
+      <w:r>
+        <w:t xml:space="preserve">satisfied with the scenario, they can publish it publicly by clicking on the </w:t>
+      </w:r>
+      <w:r>
+        <w:drawing>
+          <wp:inline distT="0" distB="0" distL="0" distR="0" wp14:anchorId="730C6151" wp14:editId="3CFE43C8">
+            <wp:extent cx="2029108" cy="400106"/>
+            <wp:effectExtent l="0" t="0" r="0" b="0"/>
+            <wp:docPr id="39" name="Picture 39"/>
+            <wp:cNvGraphicFramePr>
+              <a:graphicFrameLocks xmlns:a="http://schemas.openxmlformats.org/drawingml/2006/main" noChangeAspect="1"/>
+            </wp:cNvGraphicFramePr>
+            <a:graphic xmlns:a="http://schemas.openxmlformats.org/drawingml/2006/main">
+              <a:graphicData uri="http://schemas.openxmlformats.org/drawingml/2006/picture">
+                <pic:pic xmlns:pic="http://schemas.openxmlformats.org/drawingml/2006/picture">
+                  <pic:nvPicPr>
+                    <pic:cNvPr id="1" name=""/>
+                    <pic:cNvPicPr/>
+                  </pic:nvPicPr>
+                  <pic:blipFill>
+                    <a:blip r:embed="rId41"/>
+                    <a:stretch>
+                      <a:fillRect/>
+                    </a:stretch>
+                  </pic:blipFill>
+                  <pic:spPr>
+                    <a:xfrm>
+                      <a:off x="0" y="0"/>
+                      <a:ext cx="2029108" cy="400106"/>
+                    </a:xfrm>
+                    <a:prstGeom prst="rect">
+                      <a:avLst/>
+                    </a:prstGeom>
+                  </pic:spPr>
+                </pic:pic>
+              </a:graphicData>
+            </a:graphic>
+          </wp:inline>
+        </w:drawing>
+      </w:r>
+      <w:r>
+        <w:t xml:space="preserve"> button.</w:t>
+      </w:r>
+    </w:p>
+    <w:p>
+      <w:pPr>
+        <w:pStyle w:val="ListParagraph"/>
+      </w:pPr>
+    </w:p>
+    <w:p>
+      <w:pPr>
+        <w:pStyle w:val="Heading2"/>
+      </w:pPr>
+      <w:bookmarkStart w:id="13" w:name="_Toc70071409"/>
+      <w:r>
+        <w:t>Editing a scenario</w:t>
+      </w:r>
+      <w:bookmarkEnd w:id="13"/>
+    </w:p>
+    <w:p/>
+    <w:p>
+      <w:r>
+        <w:t xml:space="preserve">Only the original submitter, Reviewers and Admins can modify a scenario.  Once it has been modified, it will lose </w:t>
+      </w:r>
+      <w:proofErr w:type="gramStart"/>
+      <w:r>
+        <w:t>it’s</w:t>
+      </w:r>
+      <w:proofErr w:type="gramEnd"/>
+      <w:r>
+        <w:t xml:space="preserve"> Reviewed status and need to be reviewed again before it is displayed publicly.</w:t>
+      </w:r>
     </w:p>
     <w:p/>
     <w:p/>
@@ -507,9 +3911,9 @@
 <file path=word/numbering.xml><?xml version="1.0" encoding="utf-8"?>
 <w:numbering xmlns:wpc="http://schemas.microsoft.com/office/word/2010/wordprocessingCanvas" xmlns:cx="http://schemas.microsoft.com/office/drawing/2014/chartex" xmlns:cx1="http://schemas.microsoft.com/office/drawing/2015/9/8/chartex" xmlns:cx2="http://schemas.microsoft.com/office/drawing/2015/10/21/chartex" xmlns:cx3="http://schemas.microsoft.com/office/drawing/2016/5/9/chartex" xmlns:cx4="http://schemas.microsoft.com/office/drawing/2016/5/10/chartex" xmlns:cx5="http://schemas.microsoft.com/office/drawing/2016/5/11/chartex" xmlns:cx6="http://schemas.microsoft.com/office/drawing/2016/5/12/chartex" xmlns:cx7="http://schemas.microsoft.com/office/drawing/2016/5/13/chartex" xmlns:cx8="http://schemas.microsoft.com/office/drawing/2016/5/14/chartex" xmlns:mc="http://schemas.openxmlformats.org/markup-compatibility/2006" xmlns:aink="http://schemas.microsoft.com/office/drawing/2016/ink" xmlns:am3d="http://schemas.microsoft.com/office/drawing/2017/model3d" xmlns:o="urn:schemas-microsoft-com:office:office" xmlns:r="http://schemas.openxmlformats.org/officeDocument/2006/relationships" xmlns:m="http://schemas.openxmlformats.org/officeDocument/2006/math" xmlns:v="urn:schemas-microsoft-com:vml" xmlns:wp14="http://schemas.microsoft.com/office/word/2010/wordprocessingDrawing" xmlns:wp="http://schemas.openxmlformats.org/drawingml/2006/wordprocessingDrawing" xmlns:w10="urn:schemas-microsoft-com:office:word" xmlns:w="http://schemas.openxmlformats.org/wordprocessingml/2006/main" xmlns:w14="http://schemas.microsoft.com/office/word/2010/wordml" xmlns:w15="http://schemas.microsoft.com/office/word/2012/wordml" xmlns:w16cex="http://schemas.microsoft.com/office/word/2018/wordml/cex" xmlns:w16cid="http://schemas.microsoft.com/office/word/2016/wordml/cid" xmlns:w16="http://schemas.microsoft.com/office/word/2018/wordml" xmlns:w16se="http://schemas.microsoft.com/office/word/2015/wordml/symex" xmlns:wpg="http://schemas.microsoft.com/office/word/2010/wordprocessingGroup" xmlns:wpi="http://schemas.microsoft.com/office/word/2010/wordprocessingInk" xmlns:wne="http://schemas.microsoft.com/office/word/2006/wordml" xmlns:wps="http://schemas.microsoft.com/office/word/2010/wordprocessingShape" mc:Ignorable="w14 w15 w16se w16cid w16 w16cex wp14">
   <w:abstractNum w:abstractNumId="0" w15:restartNumberingAfterBreak="0">
-    <w:nsid w:val="70BA5BCC"/>
+    <w:nsid w:val="2B2016B2"/>
     <w:multiLevelType w:val="hybridMultilevel"/>
-    <w:tmpl w:val="144E32F4"/>
+    <w:tmpl w:val="135892C4"/>
     <w:lvl w:ilvl="0" w:tplc="1009000F">
       <w:start w:val="1"/>
       <w:numFmt w:val="decimal"/>
@@ -531,7 +3935,7 @@
         <w:ind w:left="1440" w:hanging="360"/>
       </w:pPr>
     </w:lvl>
-    <w:lvl w:ilvl="2" w:tplc="1009001B">
+    <w:lvl w:ilvl="2" w:tplc="1009001B" w:tentative="1">
       <w:start w:val="1"/>
       <w:numFmt w:val="lowerRoman"/>
       <w:lvlText w:val="%3."/>
@@ -595,8 +3999,284 @@
       </w:pPr>
     </w:lvl>
   </w:abstractNum>
+  <w:abstractNum w:abstractNumId="1" w15:restartNumberingAfterBreak="0">
+    <w:nsid w:val="36C8686B"/>
+    <w:multiLevelType w:val="hybridMultilevel"/>
+    <w:tmpl w:val="FF5AE5BA"/>
+    <w:lvl w:ilvl="0" w:tplc="1009000F">
+      <w:start w:val="1"/>
+      <w:numFmt w:val="decimal"/>
+      <w:lvlText w:val="%1."/>
+      <w:lvlJc w:val="left"/>
+      <w:pPr>
+        <w:ind w:left="720" w:hanging="360"/>
+      </w:pPr>
+      <w:rPr>
+        <w:rFonts w:hint="default"/>
+      </w:rPr>
+    </w:lvl>
+    <w:lvl w:ilvl="1" w:tplc="10090019" w:tentative="1">
+      <w:start w:val="1"/>
+      <w:numFmt w:val="lowerLetter"/>
+      <w:lvlText w:val="%2."/>
+      <w:lvlJc w:val="left"/>
+      <w:pPr>
+        <w:ind w:left="1440" w:hanging="360"/>
+      </w:pPr>
+    </w:lvl>
+    <w:lvl w:ilvl="2" w:tplc="1009001B" w:tentative="1">
+      <w:start w:val="1"/>
+      <w:numFmt w:val="lowerRoman"/>
+      <w:lvlText w:val="%3."/>
+      <w:lvlJc w:val="right"/>
+      <w:pPr>
+        <w:ind w:left="2160" w:hanging="180"/>
+      </w:pPr>
+    </w:lvl>
+    <w:lvl w:ilvl="3" w:tplc="1009000F" w:tentative="1">
+      <w:start w:val="1"/>
+      <w:numFmt w:val="decimal"/>
+      <w:lvlText w:val="%4."/>
+      <w:lvlJc w:val="left"/>
+      <w:pPr>
+        <w:ind w:left="2880" w:hanging="360"/>
+      </w:pPr>
+    </w:lvl>
+    <w:lvl w:ilvl="4" w:tplc="10090019" w:tentative="1">
+      <w:start w:val="1"/>
+      <w:numFmt w:val="lowerLetter"/>
+      <w:lvlText w:val="%5."/>
+      <w:lvlJc w:val="left"/>
+      <w:pPr>
+        <w:ind w:left="3600" w:hanging="360"/>
+      </w:pPr>
+    </w:lvl>
+    <w:lvl w:ilvl="5" w:tplc="1009001B" w:tentative="1">
+      <w:start w:val="1"/>
+      <w:numFmt w:val="lowerRoman"/>
+      <w:lvlText w:val="%6."/>
+      <w:lvlJc w:val="right"/>
+      <w:pPr>
+        <w:ind w:left="4320" w:hanging="180"/>
+      </w:pPr>
+    </w:lvl>
+    <w:lvl w:ilvl="6" w:tplc="1009000F" w:tentative="1">
+      <w:start w:val="1"/>
+      <w:numFmt w:val="decimal"/>
+      <w:lvlText w:val="%7."/>
+      <w:lvlJc w:val="left"/>
+      <w:pPr>
+        <w:ind w:left="5040" w:hanging="360"/>
+      </w:pPr>
+    </w:lvl>
+    <w:lvl w:ilvl="7" w:tplc="10090019" w:tentative="1">
+      <w:start w:val="1"/>
+      <w:numFmt w:val="lowerLetter"/>
+      <w:lvlText w:val="%8."/>
+      <w:lvlJc w:val="left"/>
+      <w:pPr>
+        <w:ind w:left="5760" w:hanging="360"/>
+      </w:pPr>
+    </w:lvl>
+    <w:lvl w:ilvl="8" w:tplc="1009001B" w:tentative="1">
+      <w:start w:val="1"/>
+      <w:numFmt w:val="lowerRoman"/>
+      <w:lvlText w:val="%9."/>
+      <w:lvlJc w:val="right"/>
+      <w:pPr>
+        <w:ind w:left="6480" w:hanging="180"/>
+      </w:pPr>
+    </w:lvl>
+  </w:abstractNum>
+  <w:abstractNum w:abstractNumId="2" w15:restartNumberingAfterBreak="0">
+    <w:nsid w:val="66756E83"/>
+    <w:multiLevelType w:val="hybridMultilevel"/>
+    <w:tmpl w:val="E5581850"/>
+    <w:lvl w:ilvl="0" w:tplc="1009000F">
+      <w:start w:val="1"/>
+      <w:numFmt w:val="decimal"/>
+      <w:lvlText w:val="%1."/>
+      <w:lvlJc w:val="left"/>
+      <w:pPr>
+        <w:ind w:left="360" w:hanging="360"/>
+      </w:pPr>
+      <w:rPr>
+        <w:rFonts w:hint="default"/>
+      </w:rPr>
+    </w:lvl>
+    <w:lvl w:ilvl="1" w:tplc="10090019" w:tentative="1">
+      <w:start w:val="1"/>
+      <w:numFmt w:val="lowerLetter"/>
+      <w:lvlText w:val="%2."/>
+      <w:lvlJc w:val="left"/>
+      <w:pPr>
+        <w:ind w:left="1080" w:hanging="360"/>
+      </w:pPr>
+    </w:lvl>
+    <w:lvl w:ilvl="2" w:tplc="1009001B" w:tentative="1">
+      <w:start w:val="1"/>
+      <w:numFmt w:val="lowerRoman"/>
+      <w:lvlText w:val="%3."/>
+      <w:lvlJc w:val="right"/>
+      <w:pPr>
+        <w:ind w:left="1800" w:hanging="180"/>
+      </w:pPr>
+    </w:lvl>
+    <w:lvl w:ilvl="3" w:tplc="1009000F" w:tentative="1">
+      <w:start w:val="1"/>
+      <w:numFmt w:val="decimal"/>
+      <w:lvlText w:val="%4."/>
+      <w:lvlJc w:val="left"/>
+      <w:pPr>
+        <w:ind w:left="2520" w:hanging="360"/>
+      </w:pPr>
+    </w:lvl>
+    <w:lvl w:ilvl="4" w:tplc="10090019" w:tentative="1">
+      <w:start w:val="1"/>
+      <w:numFmt w:val="lowerLetter"/>
+      <w:lvlText w:val="%5."/>
+      <w:lvlJc w:val="left"/>
+      <w:pPr>
+        <w:ind w:left="3240" w:hanging="360"/>
+      </w:pPr>
+    </w:lvl>
+    <w:lvl w:ilvl="5" w:tplc="1009001B" w:tentative="1">
+      <w:start w:val="1"/>
+      <w:numFmt w:val="lowerRoman"/>
+      <w:lvlText w:val="%6."/>
+      <w:lvlJc w:val="right"/>
+      <w:pPr>
+        <w:ind w:left="3960" w:hanging="180"/>
+      </w:pPr>
+    </w:lvl>
+    <w:lvl w:ilvl="6" w:tplc="1009000F" w:tentative="1">
+      <w:start w:val="1"/>
+      <w:numFmt w:val="decimal"/>
+      <w:lvlText w:val="%7."/>
+      <w:lvlJc w:val="left"/>
+      <w:pPr>
+        <w:ind w:left="4680" w:hanging="360"/>
+      </w:pPr>
+    </w:lvl>
+    <w:lvl w:ilvl="7" w:tplc="10090019" w:tentative="1">
+      <w:start w:val="1"/>
+      <w:numFmt w:val="lowerLetter"/>
+      <w:lvlText w:val="%8."/>
+      <w:lvlJc w:val="left"/>
+      <w:pPr>
+        <w:ind w:left="5400" w:hanging="360"/>
+      </w:pPr>
+    </w:lvl>
+    <w:lvl w:ilvl="8" w:tplc="1009001B" w:tentative="1">
+      <w:start w:val="1"/>
+      <w:numFmt w:val="lowerRoman"/>
+      <w:lvlText w:val="%9."/>
+      <w:lvlJc w:val="right"/>
+      <w:pPr>
+        <w:ind w:left="6120" w:hanging="180"/>
+      </w:pPr>
+    </w:lvl>
+  </w:abstractNum>
+  <w:abstractNum w:abstractNumId="3" w15:restartNumberingAfterBreak="0">
+    <w:nsid w:val="70BA5BCC"/>
+    <w:multiLevelType w:val="hybridMultilevel"/>
+    <w:tmpl w:val="144E32F4"/>
+    <w:lvl w:ilvl="0" w:tplc="1009000F">
+      <w:start w:val="1"/>
+      <w:numFmt w:val="decimal"/>
+      <w:lvlText w:val="%1."/>
+      <w:lvlJc w:val="left"/>
+      <w:pPr>
+        <w:ind w:left="720" w:hanging="360"/>
+      </w:pPr>
+      <w:rPr>
+        <w:rFonts w:hint="default"/>
+      </w:rPr>
+    </w:lvl>
+    <w:lvl w:ilvl="1" w:tplc="10090019">
+      <w:start w:val="1"/>
+      <w:numFmt w:val="lowerLetter"/>
+      <w:lvlText w:val="%2."/>
+      <w:lvlJc w:val="left"/>
+      <w:pPr>
+        <w:ind w:left="1440" w:hanging="360"/>
+      </w:pPr>
+    </w:lvl>
+    <w:lvl w:ilvl="2" w:tplc="1009001B">
+      <w:start w:val="1"/>
+      <w:numFmt w:val="lowerRoman"/>
+      <w:lvlText w:val="%3."/>
+      <w:lvlJc w:val="right"/>
+      <w:pPr>
+        <w:ind w:left="2160" w:hanging="180"/>
+      </w:pPr>
+    </w:lvl>
+    <w:lvl w:ilvl="3" w:tplc="1009000F" w:tentative="1">
+      <w:start w:val="1"/>
+      <w:numFmt w:val="decimal"/>
+      <w:lvlText w:val="%4."/>
+      <w:lvlJc w:val="left"/>
+      <w:pPr>
+        <w:ind w:left="2880" w:hanging="360"/>
+      </w:pPr>
+    </w:lvl>
+    <w:lvl w:ilvl="4" w:tplc="10090019" w:tentative="1">
+      <w:start w:val="1"/>
+      <w:numFmt w:val="lowerLetter"/>
+      <w:lvlText w:val="%5."/>
+      <w:lvlJc w:val="left"/>
+      <w:pPr>
+        <w:ind w:left="3600" w:hanging="360"/>
+      </w:pPr>
+    </w:lvl>
+    <w:lvl w:ilvl="5" w:tplc="1009001B" w:tentative="1">
+      <w:start w:val="1"/>
+      <w:numFmt w:val="lowerRoman"/>
+      <w:lvlText w:val="%6."/>
+      <w:lvlJc w:val="right"/>
+      <w:pPr>
+        <w:ind w:left="4320" w:hanging="180"/>
+      </w:pPr>
+    </w:lvl>
+    <w:lvl w:ilvl="6" w:tplc="1009000F" w:tentative="1">
+      <w:start w:val="1"/>
+      <w:numFmt w:val="decimal"/>
+      <w:lvlText w:val="%7."/>
+      <w:lvlJc w:val="left"/>
+      <w:pPr>
+        <w:ind w:left="5040" w:hanging="360"/>
+      </w:pPr>
+    </w:lvl>
+    <w:lvl w:ilvl="7" w:tplc="10090019" w:tentative="1">
+      <w:start w:val="1"/>
+      <w:numFmt w:val="lowerLetter"/>
+      <w:lvlText w:val="%8."/>
+      <w:lvlJc w:val="left"/>
+      <w:pPr>
+        <w:ind w:left="5760" w:hanging="360"/>
+      </w:pPr>
+    </w:lvl>
+    <w:lvl w:ilvl="8" w:tplc="1009001B" w:tentative="1">
+      <w:start w:val="1"/>
+      <w:numFmt w:val="lowerRoman"/>
+      <w:lvlText w:val="%9."/>
+      <w:lvlJc w:val="right"/>
+      <w:pPr>
+        <w:ind w:left="6480" w:hanging="180"/>
+      </w:pPr>
+    </w:lvl>
+  </w:abstractNum>
   <w:num w:numId="1">
+    <w:abstractNumId w:val="3"/>
+  </w:num>
+  <w:num w:numId="2">
+    <w:abstractNumId w:val="2"/>
+  </w:num>
+  <w:num w:numId="3">
     <w:abstractNumId w:val="0"/>
+  </w:num>
+  <w:num w:numId="4">
+    <w:abstractNumId w:val="1"/>
   </w:num>
 </w:numbering>
 </file>
@@ -1018,10 +4698,31 @@
       <w:szCs w:val="32"/>
     </w:rPr>
   </w:style>
+  <w:style w:type="paragraph" w:styleId="Heading2">
+    <w:name w:val="heading 2"/>
+    <w:basedOn w:val="Normal"/>
+    <w:next w:val="Normal"/>
+    <w:link w:val="Heading2Char"/>
+    <w:uiPriority w:val="9"/>
+    <w:unhideWhenUsed/>
+    <w:qFormat/>
+    <w:rsid w:val="00215291"/>
+    <w:pPr>
+      <w:keepNext/>
+      <w:keepLines/>
+      <w:spacing w:before="40" w:after="0"/>
+      <w:outlineLvl w:val="1"/>
+    </w:pPr>
+    <w:rPr>
+      <w:rFonts w:asciiTheme="majorHAnsi" w:eastAsiaTheme="majorEastAsia" w:hAnsiTheme="majorHAnsi" w:cstheme="majorBidi"/>
+      <w:color w:val="2F5496" w:themeColor="accent1" w:themeShade="BF"/>
+      <w:sz w:val="26"/>
+      <w:szCs w:val="26"/>
+    </w:rPr>
+  </w:style>
   <w:style w:type="character" w:default="1" w:styleId="DefaultParagraphFont">
     <w:name w:val="Default Paragraph Font"/>
     <w:uiPriority w:val="1"/>
-    <w:semiHidden/>
     <w:unhideWhenUsed/>
   </w:style>
   <w:style w:type="table" w:default="1" w:styleId="TableNormal">
@@ -1136,6 +4837,70 @@
     <w:pPr>
       <w:ind w:left="720"/>
       <w:contextualSpacing/>
+    </w:pPr>
+  </w:style>
+  <w:style w:type="paragraph" w:styleId="TOCHeading">
+    <w:name w:val="TOC Heading"/>
+    <w:basedOn w:val="Heading1"/>
+    <w:next w:val="Normal"/>
+    <w:uiPriority w:val="39"/>
+    <w:unhideWhenUsed/>
+    <w:qFormat/>
+    <w:rsid w:val="00B22B29"/>
+    <w:pPr>
+      <w:outlineLvl w:val="9"/>
+    </w:pPr>
+    <w:rPr>
+      <w:lang w:val="en-US"/>
+    </w:rPr>
+  </w:style>
+  <w:style w:type="paragraph" w:styleId="TOC1">
+    <w:name w:val="toc 1"/>
+    <w:basedOn w:val="Normal"/>
+    <w:next w:val="Normal"/>
+    <w:autoRedefine/>
+    <w:uiPriority w:val="39"/>
+    <w:unhideWhenUsed/>
+    <w:rsid w:val="00B22B29"/>
+    <w:pPr>
+      <w:spacing w:after="100"/>
+    </w:pPr>
+  </w:style>
+  <w:style w:type="character" w:customStyle="1" w:styleId="Heading2Char">
+    <w:name w:val="Heading 2 Char"/>
+    <w:basedOn w:val="DefaultParagraphFont"/>
+    <w:link w:val="Heading2"/>
+    <w:uiPriority w:val="9"/>
+    <w:rsid w:val="00215291"/>
+    <w:rPr>
+      <w:rFonts w:asciiTheme="majorHAnsi" w:eastAsiaTheme="majorEastAsia" w:hAnsiTheme="majorHAnsi" w:cstheme="majorBidi"/>
+      <w:color w:val="2F5496" w:themeColor="accent1" w:themeShade="BF"/>
+      <w:sz w:val="26"/>
+      <w:szCs w:val="26"/>
+    </w:rPr>
+  </w:style>
+  <w:style w:type="character" w:styleId="Strong">
+    <w:name w:val="Strong"/>
+    <w:basedOn w:val="DefaultParagraphFont"/>
+    <w:uiPriority w:val="22"/>
+    <w:qFormat/>
+    <w:rsid w:val="00902EC2"/>
+    <w:rPr>
+      <w:b/>
+      <w:bCs/>
+    </w:rPr>
+  </w:style>
+  <w:style w:type="paragraph" w:styleId="TOC2">
+    <w:name w:val="toc 2"/>
+    <w:basedOn w:val="Normal"/>
+    <w:next w:val="Normal"/>
+    <w:autoRedefine/>
+    <w:uiPriority w:val="39"/>
+    <w:unhideWhenUsed/>
+    <w:rsid w:val="00624CAC"/>
+    <w:pPr>
+      <w:spacing w:after="100"/>
+      <w:ind w:left="220"/>
     </w:pPr>
   </w:style>
 </w:styles>
@@ -1434,4 +5199,16 @@
     </a:ext>
   </a:extLst>
 </a:theme>
+</file>
+
+<file path=customXml/item1.xml><?xml version="1.0" encoding="utf-8"?>
+<b:Sources xmlns:b="http://schemas.openxmlformats.org/officeDocument/2006/bibliography" xmlns="http://schemas.openxmlformats.org/officeDocument/2006/bibliography" SelectedStyle="\IEEE2006OfficeOnline.xsl" StyleName="IEEE" Version="2006"/>
+</file>
+
+<file path=customXml/itemProps1.xml><?xml version="1.0" encoding="utf-8"?>
+<ds:datastoreItem xmlns:ds="http://schemas.openxmlformats.org/officeDocument/2006/customXml" ds:itemID="{CC6CC7BE-FA78-4C4F-84C2-F551A2B57B37}">
+  <ds:schemaRefs>
+    <ds:schemaRef ds:uri="http://schemas.openxmlformats.org/officeDocument/2006/bibliography"/>
+  </ds:schemaRefs>
+</ds:datastoreItem>
 </file>
</xml_diff>

<commit_message>
updated user guide with docker commands
</commit_message>
<xml_diff>
--- a/docker/RLCS user guide.docx
+++ b/docker/RLCS user guide.docx
@@ -30,15 +30,7 @@
     <w:p/>
     <w:p>
       <w:r>
-        <w:t xml:space="preserve">Welcome to the </w:t>
-      </w:r>
-      <w:proofErr w:type="gramStart"/>
-      <w:r>
-        <w:t>Real Life</w:t>
-      </w:r>
-      <w:proofErr w:type="gramEnd"/>
-      <w:r>
-        <w:t xml:space="preserve"> Corruption Scenario application user guide.  This application is used to share real stories from people who have faced or are facing corruption and would like to share their resolution or look for answers from similar cases.  </w:t>
+        <w:t xml:space="preserve">Welcome to the Real Life Corruption Scenario application user guide.  This application is used to share real stories from people who have faced or are facing corruption and would like to share their resolution or look for answers from similar cases.  </w:t>
       </w:r>
     </w:p>
     <w:p>
@@ -48,6 +40,13 @@
     </w:p>
     <w:sdt>
       <w:sdtPr>
+        <w:rPr>
+          <w:rFonts w:asciiTheme="minorHAnsi" w:eastAsiaTheme="minorHAnsi" w:hAnsiTheme="minorHAnsi" w:cstheme="minorBidi"/>
+          <w:color w:val="auto"/>
+          <w:sz w:val="22"/>
+          <w:szCs w:val="22"/>
+          <w:lang w:val="en-CA"/>
+        </w:rPr>
         <w:id w:val="-62798068"/>
         <w:docPartObj>
           <w:docPartGallery w:val="Table of Contents"/>
@@ -56,14 +55,9 @@
       </w:sdtPr>
       <w:sdtEndPr>
         <w:rPr>
-          <w:rFonts w:asciiTheme="minorHAnsi" w:eastAsiaTheme="minorHAnsi" w:hAnsiTheme="minorHAnsi" w:cstheme="minorBidi"/>
           <w:b/>
           <w:bCs/>
           <w:noProof/>
-          <w:color w:val="auto"/>
-          <w:sz w:val="22"/>
-          <w:szCs w:val="22"/>
-          <w:lang w:val="en-CA"/>
         </w:rPr>
       </w:sdtEndPr>
       <w:sdtContent>
@@ -96,7 +90,7 @@
           <w:r>
             <w:fldChar w:fldCharType="separate"/>
           </w:r>
-          <w:hyperlink w:anchor="_Toc70076001" w:history="1">
+          <w:hyperlink w:anchor="_Toc70105998" w:history="1">
             <w:r>
               <w:rPr>
                 <w:rStyle w:val="Hyperlink"/>
@@ -123,7 +117,7 @@
                 <w:noProof/>
                 <w:webHidden/>
               </w:rPr>
-              <w:instrText xml:space="preserve"> PAGEREF _Toc70076001 \h </w:instrText>
+              <w:instrText xml:space="preserve"> PAGEREF _Toc70105998 \h </w:instrText>
             </w:r>
             <w:r>
               <w:rPr>
@@ -166,7 +160,7 @@
               <w:lang w:eastAsia="en-CA"/>
             </w:rPr>
           </w:pPr>
-          <w:hyperlink w:anchor="_Toc70076002" w:history="1">
+          <w:hyperlink w:anchor="_Toc70105999" w:history="1">
             <w:r>
               <w:rPr>
                 <w:rStyle w:val="Hyperlink"/>
@@ -193,7 +187,7 @@
                 <w:noProof/>
                 <w:webHidden/>
               </w:rPr>
-              <w:instrText xml:space="preserve"> PAGEREF _Toc70076002 \h </w:instrText>
+              <w:instrText xml:space="preserve"> PAGEREF _Toc70105999 \h </w:instrText>
             </w:r>
             <w:r>
               <w:rPr>
@@ -236,7 +230,7 @@
               <w:lang w:eastAsia="en-CA"/>
             </w:rPr>
           </w:pPr>
-          <w:hyperlink w:anchor="_Toc70076003" w:history="1">
+          <w:hyperlink w:anchor="_Toc70106000" w:history="1">
             <w:r>
               <w:rPr>
                 <w:rStyle w:val="Hyperlink"/>
@@ -263,7 +257,7 @@
                 <w:noProof/>
                 <w:webHidden/>
               </w:rPr>
-              <w:instrText xml:space="preserve"> PAGEREF _Toc70076003 \h </w:instrText>
+              <w:instrText xml:space="preserve"> PAGEREF _Toc70106000 \h </w:instrText>
             </w:r>
             <w:r>
               <w:rPr>
@@ -306,7 +300,7 @@
               <w:lang w:eastAsia="en-CA"/>
             </w:rPr>
           </w:pPr>
-          <w:hyperlink w:anchor="_Toc70076004" w:history="1">
+          <w:hyperlink w:anchor="_Toc70106001" w:history="1">
             <w:r>
               <w:rPr>
                 <w:rStyle w:val="Hyperlink"/>
@@ -333,7 +327,7 @@
                 <w:noProof/>
                 <w:webHidden/>
               </w:rPr>
-              <w:instrText xml:space="preserve"> PAGEREF _Toc70076004 \h </w:instrText>
+              <w:instrText xml:space="preserve"> PAGEREF _Toc70106001 \h </w:instrText>
             </w:r>
             <w:r>
               <w:rPr>
@@ -354,6 +348,76 @@
                 <w:webHidden/>
               </w:rPr>
               <w:t>4</w:t>
+            </w:r>
+            <w:r>
+              <w:rPr>
+                <w:noProof/>
+                <w:webHidden/>
+              </w:rPr>
+              <w:fldChar w:fldCharType="end"/>
+            </w:r>
+          </w:hyperlink>
+        </w:p>
+        <w:p>
+          <w:pPr>
+            <w:pStyle w:val="TOC2"/>
+            <w:tabs>
+              <w:tab w:val="right" w:leader="dot" w:pos="9350"/>
+            </w:tabs>
+            <w:rPr>
+              <w:rFonts w:eastAsiaTheme="minorEastAsia"/>
+              <w:noProof/>
+              <w:lang w:eastAsia="en-CA"/>
+            </w:rPr>
+          </w:pPr>
+          <w:hyperlink w:anchor="_Toc70106002" w:history="1">
+            <w:r>
+              <w:rPr>
+                <w:rStyle w:val="Hyperlink"/>
+                <w:noProof/>
+              </w:rPr>
+              <w:t>Creating the Docker Image</w:t>
+            </w:r>
+            <w:r>
+              <w:rPr>
+                <w:noProof/>
+                <w:webHidden/>
+              </w:rPr>
+              <w:tab/>
+            </w:r>
+            <w:r>
+              <w:rPr>
+                <w:noProof/>
+                <w:webHidden/>
+              </w:rPr>
+              <w:fldChar w:fldCharType="begin"/>
+            </w:r>
+            <w:r>
+              <w:rPr>
+                <w:noProof/>
+                <w:webHidden/>
+              </w:rPr>
+              <w:instrText xml:space="preserve"> PAGEREF _Toc70106002 \h </w:instrText>
+            </w:r>
+            <w:r>
+              <w:rPr>
+                <w:noProof/>
+                <w:webHidden/>
+              </w:rPr>
+            </w:r>
+            <w:r>
+              <w:rPr>
+                <w:noProof/>
+                <w:webHidden/>
+              </w:rPr>
+              <w:fldChar w:fldCharType="separate"/>
+            </w:r>
+            <w:r>
+              <w:rPr>
+                <w:noProof/>
+                <w:webHidden/>
+              </w:rPr>
+              <w:t>5</w:t>
             </w:r>
             <w:r>
               <w:rPr>
@@ -376,7 +440,7 @@
               <w:lang w:eastAsia="en-CA"/>
             </w:rPr>
           </w:pPr>
-          <w:hyperlink w:anchor="_Toc70076005" w:history="1">
+          <w:hyperlink w:anchor="_Toc70106003" w:history="1">
             <w:r>
               <w:rPr>
                 <w:rStyle w:val="Hyperlink"/>
@@ -403,7 +467,7 @@
                 <w:noProof/>
                 <w:webHidden/>
               </w:rPr>
-              <w:instrText xml:space="preserve"> PAGEREF _Toc70076005 \h </w:instrText>
+              <w:instrText xml:space="preserve"> PAGEREF _Toc70106003 \h </w:instrText>
             </w:r>
             <w:r>
               <w:rPr>
@@ -423,7 +487,7 @@
                 <w:noProof/>
                 <w:webHidden/>
               </w:rPr>
-              <w:t>5</w:t>
+              <w:t>6</w:t>
             </w:r>
             <w:r>
               <w:rPr>
@@ -446,7 +510,7 @@
               <w:lang w:eastAsia="en-CA"/>
             </w:rPr>
           </w:pPr>
-          <w:hyperlink w:anchor="_Toc70076006" w:history="1">
+          <w:hyperlink w:anchor="_Toc70106004" w:history="1">
             <w:r>
               <w:rPr>
                 <w:rStyle w:val="Hyperlink"/>
@@ -473,7 +537,7 @@
                 <w:noProof/>
                 <w:webHidden/>
               </w:rPr>
-              <w:instrText xml:space="preserve"> PAGEREF _Toc70076006 \h </w:instrText>
+              <w:instrText xml:space="preserve"> PAGEREF _Toc70106004 \h </w:instrText>
             </w:r>
             <w:r>
               <w:rPr>
@@ -493,7 +557,7 @@
                 <w:noProof/>
                 <w:webHidden/>
               </w:rPr>
-              <w:t>5</w:t>
+              <w:t>6</w:t>
             </w:r>
             <w:r>
               <w:rPr>
@@ -516,7 +580,7 @@
               <w:lang w:eastAsia="en-CA"/>
             </w:rPr>
           </w:pPr>
-          <w:hyperlink w:anchor="_Toc70076007" w:history="1">
+          <w:hyperlink w:anchor="_Toc70106005" w:history="1">
             <w:r>
               <w:rPr>
                 <w:rStyle w:val="Hyperlink"/>
@@ -543,7 +607,7 @@
                 <w:noProof/>
                 <w:webHidden/>
               </w:rPr>
-              <w:instrText xml:space="preserve"> PAGEREF _Toc70076007 \h </w:instrText>
+              <w:instrText xml:space="preserve"> PAGEREF _Toc70106005 \h </w:instrText>
             </w:r>
             <w:r>
               <w:rPr>
@@ -563,7 +627,7 @@
                 <w:noProof/>
                 <w:webHidden/>
               </w:rPr>
-              <w:t>6</w:t>
+              <w:t>7</w:t>
             </w:r>
             <w:r>
               <w:rPr>
@@ -586,7 +650,7 @@
               <w:lang w:eastAsia="en-CA"/>
             </w:rPr>
           </w:pPr>
-          <w:hyperlink w:anchor="_Toc70076008" w:history="1">
+          <w:hyperlink w:anchor="_Toc70106006" w:history="1">
             <w:r>
               <w:rPr>
                 <w:rStyle w:val="Hyperlink"/>
@@ -613,7 +677,7 @@
                 <w:noProof/>
                 <w:webHidden/>
               </w:rPr>
-              <w:instrText xml:space="preserve"> PAGEREF _Toc70076008 \h </w:instrText>
+              <w:instrText xml:space="preserve"> PAGEREF _Toc70106006 \h </w:instrText>
             </w:r>
             <w:r>
               <w:rPr>
@@ -633,7 +697,7 @@
                 <w:noProof/>
                 <w:webHidden/>
               </w:rPr>
-              <w:t>6</w:t>
+              <w:t>7</w:t>
             </w:r>
             <w:r>
               <w:rPr>
@@ -656,7 +720,7 @@
               <w:lang w:eastAsia="en-CA"/>
             </w:rPr>
           </w:pPr>
-          <w:hyperlink w:anchor="_Toc70076009" w:history="1">
+          <w:hyperlink w:anchor="_Toc70106007" w:history="1">
             <w:r>
               <w:rPr>
                 <w:rStyle w:val="Hyperlink"/>
@@ -683,7 +747,7 @@
                 <w:noProof/>
                 <w:webHidden/>
               </w:rPr>
-              <w:instrText xml:space="preserve"> PAGEREF _Toc70076009 \h </w:instrText>
+              <w:instrText xml:space="preserve"> PAGEREF _Toc70106007 \h </w:instrText>
             </w:r>
             <w:r>
               <w:rPr>
@@ -703,7 +767,7 @@
                 <w:noProof/>
                 <w:webHidden/>
               </w:rPr>
-              <w:t>6</w:t>
+              <w:t>7</w:t>
             </w:r>
             <w:r>
               <w:rPr>
@@ -726,7 +790,7 @@
               <w:lang w:eastAsia="en-CA"/>
             </w:rPr>
           </w:pPr>
-          <w:hyperlink w:anchor="_Toc70076010" w:history="1">
+          <w:hyperlink w:anchor="_Toc70106008" w:history="1">
             <w:r>
               <w:rPr>
                 <w:rStyle w:val="Hyperlink"/>
@@ -753,7 +817,7 @@
                 <w:noProof/>
                 <w:webHidden/>
               </w:rPr>
-              <w:instrText xml:space="preserve"> PAGEREF _Toc70076010 \h </w:instrText>
+              <w:instrText xml:space="preserve"> PAGEREF _Toc70106008 \h </w:instrText>
             </w:r>
             <w:r>
               <w:rPr>
@@ -773,7 +837,7 @@
                 <w:noProof/>
                 <w:webHidden/>
               </w:rPr>
-              <w:t>7</w:t>
+              <w:t>8</w:t>
             </w:r>
             <w:r>
               <w:rPr>
@@ -796,7 +860,7 @@
               <w:lang w:eastAsia="en-CA"/>
             </w:rPr>
           </w:pPr>
-          <w:hyperlink w:anchor="_Toc70076011" w:history="1">
+          <w:hyperlink w:anchor="_Toc70106009" w:history="1">
             <w:r>
               <w:rPr>
                 <w:rStyle w:val="Hyperlink"/>
@@ -823,7 +887,7 @@
                 <w:noProof/>
                 <w:webHidden/>
               </w:rPr>
-              <w:instrText xml:space="preserve"> PAGEREF _Toc70076011 \h </w:instrText>
+              <w:instrText xml:space="preserve"> PAGEREF _Toc70106009 \h </w:instrText>
             </w:r>
             <w:r>
               <w:rPr>
@@ -843,7 +907,7 @@
                 <w:noProof/>
                 <w:webHidden/>
               </w:rPr>
-              <w:t>8</w:t>
+              <w:t>9</w:t>
             </w:r>
             <w:r>
               <w:rPr>
@@ -866,7 +930,7 @@
               <w:lang w:eastAsia="en-CA"/>
             </w:rPr>
           </w:pPr>
-          <w:hyperlink w:anchor="_Toc70076012" w:history="1">
+          <w:hyperlink w:anchor="_Toc70106010" w:history="1">
             <w:r>
               <w:rPr>
                 <w:rStyle w:val="Hyperlink"/>
@@ -893,7 +957,7 @@
                 <w:noProof/>
                 <w:webHidden/>
               </w:rPr>
-              <w:instrText xml:space="preserve"> PAGEREF _Toc70076012 \h </w:instrText>
+              <w:instrText xml:space="preserve"> PAGEREF _Toc70106010 \h </w:instrText>
             </w:r>
             <w:r>
               <w:rPr>
@@ -913,7 +977,7 @@
                 <w:noProof/>
                 <w:webHidden/>
               </w:rPr>
-              <w:t>8</w:t>
+              <w:t>9</w:t>
             </w:r>
             <w:r>
               <w:rPr>
@@ -936,7 +1000,7 @@
               <w:lang w:eastAsia="en-CA"/>
             </w:rPr>
           </w:pPr>
-          <w:hyperlink w:anchor="_Toc70076013" w:history="1">
+          <w:hyperlink w:anchor="_Toc70106011" w:history="1">
             <w:r>
               <w:rPr>
                 <w:rStyle w:val="Hyperlink"/>
@@ -963,7 +1027,7 @@
                 <w:noProof/>
                 <w:webHidden/>
               </w:rPr>
-              <w:instrText xml:space="preserve"> PAGEREF _Toc70076013 \h </w:instrText>
+              <w:instrText xml:space="preserve"> PAGEREF _Toc70106011 \h </w:instrText>
             </w:r>
             <w:r>
               <w:rPr>
@@ -983,7 +1047,7 @@
                 <w:noProof/>
                 <w:webHidden/>
               </w:rPr>
-              <w:t>9</w:t>
+              <w:t>10</w:t>
             </w:r>
             <w:r>
               <w:rPr>
@@ -1006,7 +1070,7 @@
               <w:lang w:eastAsia="en-CA"/>
             </w:rPr>
           </w:pPr>
-          <w:hyperlink w:anchor="_Toc70076014" w:history="1">
+          <w:hyperlink w:anchor="_Toc70106012" w:history="1">
             <w:r>
               <w:rPr>
                 <w:rStyle w:val="Hyperlink"/>
@@ -1033,7 +1097,7 @@
                 <w:noProof/>
                 <w:webHidden/>
               </w:rPr>
-              <w:instrText xml:space="preserve"> PAGEREF _Toc70076014 \h </w:instrText>
+              <w:instrText xml:space="preserve"> PAGEREF _Toc70106012 \h </w:instrText>
             </w:r>
             <w:r>
               <w:rPr>
@@ -1053,7 +1117,7 @@
                 <w:noProof/>
                 <w:webHidden/>
               </w:rPr>
-              <w:t>11</w:t>
+              <w:t>12</w:t>
             </w:r>
             <w:r>
               <w:rPr>
@@ -1076,7 +1140,7 @@
               <w:lang w:eastAsia="en-CA"/>
             </w:rPr>
           </w:pPr>
-          <w:hyperlink w:anchor="_Toc70076015" w:history="1">
+          <w:hyperlink w:anchor="_Toc70106013" w:history="1">
             <w:r>
               <w:rPr>
                 <w:rStyle w:val="Hyperlink"/>
@@ -1103,7 +1167,7 @@
                 <w:noProof/>
                 <w:webHidden/>
               </w:rPr>
-              <w:instrText xml:space="preserve"> PAGEREF _Toc70076015 \h </w:instrText>
+              <w:instrText xml:space="preserve"> PAGEREF _Toc70106013 \h </w:instrText>
             </w:r>
             <w:r>
               <w:rPr>
@@ -1123,7 +1187,7 @@
                 <w:noProof/>
                 <w:webHidden/>
               </w:rPr>
-              <w:t>11</w:t>
+              <w:t>12</w:t>
             </w:r>
             <w:r>
               <w:rPr>
@@ -1146,7 +1210,7 @@
               <w:lang w:eastAsia="en-CA"/>
             </w:rPr>
           </w:pPr>
-          <w:hyperlink w:anchor="_Toc70076016" w:history="1">
+          <w:hyperlink w:anchor="_Toc70106014" w:history="1">
             <w:r>
               <w:rPr>
                 <w:rStyle w:val="Hyperlink"/>
@@ -1173,7 +1237,7 @@
                 <w:noProof/>
                 <w:webHidden/>
               </w:rPr>
-              <w:instrText xml:space="preserve"> PAGEREF _Toc70076016 \h </w:instrText>
+              <w:instrText xml:space="preserve"> PAGEREF _Toc70106014 \h </w:instrText>
             </w:r>
             <w:r>
               <w:rPr>
@@ -1193,7 +1257,7 @@
                 <w:noProof/>
                 <w:webHidden/>
               </w:rPr>
-              <w:t>11</w:t>
+              <w:t>12</w:t>
             </w:r>
             <w:r>
               <w:rPr>
@@ -1216,7 +1280,7 @@
               <w:lang w:eastAsia="en-CA"/>
             </w:rPr>
           </w:pPr>
-          <w:hyperlink w:anchor="_Toc70076017" w:history="1">
+          <w:hyperlink w:anchor="_Toc70106015" w:history="1">
             <w:r>
               <w:rPr>
                 <w:rStyle w:val="Hyperlink"/>
@@ -1243,7 +1307,7 @@
                 <w:noProof/>
                 <w:webHidden/>
               </w:rPr>
-              <w:instrText xml:space="preserve"> PAGEREF _Toc70076017 \h </w:instrText>
+              <w:instrText xml:space="preserve"> PAGEREF _Toc70106015 \h </w:instrText>
             </w:r>
             <w:r>
               <w:rPr>
@@ -1263,7 +1327,7 @@
                 <w:noProof/>
                 <w:webHidden/>
               </w:rPr>
-              <w:t>12</w:t>
+              <w:t>13</w:t>
             </w:r>
             <w:r>
               <w:rPr>
@@ -1304,7 +1368,7 @@
       <w:pPr>
         <w:pStyle w:val="Heading1"/>
       </w:pPr>
-      <w:bookmarkStart w:id="0" w:name="_Toc70076001"/>
+      <w:bookmarkStart w:id="0" w:name="_Toc70105998"/>
       <w:r>
         <w:lastRenderedPageBreak/>
         <w:t>Installation</w:t>
@@ -1315,17 +1379,9 @@
       <w:pPr>
         <w:pStyle w:val="Heading2"/>
       </w:pPr>
-      <w:bookmarkStart w:id="1" w:name="_Toc70076002"/>
-      <w:r>
-        <w:t xml:space="preserve">Downloading </w:t>
-      </w:r>
-      <w:proofErr w:type="gramStart"/>
-      <w:r>
-        <w:t>The</w:t>
-      </w:r>
-      <w:proofErr w:type="gramEnd"/>
-      <w:r>
-        <w:t xml:space="preserve"> Image</w:t>
+      <w:bookmarkStart w:id="1" w:name="_Toc70105999"/>
+      <w:r>
+        <w:t>Downloading The Image</w:t>
       </w:r>
       <w:bookmarkEnd w:id="1"/>
     </w:p>
@@ -1406,6 +1462,9 @@
         <w:t xml:space="preserve">Click on the </w:t>
       </w:r>
       <w:r>
+        <w:rPr>
+          <w:noProof/>
+        </w:rPr>
         <w:drawing>
           <wp:inline distT="0" distB="0" distL="0" distR="0" wp14:anchorId="015BCCF3" wp14:editId="39D248BD">
             <wp:extent cx="1095528" cy="390580"/>
@@ -1446,6 +1505,9 @@
         <w:t xml:space="preserve"> button and then on </w:t>
       </w:r>
       <w:r>
+        <w:rPr>
+          <w:noProof/>
+        </w:rPr>
         <w:drawing>
           <wp:inline distT="0" distB="0" distL="0" distR="0" wp14:anchorId="593FD1DE" wp14:editId="00631023">
             <wp:extent cx="1333686" cy="266737"/>
@@ -1690,32 +1752,15 @@
         </w:numPr>
       </w:pPr>
       <w:r>
-        <w:t xml:space="preserve">Copy the contents of </w:t>
-      </w:r>
-      <w:proofErr w:type="gramStart"/>
-      <w:r>
-        <w:t>the .</w:t>
+        <w:t>Copy the contents of the .</w:t>
       </w:r>
       <w:proofErr w:type="spellStart"/>
-      <w:proofErr w:type="gramEnd"/>
       <w:r>
         <w:t>env.dev</w:t>
       </w:r>
       <w:proofErr w:type="spellEnd"/>
       <w:r>
-        <w:t xml:space="preserve"> file into a file on </w:t>
-      </w:r>
-      <w:r>
-        <w:t>your local file system</w:t>
-      </w:r>
-      <w:r>
-        <w:t xml:space="preserve"> c</w:t>
-      </w:r>
-      <w:r>
-        <w:t>alled “</w:t>
-      </w:r>
-      <w:r>
-        <w:t>.</w:t>
+        <w:t xml:space="preserve"> file into a file on your local file system called “.</w:t>
       </w:r>
       <w:proofErr w:type="spellStart"/>
       <w:r>
@@ -1730,14 +1775,7 @@
           <w:b/>
           <w:bCs/>
         </w:rPr>
-        <w:t>c:\rlcs\</w:t>
-      </w:r>
-      <w:r>
-        <w:rPr>
-          <w:b/>
-          <w:bCs/>
-        </w:rPr>
-        <w:t>.env.dev</w:t>
+        <w:t>c:\rlcs\.env.dev</w:t>
       </w:r>
     </w:p>
     <w:p>
@@ -1749,14 +1787,9 @@
         </w:numPr>
       </w:pPr>
       <w:r>
-        <w:t xml:space="preserve">Update </w:t>
-      </w:r>
-      <w:proofErr w:type="gramStart"/>
-      <w:r>
-        <w:t>the .</w:t>
+        <w:t>Update the .</w:t>
       </w:r>
       <w:proofErr w:type="spellStart"/>
-      <w:proofErr w:type="gramEnd"/>
       <w:r>
         <w:t>env.dev</w:t>
       </w:r>
@@ -1772,7 +1805,7 @@
       <w:pPr>
         <w:pStyle w:val="Heading2"/>
       </w:pPr>
-      <w:bookmarkStart w:id="2" w:name="_Toc70076003"/>
+      <w:bookmarkStart w:id="2" w:name="_Toc70106000"/>
       <w:r>
         <w:t>Running the Image</w:t>
       </w:r>
@@ -1916,31 +1949,7 @@
           <w:rPr>
             <w:rStyle w:val="Hyperlink"/>
           </w:rPr>
-          <w:t>http://127.0.</w:t>
-        </w:r>
-        <w:r>
-          <w:rPr>
-            <w:rStyle w:val="Hyperlink"/>
-          </w:rPr>
-          <w:t>0</w:t>
-        </w:r>
-        <w:r>
-          <w:rPr>
-            <w:rStyle w:val="Hyperlink"/>
-          </w:rPr>
-          <w:t>.</w:t>
-        </w:r>
-        <w:r>
-          <w:rPr>
-            <w:rStyle w:val="Hyperlink"/>
-          </w:rPr>
-          <w:t>1</w:t>
-        </w:r>
-        <w:r>
-          <w:rPr>
-            <w:rStyle w:val="Hyperlink"/>
-          </w:rPr>
-          <w:t>:8000</w:t>
+          <w:t>http://127.0.0.1:8000</w:t>
         </w:r>
       </w:hyperlink>
     </w:p>
@@ -1948,7 +1957,7 @@
       <w:pPr>
         <w:pStyle w:val="Heading2"/>
       </w:pPr>
-      <w:bookmarkStart w:id="3" w:name="_Toc70076004"/>
+      <w:bookmarkStart w:id="3" w:name="_Toc70106001"/>
       <w:r>
         <w:t>Updating Your Site Domain</w:t>
       </w:r>
@@ -1969,6 +1978,9 @@
         <w:shd w:val="clear" w:color="auto" w:fill="FFFFFF" w:themeFill="background1"/>
       </w:pPr>
       <w:r>
+        <w:rPr>
+          <w:noProof/>
+        </w:rPr>
         <w:drawing>
           <wp:inline distT="0" distB="0" distL="0" distR="0" wp14:anchorId="178C1C53" wp14:editId="75275851">
             <wp:extent cx="2667372" cy="695422"/>
@@ -2018,6 +2030,7 @@
       <w:r>
         <w:rPr>
           <w:rFonts w:asciiTheme="majorHAnsi" w:eastAsiaTheme="majorEastAsia" w:hAnsiTheme="majorHAnsi" w:cstheme="majorBidi"/>
+          <w:noProof/>
           <w:color w:val="2F5496" w:themeColor="accent1" w:themeShade="BF"/>
           <w:sz w:val="32"/>
           <w:szCs w:val="32"/>
@@ -2063,6 +2076,7 @@
       <w:r>
         <w:rPr>
           <w:rFonts w:asciiTheme="majorHAnsi" w:eastAsiaTheme="majorEastAsia" w:hAnsiTheme="majorHAnsi" w:cstheme="majorBidi"/>
+          <w:noProof/>
           <w:color w:val="2F5496" w:themeColor="accent1" w:themeShade="BF"/>
           <w:sz w:val="32"/>
           <w:szCs w:val="32"/>
@@ -2105,30 +2119,365 @@
       </w:r>
     </w:p>
     <w:p>
+      <w:pPr>
+        <w:rPr>
+          <w:rFonts w:asciiTheme="majorHAnsi" w:eastAsiaTheme="majorEastAsia" w:hAnsiTheme="majorHAnsi" w:cstheme="majorBidi"/>
+          <w:color w:val="2F5496" w:themeColor="accent1" w:themeShade="BF"/>
+          <w:sz w:val="26"/>
+          <w:szCs w:val="26"/>
+        </w:rPr>
+      </w:pPr>
       <w:r>
         <w:br w:type="page"/>
       </w:r>
     </w:p>
     <w:p>
       <w:pPr>
+        <w:pStyle w:val="Heading2"/>
+      </w:pPr>
+      <w:bookmarkStart w:id="4" w:name="_Toc70106002"/>
+      <w:r>
+        <w:lastRenderedPageBreak/>
+        <w:t>Creating the Docker Image</w:t>
+      </w:r>
+      <w:bookmarkEnd w:id="4"/>
+    </w:p>
+    <w:p>
+      <w:r>
+        <w:t>If you need to rebuild the docker image, r</w:t>
+      </w:r>
+      <w:r>
+        <w:t>un the following commands from a windows command terminal:</w:t>
+      </w:r>
+    </w:p>
+    <w:p>
+      <w:pPr>
+        <w:shd w:val="clear" w:color="auto" w:fill="000000" w:themeFill="text1"/>
+        <w:spacing w:after="0"/>
+      </w:pPr>
+      <w:r>
+        <w:t>#Push an image to Docker Hub:</w:t>
+      </w:r>
+    </w:p>
+    <w:p>
+      <w:pPr>
+        <w:shd w:val="clear" w:color="auto" w:fill="000000" w:themeFill="text1"/>
+        <w:spacing w:after="0"/>
+      </w:pPr>
+    </w:p>
+    <w:p>
+      <w:pPr>
+        <w:shd w:val="clear" w:color="auto" w:fill="000000" w:themeFill="text1"/>
+        <w:spacing w:after="0"/>
+      </w:pPr>
+      <w:r>
+        <w:t># Build the container locally</w:t>
+      </w:r>
+    </w:p>
+    <w:p>
+      <w:pPr>
+        <w:shd w:val="clear" w:color="auto" w:fill="000000" w:themeFill="text1"/>
+        <w:spacing w:after="0"/>
+      </w:pPr>
+      <w:r>
+        <w:t>docker-compose up --build</w:t>
+      </w:r>
+    </w:p>
+    <w:p>
+      <w:pPr>
+        <w:shd w:val="clear" w:color="auto" w:fill="000000" w:themeFill="text1"/>
+        <w:spacing w:after="0"/>
+      </w:pPr>
+    </w:p>
+    <w:p>
+      <w:pPr>
+        <w:shd w:val="clear" w:color="auto" w:fill="000000" w:themeFill="text1"/>
+        <w:spacing w:after="0"/>
+      </w:pPr>
+      <w:r>
+        <w:t>#List all containers</w:t>
+      </w:r>
+    </w:p>
+    <w:p>
+      <w:pPr>
+        <w:shd w:val="clear" w:color="auto" w:fill="000000" w:themeFill="text1"/>
+        <w:spacing w:after="0"/>
+      </w:pPr>
+      <w:r>
+        <w:t xml:space="preserve">docker </w:t>
+      </w:r>
+      <w:proofErr w:type="spellStart"/>
+      <w:r>
+        <w:t>ps</w:t>
+      </w:r>
+      <w:proofErr w:type="spellEnd"/>
+      <w:r>
+        <w:t xml:space="preserve"> -a</w:t>
+      </w:r>
+    </w:p>
+    <w:p>
+      <w:pPr>
+        <w:shd w:val="clear" w:color="auto" w:fill="000000" w:themeFill="text1"/>
+        <w:spacing w:after="0"/>
+      </w:pPr>
+    </w:p>
+    <w:p>
+      <w:pPr>
+        <w:shd w:val="clear" w:color="auto" w:fill="000000" w:themeFill="text1"/>
+        <w:spacing w:after="0"/>
+      </w:pPr>
+      <w:r>
+        <w:t>#Login to docker</w:t>
+      </w:r>
+    </w:p>
+    <w:p>
+      <w:pPr>
+        <w:shd w:val="clear" w:color="auto" w:fill="000000" w:themeFill="text1"/>
+        <w:spacing w:after="0"/>
+      </w:pPr>
+      <w:r>
+        <w:t>docker login</w:t>
+      </w:r>
+    </w:p>
+    <w:p>
+      <w:pPr>
+        <w:shd w:val="clear" w:color="auto" w:fill="000000" w:themeFill="text1"/>
+        <w:spacing w:after="0"/>
+      </w:pPr>
+    </w:p>
+    <w:p>
+      <w:pPr>
+        <w:shd w:val="clear" w:color="auto" w:fill="000000" w:themeFill="text1"/>
+        <w:spacing w:after="0"/>
+      </w:pPr>
+      <w:r>
+        <w:t xml:space="preserve">#commit image where b317f7acf873 is the container id you found when running "docker </w:t>
+      </w:r>
+      <w:proofErr w:type="spellStart"/>
+      <w:r>
+        <w:t>ps</w:t>
+      </w:r>
+      <w:proofErr w:type="spellEnd"/>
+      <w:r>
+        <w:t xml:space="preserve"> -a"</w:t>
+      </w:r>
+    </w:p>
+    <w:p>
+      <w:pPr>
+        <w:shd w:val="clear" w:color="auto" w:fill="000000" w:themeFill="text1"/>
+        <w:spacing w:after="0"/>
+      </w:pPr>
+      <w:r>
+        <w:t xml:space="preserve">docker commit b317f7acf873 </w:t>
+      </w:r>
+      <w:proofErr w:type="spellStart"/>
+      <w:r>
+        <w:t>alexandroidii</w:t>
+      </w:r>
+      <w:proofErr w:type="spellEnd"/>
+      <w:r>
+        <w:t>/cst8333-rlcs:1</w:t>
+      </w:r>
+    </w:p>
+    <w:p>
+      <w:pPr>
+        <w:shd w:val="clear" w:color="auto" w:fill="000000" w:themeFill="text1"/>
+        <w:spacing w:after="0"/>
+      </w:pPr>
+    </w:p>
+    <w:p>
+      <w:pPr>
+        <w:shd w:val="clear" w:color="auto" w:fill="000000" w:themeFill="text1"/>
+        <w:spacing w:after="0"/>
+      </w:pPr>
+      <w:r>
+        <w:t>#Confirm you see the new image:</w:t>
+      </w:r>
+    </w:p>
+    <w:p>
+      <w:pPr>
+        <w:shd w:val="clear" w:color="auto" w:fill="000000" w:themeFill="text1"/>
+        <w:spacing w:after="0"/>
+      </w:pPr>
+      <w:r>
+        <w:t>docker images</w:t>
+      </w:r>
+    </w:p>
+    <w:p>
+      <w:pPr>
+        <w:shd w:val="clear" w:color="auto" w:fill="000000" w:themeFill="text1"/>
+        <w:spacing w:after="0"/>
+      </w:pPr>
+    </w:p>
+    <w:p>
+      <w:pPr>
+        <w:shd w:val="clear" w:color="auto" w:fill="000000" w:themeFill="text1"/>
+        <w:spacing w:after="0"/>
+      </w:pPr>
+      <w:r>
+        <w:t>#push the image up to docker hub</w:t>
+      </w:r>
+    </w:p>
+    <w:p>
+      <w:pPr>
+        <w:shd w:val="clear" w:color="auto" w:fill="000000" w:themeFill="text1"/>
+        <w:spacing w:after="0"/>
+      </w:pPr>
+      <w:r>
+        <w:t xml:space="preserve">docker push </w:t>
+      </w:r>
+      <w:proofErr w:type="spellStart"/>
+      <w:r>
+        <w:t>alexandroidii</w:t>
+      </w:r>
+      <w:proofErr w:type="spellEnd"/>
+      <w:r>
+        <w:t>/cst8333-rlcs:1</w:t>
+      </w:r>
+    </w:p>
+    <w:p>
+      <w:pPr>
+        <w:shd w:val="clear" w:color="auto" w:fill="000000" w:themeFill="text1"/>
+        <w:spacing w:after="0"/>
+      </w:pPr>
+    </w:p>
+    <w:p>
+      <w:pPr>
+        <w:shd w:val="clear" w:color="auto" w:fill="000000" w:themeFill="text1"/>
+        <w:spacing w:after="0"/>
+      </w:pPr>
+      <w:r>
+        <w:t>#pull the docker images ready to load</w:t>
+      </w:r>
+    </w:p>
+    <w:p>
+      <w:pPr>
+        <w:shd w:val="clear" w:color="auto" w:fill="000000" w:themeFill="text1"/>
+        <w:spacing w:after="0"/>
+      </w:pPr>
+      <w:r>
+        <w:t xml:space="preserve">docker pull </w:t>
+      </w:r>
+      <w:proofErr w:type="spellStart"/>
+      <w:r>
+        <w:t>alexandroidii</w:t>
+      </w:r>
+      <w:proofErr w:type="spellEnd"/>
+      <w:r>
+        <w:t>/cst8333-rlcs:1</w:t>
+      </w:r>
+    </w:p>
+    <w:p>
+      <w:pPr>
+        <w:shd w:val="clear" w:color="auto" w:fill="000000" w:themeFill="text1"/>
+        <w:spacing w:after="0"/>
+      </w:pPr>
+    </w:p>
+    <w:p>
+      <w:pPr>
+        <w:shd w:val="clear" w:color="auto" w:fill="000000" w:themeFill="text1"/>
+        <w:spacing w:after="0"/>
+      </w:pPr>
+      <w:r>
+        <w:t>#run the pulled images</w:t>
+      </w:r>
+    </w:p>
+    <w:p>
+      <w:pPr>
+        <w:shd w:val="clear" w:color="auto" w:fill="000000" w:themeFill="text1"/>
+        <w:spacing w:after="0"/>
+      </w:pPr>
+      <w:r>
+        <w:t xml:space="preserve">docker run -it </w:t>
+      </w:r>
+      <w:proofErr w:type="spellStart"/>
+      <w:r>
+        <w:t>alexandroidii</w:t>
+      </w:r>
+      <w:proofErr w:type="spellEnd"/>
+      <w:r>
+        <w:t>/cst8333-rlcs:1</w:t>
+      </w:r>
+    </w:p>
+    <w:p>
+      <w:pPr>
+        <w:shd w:val="clear" w:color="auto" w:fill="000000" w:themeFill="text1"/>
+        <w:spacing w:after="0"/>
+      </w:pPr>
+    </w:p>
+    <w:p>
+      <w:pPr>
+        <w:shd w:val="clear" w:color="auto" w:fill="FFFFFF" w:themeFill="background1"/>
+        <w:spacing w:after="0"/>
+      </w:pPr>
+    </w:p>
+    <w:p>
+      <w:pPr>
+        <w:shd w:val="clear" w:color="auto" w:fill="FFFFFF" w:themeFill="background1"/>
+        <w:spacing w:after="0"/>
+      </w:pPr>
+      <w:r>
+        <w:t>Note: You will need to create your own Docker Hub account and use it to push up your image.</w:t>
+      </w:r>
+    </w:p>
+    <w:p>
+      <w:pPr>
+        <w:shd w:val="clear" w:color="auto" w:fill="FFFFFF" w:themeFill="background1"/>
+        <w:spacing w:after="0"/>
+      </w:pPr>
+    </w:p>
+    <w:p>
+      <w:pPr>
+        <w:shd w:val="clear" w:color="auto" w:fill="FFFFFF" w:themeFill="background1"/>
+        <w:spacing w:after="0"/>
+      </w:pPr>
+      <w:r>
+        <w:t>The current Docker image is located at:</w:t>
+      </w:r>
+    </w:p>
+    <w:p>
+      <w:pPr>
+        <w:shd w:val="clear" w:color="auto" w:fill="FFFFFF" w:themeFill="background1"/>
+        <w:spacing w:after="0"/>
+      </w:pPr>
+      <w:hyperlink r:id="rId17" w:history="1">
+        <w:r>
+          <w:rPr>
+            <w:rStyle w:val="Hyperlink"/>
+          </w:rPr>
+          <w:t>https://hub.docker.com/repository/docker/alexandroidii/cst8333-rlcs</w:t>
+        </w:r>
+      </w:hyperlink>
+    </w:p>
+    <w:p>
+      <w:pPr>
+        <w:shd w:val="clear" w:color="auto" w:fill="FFFFFF" w:themeFill="background1"/>
+        <w:spacing w:after="0"/>
+      </w:pPr>
+      <w:r>
+        <w:br w:type="page"/>
+      </w:r>
+    </w:p>
+    <w:p>
+      <w:pPr>
         <w:pStyle w:val="Heading1"/>
       </w:pPr>
-      <w:bookmarkStart w:id="4" w:name="_Toc70076005"/>
+      <w:bookmarkStart w:id="5" w:name="_Toc70106003"/>
       <w:r>
         <w:lastRenderedPageBreak/>
         <w:t>Using the application</w:t>
       </w:r>
-      <w:bookmarkEnd w:id="4"/>
+      <w:bookmarkEnd w:id="5"/>
     </w:p>
     <w:p>
       <w:pPr>
         <w:pStyle w:val="Heading2"/>
       </w:pPr>
-      <w:bookmarkStart w:id="5" w:name="_Toc70076006"/>
+      <w:bookmarkStart w:id="6" w:name="_Toc70106004"/>
       <w:r>
         <w:t>Home Page</w:t>
       </w:r>
-      <w:bookmarkEnd w:id="5"/>
+      <w:bookmarkEnd w:id="6"/>
     </w:p>
     <w:p>
       <w:r>
@@ -2158,7 +2507,7 @@
                     </pic:cNvPicPr>
                   </pic:nvPicPr>
                   <pic:blipFill>
-                    <a:blip r:embed="rId17">
+                    <a:blip r:embed="rId18">
                       <a:extLst>
                         <a:ext uri="{28A0092B-C50C-407E-A947-70E740481C1C}">
                           <a14:useLocalDpi xmlns:a14="http://schemas.microsoft.com/office/drawing/2010/main" val="0"/>
@@ -2345,22 +2694,22 @@
       <w:pPr>
         <w:pStyle w:val="Heading1"/>
       </w:pPr>
-      <w:bookmarkStart w:id="6" w:name="_Toc70076007"/>
+      <w:bookmarkStart w:id="7" w:name="_Toc70106005"/>
       <w:r>
         <w:lastRenderedPageBreak/>
         <w:t>Account Management</w:t>
       </w:r>
-      <w:bookmarkEnd w:id="6"/>
+      <w:bookmarkEnd w:id="7"/>
     </w:p>
     <w:p>
       <w:pPr>
         <w:pStyle w:val="Heading2"/>
       </w:pPr>
-      <w:bookmarkStart w:id="7" w:name="_Toc70076008"/>
+      <w:bookmarkStart w:id="8" w:name="_Toc70106006"/>
       <w:r>
         <w:t>Account registration</w:t>
       </w:r>
-      <w:bookmarkEnd w:id="7"/>
+      <w:bookmarkEnd w:id="8"/>
     </w:p>
     <w:p>
       <w:r>
@@ -2372,199 +2721,14 @@
         <w:jc w:val="center"/>
       </w:pPr>
       <w:r>
+        <w:rPr>
+          <w:noProof/>
+        </w:rPr>
         <w:drawing>
           <wp:inline distT="0" distB="0" distL="0" distR="0" wp14:anchorId="7A1C5FC8" wp14:editId="78628398">
             <wp:extent cx="3393000" cy="4320540"/>
             <wp:effectExtent l="0" t="0" r="0" b="3810"/>
             <wp:docPr id="10" name="Picture 10"/>
-            <wp:cNvGraphicFramePr>
-              <a:graphicFrameLocks xmlns:a="http://schemas.openxmlformats.org/drawingml/2006/main" noChangeAspect="1"/>
-            </wp:cNvGraphicFramePr>
-            <a:graphic xmlns:a="http://schemas.openxmlformats.org/drawingml/2006/main">
-              <a:graphicData uri="http://schemas.openxmlformats.org/drawingml/2006/picture">
-                <pic:pic xmlns:pic="http://schemas.openxmlformats.org/drawingml/2006/picture">
-                  <pic:nvPicPr>
-                    <pic:cNvPr id="1" name=""/>
-                    <pic:cNvPicPr/>
-                  </pic:nvPicPr>
-                  <pic:blipFill>
-                    <a:blip r:embed="rId18"/>
-                    <a:stretch>
-                      <a:fillRect/>
-                    </a:stretch>
-                  </pic:blipFill>
-                  <pic:spPr>
-                    <a:xfrm>
-                      <a:off x="0" y="0"/>
-                      <a:ext cx="3400167" cy="4329667"/>
-                    </a:xfrm>
-                    <a:prstGeom prst="rect">
-                      <a:avLst/>
-                    </a:prstGeom>
-                  </pic:spPr>
-                </pic:pic>
-              </a:graphicData>
-            </a:graphic>
-          </wp:inline>
-        </w:drawing>
-      </w:r>
-    </w:p>
-    <w:p>
-      <w:r>
-        <w:t>Once you’ve signed up, you will receive an email with a verification link.  Click on that link to activate your account before you can login for the first time.</w:t>
-      </w:r>
-    </w:p>
-    <w:p>
-      <w:pPr>
-        <w:pStyle w:val="Heading2"/>
-      </w:pPr>
-      <w:bookmarkStart w:id="8" w:name="_Toc70076009"/>
-      <w:r>
-        <w:t>Roles</w:t>
-      </w:r>
-      <w:bookmarkEnd w:id="8"/>
-    </w:p>
-    <w:p/>
-    <w:p>
-      <w:r>
-        <w:rPr>
-          <w:b/>
-          <w:bCs/>
-        </w:rPr>
-        <w:t xml:space="preserve">Submitter: </w:t>
-      </w:r>
-      <w:r>
-        <w:t xml:space="preserve">By default, all accounts created this way will have the </w:t>
-      </w:r>
-      <w:r>
-        <w:rPr>
-          <w:b/>
-          <w:bCs/>
-        </w:rPr>
-        <w:t>Submitter</w:t>
-      </w:r>
-      <w:r>
-        <w:t xml:space="preserve"> role, which gives them access to submit new scenarios and edit their own scenarios.  When a new scenario is submitted, it is not public yet until a user with the Reviewer role publishes it.</w:t>
-      </w:r>
-    </w:p>
-    <w:p>
-      <w:r>
-        <w:rPr>
-          <w:b/>
-          <w:bCs/>
-        </w:rPr>
-        <w:t xml:space="preserve">Reviewer: </w:t>
-      </w:r>
-      <w:r>
-        <w:t xml:space="preserve">This role </w:t>
-      </w:r>
-      <w:proofErr w:type="gramStart"/>
-      <w:r>
-        <w:t>has the ability to</w:t>
-      </w:r>
-      <w:proofErr w:type="gramEnd"/>
-      <w:r>
-        <w:t xml:space="preserve"> review scenarios before </w:t>
-      </w:r>
-      <w:r>
-        <w:rPr>
-          <w:b/>
-          <w:bCs/>
-        </w:rPr>
-        <w:t>Publishing</w:t>
-      </w:r>
-      <w:r>
-        <w:t xml:space="preserve"> them.</w:t>
-      </w:r>
-    </w:p>
-    <w:p>
-      <w:r>
-        <w:rPr>
-          <w:b/>
-          <w:bCs/>
-        </w:rPr>
-        <w:t>Admin:</w:t>
-      </w:r>
-      <w:r>
-        <w:t xml:space="preserve"> This is a Super User who can access the Admin Console and modify dropdown values, create new users, and assign roles.</w:t>
-      </w:r>
-    </w:p>
-    <w:p/>
-    <w:p>
-      <w:pPr>
-        <w:rPr>
-          <w:rFonts w:asciiTheme="majorHAnsi" w:eastAsiaTheme="majorEastAsia" w:hAnsiTheme="majorHAnsi" w:cstheme="majorBidi"/>
-          <w:color w:val="2F5496" w:themeColor="accent1" w:themeShade="BF"/>
-          <w:sz w:val="26"/>
-          <w:szCs w:val="26"/>
-        </w:rPr>
-      </w:pPr>
-      <w:r>
-        <w:br w:type="page"/>
-      </w:r>
-    </w:p>
-    <w:p>
-      <w:pPr>
-        <w:pStyle w:val="Heading2"/>
-      </w:pPr>
-      <w:bookmarkStart w:id="9" w:name="_Toc70076010"/>
-      <w:r>
-        <w:lastRenderedPageBreak/>
-        <w:t>Login and Reset Password</w:t>
-      </w:r>
-      <w:bookmarkEnd w:id="9"/>
-    </w:p>
-    <w:p>
-      <w:r>
-        <w:t xml:space="preserve">The login and reset password process </w:t>
-      </w:r>
-      <w:proofErr w:type="gramStart"/>
-      <w:r>
-        <w:t>is</w:t>
-      </w:r>
-      <w:proofErr w:type="gramEnd"/>
-      <w:r>
-        <w:t xml:space="preserve"> straight forward.  Enter your credentials and click </w:t>
-      </w:r>
-      <w:proofErr w:type="gramStart"/>
-      <w:r>
-        <w:rPr>
-          <w:b/>
-          <w:bCs/>
-        </w:rPr>
-        <w:t>Login</w:t>
-      </w:r>
-      <w:r>
-        <w:t>, or</w:t>
-      </w:r>
-      <w:proofErr w:type="gramEnd"/>
-      <w:r>
-        <w:t xml:space="preserve"> click on the </w:t>
-      </w:r>
-      <w:r>
-        <w:rPr>
-          <w:b/>
-          <w:bCs/>
-        </w:rPr>
-        <w:t>Reset Password</w:t>
-      </w:r>
-      <w:r>
-        <w:t xml:space="preserve"> link.</w:t>
-      </w:r>
-      <w:r>
-        <w:t xml:space="preserve">  </w:t>
-      </w:r>
-    </w:p>
-    <w:p>
-      <w:pPr>
-        <w:jc w:val="center"/>
-      </w:pPr>
-      <w:r>
-        <w:drawing>
-          <wp:inline distT="0" distB="0" distL="0" distR="0" wp14:anchorId="5C7097D2" wp14:editId="65694342">
-            <wp:extent cx="2834640" cy="1713191"/>
-            <wp:effectExtent l="0" t="0" r="3810" b="1905"/>
-            <wp:docPr id="11" name="Picture 11"/>
             <wp:cNvGraphicFramePr>
               <a:graphicFrameLocks xmlns:a="http://schemas.openxmlformats.org/drawingml/2006/main" noChangeAspect="1"/>
             </wp:cNvGraphicFramePr>
@@ -2584,7 +2748,7 @@
                   <pic:spPr>
                     <a:xfrm>
                       <a:off x="0" y="0"/>
-                      <a:ext cx="2852360" cy="1723901"/>
+                      <a:ext cx="3400167" cy="4329667"/>
                     </a:xfrm>
                     <a:prstGeom prst="rect">
                       <a:avLst/>
@@ -2598,15 +2762,143 @@
       </w:r>
     </w:p>
     <w:p>
+      <w:r>
+        <w:t>Once you’ve signed up, you will receive an email with a verification link.  Click on that link to activate your account before you can login for the first time.</w:t>
+      </w:r>
+    </w:p>
+    <w:p>
+      <w:pPr>
+        <w:pStyle w:val="Heading2"/>
+      </w:pPr>
+      <w:bookmarkStart w:id="9" w:name="_Toc70106007"/>
+      <w:r>
+        <w:t>Roles</w:t>
+      </w:r>
+      <w:bookmarkEnd w:id="9"/>
+    </w:p>
+    <w:p/>
+    <w:p>
+      <w:r>
+        <w:rPr>
+          <w:b/>
+          <w:bCs/>
+        </w:rPr>
+        <w:t xml:space="preserve">Submitter: </w:t>
+      </w:r>
+      <w:r>
+        <w:t xml:space="preserve">By default, all accounts created this way will have the </w:t>
+      </w:r>
+      <w:r>
+        <w:rPr>
+          <w:b/>
+          <w:bCs/>
+        </w:rPr>
+        <w:t>Submitter</w:t>
+      </w:r>
+      <w:r>
+        <w:t xml:space="preserve"> role, which gives them access to submit new scenarios and edit their own scenarios.  When a new scenario is submitted, it is not public yet until a user with the Reviewer role publishes it.</w:t>
+      </w:r>
+    </w:p>
+    <w:p>
+      <w:r>
+        <w:rPr>
+          <w:b/>
+          <w:bCs/>
+        </w:rPr>
+        <w:t xml:space="preserve">Reviewer: </w:t>
+      </w:r>
+      <w:r>
+        <w:t xml:space="preserve">This role has the ability to review scenarios before </w:t>
+      </w:r>
+      <w:r>
+        <w:rPr>
+          <w:b/>
+          <w:bCs/>
+        </w:rPr>
+        <w:t>Publishing</w:t>
+      </w:r>
+      <w:r>
+        <w:t xml:space="preserve"> them.</w:t>
+      </w:r>
+    </w:p>
+    <w:p>
+      <w:r>
+        <w:rPr>
+          <w:b/>
+          <w:bCs/>
+        </w:rPr>
+        <w:t>Admin:</w:t>
+      </w:r>
+      <w:r>
+        <w:t xml:space="preserve"> This is a Super User who can access the Admin Console and modify dropdown values, create new users, and assign roles.</w:t>
+      </w:r>
+    </w:p>
+    <w:p/>
+    <w:p>
+      <w:pPr>
+        <w:rPr>
+          <w:rFonts w:asciiTheme="majorHAnsi" w:eastAsiaTheme="majorEastAsia" w:hAnsiTheme="majorHAnsi" w:cstheme="majorBidi"/>
+          <w:color w:val="2F5496" w:themeColor="accent1" w:themeShade="BF"/>
+          <w:sz w:val="26"/>
+          <w:szCs w:val="26"/>
+        </w:rPr>
+      </w:pPr>
+      <w:r>
+        <w:br w:type="page"/>
+      </w:r>
+    </w:p>
+    <w:p>
+      <w:pPr>
+        <w:pStyle w:val="Heading2"/>
+      </w:pPr>
+      <w:bookmarkStart w:id="10" w:name="_Toc70106008"/>
+      <w:r>
+        <w:lastRenderedPageBreak/>
+        <w:t>Login and Reset Password</w:t>
+      </w:r>
+      <w:bookmarkEnd w:id="10"/>
+    </w:p>
+    <w:p>
+      <w:r>
+        <w:t xml:space="preserve">The login and reset password process is straight forward.  Enter your credentials and click </w:t>
+      </w:r>
+      <w:r>
+        <w:rPr>
+          <w:b/>
+          <w:bCs/>
+        </w:rPr>
+        <w:t>Login</w:t>
+      </w:r>
+      <w:r>
+        <w:t xml:space="preserve">, or click on the </w:t>
+      </w:r>
+      <w:r>
+        <w:rPr>
+          <w:b/>
+          <w:bCs/>
+        </w:rPr>
+        <w:t>Reset Password</w:t>
+      </w:r>
+      <w:r>
+        <w:t xml:space="preserve"> link.</w:t>
+      </w:r>
+      <w:r>
+        <w:t xml:space="preserve">  </w:t>
+      </w:r>
+    </w:p>
+    <w:p>
       <w:pPr>
         <w:jc w:val="center"/>
       </w:pPr>
       <w:r>
+        <w:rPr>
+          <w:noProof/>
+        </w:rPr>
         <w:drawing>
-          <wp:inline distT="0" distB="0" distL="0" distR="0" wp14:anchorId="67AD8A5B" wp14:editId="390554DB">
-            <wp:extent cx="3238500" cy="1416497"/>
-            <wp:effectExtent l="0" t="0" r="0" b="0"/>
-            <wp:docPr id="12" name="Picture 12"/>
+          <wp:inline distT="0" distB="0" distL="0" distR="0" wp14:anchorId="5C7097D2" wp14:editId="65694342">
+            <wp:extent cx="2834640" cy="1713191"/>
+            <wp:effectExtent l="0" t="0" r="3810" b="1905"/>
+            <wp:docPr id="11" name="Picture 11"/>
             <wp:cNvGraphicFramePr>
               <a:graphicFrameLocks xmlns:a="http://schemas.openxmlformats.org/drawingml/2006/main" noChangeAspect="1"/>
             </wp:cNvGraphicFramePr>
@@ -2626,7 +2918,7 @@
                   <pic:spPr>
                     <a:xfrm>
                       <a:off x="0" y="0"/>
-                      <a:ext cx="3302344" cy="1444422"/>
+                      <a:ext cx="2852360" cy="1723901"/>
                     </a:xfrm>
                     <a:prstGeom prst="rect">
                       <a:avLst/>
@@ -2640,33 +2932,18 @@
       </w:r>
     </w:p>
     <w:p>
-      <w:r>
-        <w:t xml:space="preserve">An email will be sent with instructions on how to reset your password once you enter your email and click on </w:t>
-      </w:r>
-      <w:r>
-        <w:rPr>
-          <w:b/>
-          <w:bCs/>
-        </w:rPr>
-        <w:t>Request Password Reset</w:t>
-      </w:r>
-    </w:p>
-    <w:p>
-      <w:r>
-        <w:t xml:space="preserve">Once you login, you will be presented with a profile page to complete additional details. </w:t>
-      </w:r>
-    </w:p>
-    <w:p/>
-    <w:p>
       <w:pPr>
         <w:jc w:val="center"/>
       </w:pPr>
       <w:r>
+        <w:rPr>
+          <w:noProof/>
+        </w:rPr>
         <w:drawing>
-          <wp:inline distT="0" distB="0" distL="0" distR="0" wp14:anchorId="1BCEF66D" wp14:editId="2D4BE978">
-            <wp:extent cx="2727960" cy="3037770"/>
+          <wp:inline distT="0" distB="0" distL="0" distR="0" wp14:anchorId="67AD8A5B" wp14:editId="390554DB">
+            <wp:extent cx="3238500" cy="1416497"/>
             <wp:effectExtent l="0" t="0" r="0" b="0"/>
-            <wp:docPr id="13" name="Picture 13"/>
+            <wp:docPr id="12" name="Picture 12"/>
             <wp:cNvGraphicFramePr>
               <a:graphicFrameLocks xmlns:a="http://schemas.openxmlformats.org/drawingml/2006/main" noChangeAspect="1"/>
             </wp:cNvGraphicFramePr>
@@ -2686,6 +2963,69 @@
                   <pic:spPr>
                     <a:xfrm>
                       <a:off x="0" y="0"/>
+                      <a:ext cx="3302344" cy="1444422"/>
+                    </a:xfrm>
+                    <a:prstGeom prst="rect">
+                      <a:avLst/>
+                    </a:prstGeom>
+                  </pic:spPr>
+                </pic:pic>
+              </a:graphicData>
+            </a:graphic>
+          </wp:inline>
+        </w:drawing>
+      </w:r>
+    </w:p>
+    <w:p>
+      <w:r>
+        <w:t xml:space="preserve">An email will be sent with instructions on how to reset your password once you enter your email and click on </w:t>
+      </w:r>
+      <w:r>
+        <w:rPr>
+          <w:b/>
+          <w:bCs/>
+        </w:rPr>
+        <w:t>Request Password Reset</w:t>
+      </w:r>
+    </w:p>
+    <w:p>
+      <w:r>
+        <w:t xml:space="preserve">Once you login, you will be presented with a profile page to complete additional details. </w:t>
+      </w:r>
+    </w:p>
+    <w:p/>
+    <w:p>
+      <w:pPr>
+        <w:jc w:val="center"/>
+      </w:pPr>
+      <w:r>
+        <w:rPr>
+          <w:noProof/>
+        </w:rPr>
+        <w:drawing>
+          <wp:inline distT="0" distB="0" distL="0" distR="0" wp14:anchorId="1BCEF66D" wp14:editId="2D4BE978">
+            <wp:extent cx="2727960" cy="3037770"/>
+            <wp:effectExtent l="0" t="0" r="0" b="0"/>
+            <wp:docPr id="13" name="Picture 13"/>
+            <wp:cNvGraphicFramePr>
+              <a:graphicFrameLocks xmlns:a="http://schemas.openxmlformats.org/drawingml/2006/main" noChangeAspect="1"/>
+            </wp:cNvGraphicFramePr>
+            <a:graphic xmlns:a="http://schemas.openxmlformats.org/drawingml/2006/main">
+              <a:graphicData uri="http://schemas.openxmlformats.org/drawingml/2006/picture">
+                <pic:pic xmlns:pic="http://schemas.openxmlformats.org/drawingml/2006/picture">
+                  <pic:nvPicPr>
+                    <pic:cNvPr id="1" name=""/>
+                    <pic:cNvPicPr/>
+                  </pic:nvPicPr>
+                  <pic:blipFill>
+                    <a:blip r:embed="rId22"/>
+                    <a:stretch>
+                      <a:fillRect/>
+                    </a:stretch>
+                  </pic:blipFill>
+                  <pic:spPr>
+                    <a:xfrm>
+                      <a:off x="0" y="0"/>
                       <a:ext cx="2757375" cy="3070525"/>
                     </a:xfrm>
                     <a:prstGeom prst="rect">
@@ -2703,12 +3043,12 @@
       <w:pPr>
         <w:pStyle w:val="Heading2"/>
       </w:pPr>
-      <w:bookmarkStart w:id="10" w:name="_Toc70076011"/>
+      <w:bookmarkStart w:id="11" w:name="_Toc70106009"/>
       <w:r>
         <w:lastRenderedPageBreak/>
         <w:t>Default Admin Account</w:t>
       </w:r>
-      <w:bookmarkEnd w:id="10"/>
+      <w:bookmarkEnd w:id="11"/>
     </w:p>
     <w:p>
       <w:r>
@@ -2719,7 +3059,7 @@
       <w:r>
         <w:t xml:space="preserve">Default email: </w:t>
       </w:r>
-      <w:hyperlink r:id="rId22" w:history="1">
+      <w:hyperlink r:id="rId23" w:history="1">
         <w:r>
           <w:rPr>
             <w:rStyle w:val="Hyperlink"/>
@@ -2741,11 +3081,11 @@
       <w:pPr>
         <w:pStyle w:val="Heading2"/>
       </w:pPr>
-      <w:bookmarkStart w:id="11" w:name="_Toc70076012"/>
+      <w:bookmarkStart w:id="12" w:name="_Toc70106010"/>
       <w:r>
         <w:t>Reset Default Admin Password</w:t>
       </w:r>
-      <w:bookmarkEnd w:id="11"/>
+      <w:bookmarkEnd w:id="12"/>
     </w:p>
     <w:p>
       <w:pPr>
@@ -2771,6 +3111,9 @@
         <w:t xml:space="preserve">Click on the </w:t>
       </w:r>
       <w:r>
+        <w:rPr>
+          <w:noProof/>
+        </w:rPr>
         <w:drawing>
           <wp:inline distT="0" distB="0" distL="0" distR="0" wp14:anchorId="477B119B" wp14:editId="575F3F29">
             <wp:extent cx="1076475" cy="466790"/>
@@ -2787,7 +3130,7 @@
                     <pic:cNvPicPr/>
                   </pic:nvPicPr>
                   <pic:blipFill>
-                    <a:blip r:embed="rId23"/>
+                    <a:blip r:embed="rId24"/>
                     <a:stretch>
                       <a:fillRect/>
                     </a:stretch>
@@ -2880,7 +3223,7 @@
                     </pic:cNvPicPr>
                   </pic:nvPicPr>
                   <pic:blipFill>
-                    <a:blip r:embed="rId24">
+                    <a:blip r:embed="rId25">
                       <a:extLst>
                         <a:ext uri="{28A0092B-C50C-407E-A947-70E740481C1C}">
                           <a14:useLocalDpi xmlns:a14="http://schemas.microsoft.com/office/drawing/2010/main" val="0"/>
@@ -2923,7 +3266,7 @@
       <w:r>
         <w:t xml:space="preserve">Click on the </w:t>
       </w:r>
-      <w:hyperlink r:id="rId25" w:history="1">
+      <w:hyperlink r:id="rId26" w:history="1">
         <w:r>
           <w:rPr>
             <w:rStyle w:val="Hyperlink"/>
@@ -2947,54 +3290,14 @@
         <w:t xml:space="preserve">Change the email address to your own email address and then click </w:t>
       </w:r>
       <w:r>
+        <w:rPr>
+          <w:noProof/>
+        </w:rPr>
         <w:drawing>
           <wp:inline distT="0" distB="0" distL="0" distR="0" wp14:anchorId="7400F124" wp14:editId="632FF367">
             <wp:extent cx="647790" cy="428685"/>
             <wp:effectExtent l="0" t="0" r="0" b="9525"/>
             <wp:docPr id="17" name="Picture 17"/>
-            <wp:cNvGraphicFramePr>
-              <a:graphicFrameLocks xmlns:a="http://schemas.openxmlformats.org/drawingml/2006/main" noChangeAspect="1"/>
-            </wp:cNvGraphicFramePr>
-            <a:graphic xmlns:a="http://schemas.openxmlformats.org/drawingml/2006/main">
-              <a:graphicData uri="http://schemas.openxmlformats.org/drawingml/2006/picture">
-                <pic:pic xmlns:pic="http://schemas.openxmlformats.org/drawingml/2006/picture">
-                  <pic:nvPicPr>
-                    <pic:cNvPr id="1" name=""/>
-                    <pic:cNvPicPr/>
-                  </pic:nvPicPr>
-                  <pic:blipFill>
-                    <a:blip r:embed="rId26"/>
-                    <a:stretch>
-                      <a:fillRect/>
-                    </a:stretch>
-                  </pic:blipFill>
-                  <pic:spPr>
-                    <a:xfrm>
-                      <a:off x="0" y="0"/>
-                      <a:ext cx="647790" cy="428685"/>
-                    </a:xfrm>
-                    <a:prstGeom prst="rect">
-                      <a:avLst/>
-                    </a:prstGeom>
-                  </pic:spPr>
-                </pic:pic>
-              </a:graphicData>
-            </a:graphic>
-          </wp:inline>
-        </w:drawing>
-      </w:r>
-      <w:r>
-        <w:t xml:space="preserve"> at the bottom of the page</w:t>
-      </w:r>
-      <w:r>
-        <w:br/>
-      </w:r>
-      <w:r>
-        <w:drawing>
-          <wp:inline distT="0" distB="0" distL="0" distR="0" wp14:anchorId="4F1AA6F6" wp14:editId="4C83FA6B">
-            <wp:extent cx="4686954" cy="962159"/>
-            <wp:effectExtent l="0" t="0" r="0" b="9525"/>
-            <wp:docPr id="18" name="Picture 18"/>
             <wp:cNvGraphicFramePr>
               <a:graphicFrameLocks xmlns:a="http://schemas.openxmlformats.org/drawingml/2006/main" noChangeAspect="1"/>
             </wp:cNvGraphicFramePr>
@@ -3014,6 +3317,52 @@
                   <pic:spPr>
                     <a:xfrm>
                       <a:off x="0" y="0"/>
+                      <a:ext cx="647790" cy="428685"/>
+                    </a:xfrm>
+                    <a:prstGeom prst="rect">
+                      <a:avLst/>
+                    </a:prstGeom>
+                  </pic:spPr>
+                </pic:pic>
+              </a:graphicData>
+            </a:graphic>
+          </wp:inline>
+        </w:drawing>
+      </w:r>
+      <w:r>
+        <w:t xml:space="preserve"> at the bottom of the page</w:t>
+      </w:r>
+      <w:r>
+        <w:br/>
+      </w:r>
+      <w:r>
+        <w:rPr>
+          <w:noProof/>
+        </w:rPr>
+        <w:drawing>
+          <wp:inline distT="0" distB="0" distL="0" distR="0" wp14:anchorId="4F1AA6F6" wp14:editId="4C83FA6B">
+            <wp:extent cx="4686954" cy="962159"/>
+            <wp:effectExtent l="0" t="0" r="0" b="9525"/>
+            <wp:docPr id="18" name="Picture 18"/>
+            <wp:cNvGraphicFramePr>
+              <a:graphicFrameLocks xmlns:a="http://schemas.openxmlformats.org/drawingml/2006/main" noChangeAspect="1"/>
+            </wp:cNvGraphicFramePr>
+            <a:graphic xmlns:a="http://schemas.openxmlformats.org/drawingml/2006/main">
+              <a:graphicData uri="http://schemas.openxmlformats.org/drawingml/2006/picture">
+                <pic:pic xmlns:pic="http://schemas.openxmlformats.org/drawingml/2006/picture">
+                  <pic:nvPicPr>
+                    <pic:cNvPr id="1" name=""/>
+                    <pic:cNvPicPr/>
+                  </pic:nvPicPr>
+                  <pic:blipFill>
+                    <a:blip r:embed="rId28"/>
+                    <a:stretch>
+                      <a:fillRect/>
+                    </a:stretch>
+                  </pic:blipFill>
+                  <pic:spPr>
+                    <a:xfrm>
+                      <a:off x="0" y="0"/>
                       <a:ext cx="4686954" cy="962159"/>
                     </a:xfrm>
                     <a:prstGeom prst="rect">
@@ -3074,7 +3423,7 @@
                     </pic:cNvPicPr>
                   </pic:nvPicPr>
                   <pic:blipFill>
-                    <a:blip r:embed="rId28">
+                    <a:blip r:embed="rId29">
                       <a:extLst>
                         <a:ext uri="{28A0092B-C50C-407E-A947-70E740481C1C}">
                           <a14:useLocalDpi xmlns:a14="http://schemas.microsoft.com/office/drawing/2010/main" val="0"/>
@@ -3118,63 +3467,14 @@
         <w:t xml:space="preserve">Click on </w:t>
       </w:r>
       <w:r>
+        <w:rPr>
+          <w:noProof/>
+        </w:rPr>
         <w:drawing>
           <wp:inline distT="0" distB="0" distL="0" distR="0" wp14:anchorId="57295135" wp14:editId="671D50AB">
             <wp:extent cx="800212" cy="400106"/>
             <wp:effectExtent l="0" t="0" r="0" b="0"/>
             <wp:docPr id="20" name="Picture 20"/>
-            <wp:cNvGraphicFramePr>
-              <a:graphicFrameLocks xmlns:a="http://schemas.openxmlformats.org/drawingml/2006/main" noChangeAspect="1"/>
-            </wp:cNvGraphicFramePr>
-            <a:graphic xmlns:a="http://schemas.openxmlformats.org/drawingml/2006/main">
-              <a:graphicData uri="http://schemas.openxmlformats.org/drawingml/2006/picture">
-                <pic:pic xmlns:pic="http://schemas.openxmlformats.org/drawingml/2006/picture">
-                  <pic:nvPicPr>
-                    <pic:cNvPr id="1" name=""/>
-                    <pic:cNvPicPr/>
-                  </pic:nvPicPr>
-                  <pic:blipFill>
-                    <a:blip r:embed="rId29"/>
-                    <a:stretch>
-                      <a:fillRect/>
-                    </a:stretch>
-                  </pic:blipFill>
-                  <pic:spPr>
-                    <a:xfrm>
-                      <a:off x="0" y="0"/>
-                      <a:ext cx="800212" cy="400106"/>
-                    </a:xfrm>
-                    <a:prstGeom prst="rect">
-                      <a:avLst/>
-                    </a:prstGeom>
-                  </pic:spPr>
-                </pic:pic>
-              </a:graphicData>
-            </a:graphic>
-          </wp:inline>
-        </w:drawing>
-      </w:r>
-      <w:r>
-        <w:t xml:space="preserve"> at the top right corner of the page</w:t>
-      </w:r>
-    </w:p>
-    <w:p>
-      <w:pPr>
-        <w:pStyle w:val="ListParagraph"/>
-        <w:numPr>
-          <w:ilvl w:val="0"/>
-          <w:numId w:val="3"/>
-        </w:numPr>
-      </w:pPr>
-      <w:r>
-        <w:t xml:space="preserve">Click on </w:t>
-      </w:r>
-      <w:r>
-        <w:drawing>
-          <wp:inline distT="0" distB="0" distL="0" distR="0" wp14:anchorId="5C9D7DB7" wp14:editId="20ECB70A">
-            <wp:extent cx="609685" cy="400106"/>
-            <wp:effectExtent l="0" t="0" r="0" b="0"/>
-            <wp:docPr id="21" name="Picture 21"/>
             <wp:cNvGraphicFramePr>
               <a:graphicFrameLocks xmlns:a="http://schemas.openxmlformats.org/drawingml/2006/main" noChangeAspect="1"/>
             </wp:cNvGraphicFramePr>
@@ -3194,6 +3494,61 @@
                   <pic:spPr>
                     <a:xfrm>
                       <a:off x="0" y="0"/>
+                      <a:ext cx="800212" cy="400106"/>
+                    </a:xfrm>
+                    <a:prstGeom prst="rect">
+                      <a:avLst/>
+                    </a:prstGeom>
+                  </pic:spPr>
+                </pic:pic>
+              </a:graphicData>
+            </a:graphic>
+          </wp:inline>
+        </w:drawing>
+      </w:r>
+      <w:r>
+        <w:t xml:space="preserve"> at the top right corner of the page</w:t>
+      </w:r>
+    </w:p>
+    <w:p>
+      <w:pPr>
+        <w:pStyle w:val="ListParagraph"/>
+        <w:numPr>
+          <w:ilvl w:val="0"/>
+          <w:numId w:val="3"/>
+        </w:numPr>
+      </w:pPr>
+      <w:r>
+        <w:t xml:space="preserve">Click on </w:t>
+      </w:r>
+      <w:r>
+        <w:rPr>
+          <w:noProof/>
+        </w:rPr>
+        <w:drawing>
+          <wp:inline distT="0" distB="0" distL="0" distR="0" wp14:anchorId="5C9D7DB7" wp14:editId="20ECB70A">
+            <wp:extent cx="609685" cy="400106"/>
+            <wp:effectExtent l="0" t="0" r="0" b="0"/>
+            <wp:docPr id="21" name="Picture 21"/>
+            <wp:cNvGraphicFramePr>
+              <a:graphicFrameLocks xmlns:a="http://schemas.openxmlformats.org/drawingml/2006/main" noChangeAspect="1"/>
+            </wp:cNvGraphicFramePr>
+            <a:graphic xmlns:a="http://schemas.openxmlformats.org/drawingml/2006/main">
+              <a:graphicData uri="http://schemas.openxmlformats.org/drawingml/2006/picture">
+                <pic:pic xmlns:pic="http://schemas.openxmlformats.org/drawingml/2006/picture">
+                  <pic:nvPicPr>
+                    <pic:cNvPr id="1" name=""/>
+                    <pic:cNvPicPr/>
+                  </pic:nvPicPr>
+                  <pic:blipFill>
+                    <a:blip r:embed="rId31"/>
+                    <a:stretch>
+                      <a:fillRect/>
+                    </a:stretch>
+                  </pic:blipFill>
+                  <pic:spPr>
+                    <a:xfrm>
+                      <a:off x="0" y="0"/>
                       <a:ext cx="609685" cy="400106"/>
                     </a:xfrm>
                     <a:prstGeom prst="rect">
@@ -3256,7 +3611,7 @@
                     </pic:cNvPicPr>
                   </pic:nvPicPr>
                   <pic:blipFill>
-                    <a:blip r:embed="rId31">
+                    <a:blip r:embed="rId32">
                       <a:extLst>
                         <a:ext uri="{28A0092B-C50C-407E-A947-70E740481C1C}">
                           <a14:useLocalDpi xmlns:a14="http://schemas.microsoft.com/office/drawing/2010/main" val="0"/>
@@ -3310,77 +3665,14 @@
         <w:br/>
       </w:r>
       <w:r>
+        <w:rPr>
+          <w:noProof/>
+        </w:rPr>
         <w:drawing>
           <wp:inline distT="0" distB="0" distL="0" distR="0" wp14:anchorId="243E8AED" wp14:editId="0D9BC57C">
             <wp:extent cx="3536991" cy="1737360"/>
             <wp:effectExtent l="0" t="0" r="6350" b="0"/>
             <wp:docPr id="23" name="Picture 23"/>
-            <wp:cNvGraphicFramePr>
-              <a:graphicFrameLocks xmlns:a="http://schemas.openxmlformats.org/drawingml/2006/main" noChangeAspect="1"/>
-            </wp:cNvGraphicFramePr>
-            <a:graphic xmlns:a="http://schemas.openxmlformats.org/drawingml/2006/main">
-              <a:graphicData uri="http://schemas.openxmlformats.org/drawingml/2006/picture">
-                <pic:pic xmlns:pic="http://schemas.openxmlformats.org/drawingml/2006/picture">
-                  <pic:nvPicPr>
-                    <pic:cNvPr id="1" name=""/>
-                    <pic:cNvPicPr/>
-                  </pic:nvPicPr>
-                  <pic:blipFill>
-                    <a:blip r:embed="rId32"/>
-                    <a:stretch>
-                      <a:fillRect/>
-                    </a:stretch>
-                  </pic:blipFill>
-                  <pic:spPr>
-                    <a:xfrm>
-                      <a:off x="0" y="0"/>
-                      <a:ext cx="3548801" cy="1743161"/>
-                    </a:xfrm>
-                    <a:prstGeom prst="rect">
-                      <a:avLst/>
-                    </a:prstGeom>
-                  </pic:spPr>
-                </pic:pic>
-              </a:graphicData>
-            </a:graphic>
-          </wp:inline>
-        </w:drawing>
-      </w:r>
-    </w:p>
-    <w:p>
-      <w:pPr>
-        <w:pStyle w:val="ListParagraph"/>
-        <w:numPr>
-          <w:ilvl w:val="0"/>
-          <w:numId w:val="3"/>
-        </w:numPr>
-      </w:pPr>
-      <w:r>
-        <w:t>Follow the instructions in the email to reset the password.</w:t>
-      </w:r>
-    </w:p>
-    <w:p/>
-    <w:p>
-      <w:pPr>
-        <w:pStyle w:val="Heading2"/>
-      </w:pPr>
-      <w:bookmarkStart w:id="12" w:name="_Toc70076013"/>
-      <w:r>
-        <w:t>Creating New Reviewers and Admins</w:t>
-      </w:r>
-      <w:bookmarkEnd w:id="12"/>
-    </w:p>
-    <w:p/>
-    <w:p>
-      <w:r>
-        <w:t xml:space="preserve">To create a new Reviewer or Admin, you can either have someone register through the RLCS interface, or through the Admin console by clicking the </w:t>
-      </w:r>
-      <w:r>
-        <w:drawing>
-          <wp:inline distT="0" distB="0" distL="0" distR="0" wp14:anchorId="78A44173" wp14:editId="506FE1F8">
-            <wp:extent cx="485843" cy="257211"/>
-            <wp:effectExtent l="0" t="0" r="9525" b="9525"/>
-            <wp:docPr id="25" name="Picture 25"/>
             <wp:cNvGraphicFramePr>
               <a:graphicFrameLocks xmlns:a="http://schemas.openxmlformats.org/drawingml/2006/main" noChangeAspect="1"/>
             </wp:cNvGraphicFramePr>
@@ -3400,7 +3692,7 @@
                   <pic:spPr>
                     <a:xfrm>
                       <a:off x="0" y="0"/>
-                      <a:ext cx="485843" cy="257211"/>
+                      <a:ext cx="3548801" cy="1743161"/>
                     </a:xfrm>
                     <a:prstGeom prst="rect">
                       <a:avLst/>
@@ -3412,30 +3704,44 @@
           </wp:inline>
         </w:drawing>
       </w:r>
-      <w:r>
-        <w:t xml:space="preserve"> button in the </w:t>
-      </w:r>
-      <w:r>
-        <w:rPr>
-          <w:b/>
-          <w:bCs/>
-        </w:rPr>
-        <w:t>USERS</w:t>
-      </w:r>
-      <w:r>
-        <w:t xml:space="preserve"> section.</w:t>
-      </w:r>
-    </w:p>
-    <w:p>
-      <w:pPr>
-        <w:jc w:val="center"/>
-      </w:pPr>
-      <w:r>
+    </w:p>
+    <w:p>
+      <w:pPr>
+        <w:pStyle w:val="ListParagraph"/>
+        <w:numPr>
+          <w:ilvl w:val="0"/>
+          <w:numId w:val="3"/>
+        </w:numPr>
+      </w:pPr>
+      <w:r>
+        <w:t>Follow the instructions in the email to reset the password.</w:t>
+      </w:r>
+    </w:p>
+    <w:p/>
+    <w:p>
+      <w:pPr>
+        <w:pStyle w:val="Heading2"/>
+      </w:pPr>
+      <w:bookmarkStart w:id="13" w:name="_Toc70106011"/>
+      <w:r>
+        <w:t>Creating New Reviewers and Admins</w:t>
+      </w:r>
+      <w:bookmarkEnd w:id="13"/>
+    </w:p>
+    <w:p/>
+    <w:p>
+      <w:r>
+        <w:t xml:space="preserve">To create a new Reviewer or Admin, you can either have someone register through the RLCS interface, or through the Admin console by clicking the </w:t>
+      </w:r>
+      <w:r>
+        <w:rPr>
+          <w:noProof/>
+        </w:rPr>
         <w:drawing>
-          <wp:inline distT="0" distB="0" distL="0" distR="0" wp14:anchorId="7A8AD21F" wp14:editId="3AABF383">
-            <wp:extent cx="2715004" cy="714475"/>
-            <wp:effectExtent l="0" t="0" r="0" b="9525"/>
-            <wp:docPr id="24" name="Picture 24"/>
+          <wp:inline distT="0" distB="0" distL="0" distR="0" wp14:anchorId="78A44173" wp14:editId="506FE1F8">
+            <wp:extent cx="485843" cy="257211"/>
+            <wp:effectExtent l="0" t="0" r="9525" b="9525"/>
+            <wp:docPr id="25" name="Picture 25"/>
             <wp:cNvGraphicFramePr>
               <a:graphicFrameLocks xmlns:a="http://schemas.openxmlformats.org/drawingml/2006/main" noChangeAspect="1"/>
             </wp:cNvGraphicFramePr>
@@ -3455,7 +3761,7 @@
                   <pic:spPr>
                     <a:xfrm>
                       <a:off x="0" y="0"/>
-                      <a:ext cx="2715004" cy="714475"/>
+                      <a:ext cx="485843" cy="257211"/>
                     </a:xfrm>
                     <a:prstGeom prst="rect">
                       <a:avLst/>
@@ -3467,31 +3773,18 @@
           </wp:inline>
         </w:drawing>
       </w:r>
-    </w:p>
-    <w:p>
-      <w:r>
-        <w:lastRenderedPageBreak/>
-        <w:t xml:space="preserve">Fill in the required fields and can assign the </w:t>
+      <w:r>
+        <w:t xml:space="preserve"> button in the </w:t>
       </w:r>
       <w:r>
         <w:rPr>
           <w:b/>
           <w:bCs/>
         </w:rPr>
-        <w:t>Is reviewer</w:t>
-      </w:r>
-      <w:r>
-        <w:t xml:space="preserve"> role or the </w:t>
-      </w:r>
-      <w:r>
-        <w:rPr>
-          <w:b/>
-          <w:bCs/>
-        </w:rPr>
-        <w:t>Superuser status</w:t>
-      </w:r>
-      <w:r>
-        <w:t xml:space="preserve"> at the same time.</w:t>
+        <w:t>USERS</w:t>
+      </w:r>
+      <w:r>
+        <w:t xml:space="preserve"> section.</w:t>
       </w:r>
     </w:p>
     <w:p>
@@ -3499,11 +3792,14 @@
         <w:jc w:val="center"/>
       </w:pPr>
       <w:r>
+        <w:rPr>
+          <w:noProof/>
+        </w:rPr>
         <w:drawing>
-          <wp:inline distT="0" distB="0" distL="0" distR="0" wp14:anchorId="62F7691F" wp14:editId="044DA297">
-            <wp:extent cx="4869180" cy="4672540"/>
-            <wp:effectExtent l="0" t="0" r="7620" b="0"/>
-            <wp:docPr id="26" name="Picture 26"/>
+          <wp:inline distT="0" distB="0" distL="0" distR="0" wp14:anchorId="7A8AD21F" wp14:editId="3AABF383">
+            <wp:extent cx="2715004" cy="714475"/>
+            <wp:effectExtent l="0" t="0" r="0" b="9525"/>
+            <wp:docPr id="24" name="Picture 24"/>
             <wp:cNvGraphicFramePr>
               <a:graphicFrameLocks xmlns:a="http://schemas.openxmlformats.org/drawingml/2006/main" noChangeAspect="1"/>
             </wp:cNvGraphicFramePr>
@@ -3523,7 +3819,7 @@
                   <pic:spPr>
                     <a:xfrm>
                       <a:off x="0" y="0"/>
-                      <a:ext cx="4877311" cy="4680342"/>
+                      <a:ext cx="2715004" cy="714475"/>
                     </a:xfrm>
                     <a:prstGeom prst="rect">
                       <a:avLst/>
@@ -3537,148 +3833,44 @@
       </w:r>
     </w:p>
     <w:p>
-      <w:pPr>
-        <w:rPr>
-          <w:rStyle w:val="Strong"/>
-          <w:b w:val="0"/>
-          <w:bCs w:val="0"/>
-        </w:rPr>
-      </w:pPr>
-      <w:r>
-        <w:rPr>
-          <w:rStyle w:val="Strong"/>
-        </w:rPr>
-        <w:t>IMPORTANT</w:t>
-      </w:r>
-      <w:r>
-        <w:rPr>
-          <w:rStyle w:val="Strong"/>
-        </w:rPr>
-        <w:t xml:space="preserve">! </w:t>
-      </w:r>
-      <w:r>
-        <w:rPr>
-          <w:rStyle w:val="Strong"/>
-          <w:b w:val="0"/>
-          <w:bCs w:val="0"/>
-        </w:rPr>
-        <w:t>Make sure you add the checkmark for</w:t>
-      </w:r>
-      <w:r>
-        <w:rPr>
-          <w:rStyle w:val="Strong"/>
-          <w:b w:val="0"/>
-          <w:bCs w:val="0"/>
-        </w:rPr>
-        <w:t xml:space="preserve"> </w:t>
-      </w:r>
-      <w:r>
-        <w:rPr>
-          <w:rStyle w:val="Strong"/>
-        </w:rPr>
-        <w:t>Is active</w:t>
-      </w:r>
-      <w:r>
-        <w:rPr>
-          <w:rStyle w:val="Strong"/>
-          <w:b w:val="0"/>
-          <w:bCs w:val="0"/>
-        </w:rPr>
-        <w:t xml:space="preserve"> or else the user will not be able to login.</w:t>
-      </w:r>
-    </w:p>
-    <w:p>
-      <w:pPr>
-        <w:rPr>
-          <w:rStyle w:val="Strong"/>
-          <w:b w:val="0"/>
-          <w:bCs w:val="0"/>
-        </w:rPr>
-      </w:pPr>
-    </w:p>
-    <w:p>
-      <w:pPr>
-        <w:rPr>
-          <w:rStyle w:val="Strong"/>
-          <w:rFonts w:asciiTheme="majorHAnsi" w:eastAsiaTheme="majorEastAsia" w:hAnsiTheme="majorHAnsi" w:cstheme="majorBidi"/>
-          <w:b w:val="0"/>
-          <w:bCs w:val="0"/>
-          <w:color w:val="2F5496" w:themeColor="accent1" w:themeShade="BF"/>
-          <w:sz w:val="32"/>
-          <w:szCs w:val="32"/>
-        </w:rPr>
-      </w:pPr>
-      <w:r>
-        <w:rPr>
-          <w:rStyle w:val="Strong"/>
-          <w:b w:val="0"/>
-          <w:bCs w:val="0"/>
-        </w:rPr>
-        <w:br w:type="page"/>
-      </w:r>
-    </w:p>
-    <w:p>
-      <w:pPr>
-        <w:pStyle w:val="Heading1"/>
-        <w:rPr>
-          <w:rStyle w:val="Strong"/>
-          <w:b w:val="0"/>
-          <w:bCs w:val="0"/>
-        </w:rPr>
-      </w:pPr>
-      <w:bookmarkStart w:id="13" w:name="_Toc70076014"/>
-      <w:r>
-        <w:rPr>
-          <w:rStyle w:val="Strong"/>
-          <w:b w:val="0"/>
-          <w:bCs w:val="0"/>
-        </w:rPr>
+      <w:r>
         <w:lastRenderedPageBreak/>
-        <w:t>Scenario Workflow</w:t>
-      </w:r>
-      <w:bookmarkEnd w:id="13"/>
-    </w:p>
-    <w:p>
-      <w:pPr>
-        <w:pStyle w:val="Heading2"/>
-      </w:pPr>
-      <w:bookmarkStart w:id="14" w:name="_Toc70076015"/>
-      <w:r>
-        <w:t>Submitting a Scenario</w:t>
-      </w:r>
-      <w:bookmarkEnd w:id="14"/>
-    </w:p>
-    <w:p/>
-    <w:p>
-      <w:r>
-        <w:t xml:space="preserve">Once you’ve logged in with a </w:t>
+        <w:t xml:space="preserve">Fill in the required fields and can assign the </w:t>
       </w:r>
       <w:r>
         <w:rPr>
           <w:b/>
           <w:bCs/>
         </w:rPr>
-        <w:t>Submitter</w:t>
-      </w:r>
-      <w:r>
-        <w:t xml:space="preserve"> account, you can go to the </w:t>
+        <w:t>Is reviewer</w:t>
+      </w:r>
+      <w:r>
+        <w:t xml:space="preserve"> role or the </w:t>
       </w:r>
       <w:r>
         <w:rPr>
           <w:b/>
           <w:bCs/>
         </w:rPr>
-        <w:t>View Scenarios</w:t>
-      </w:r>
-      <w:r>
-        <w:t xml:space="preserve"> section and click on </w:t>
-      </w:r>
-      <w:r>
+        <w:t>Superuser status</w:t>
+      </w:r>
+      <w:r>
+        <w:t xml:space="preserve"> at the same time.</w:t>
+      </w:r>
+    </w:p>
+    <w:p>
+      <w:pPr>
+        <w:jc w:val="center"/>
+      </w:pPr>
+      <w:r>
+        <w:rPr>
+          <w:noProof/>
+        </w:rPr>
         <w:drawing>
-          <wp:inline distT="0" distB="0" distL="0" distR="0" wp14:anchorId="453F2A10" wp14:editId="233D731E">
-            <wp:extent cx="2133898" cy="457264"/>
-            <wp:effectExtent l="0" t="0" r="0" b="0"/>
-            <wp:docPr id="27" name="Picture 27"/>
+          <wp:inline distT="0" distB="0" distL="0" distR="0" wp14:anchorId="62F7691F" wp14:editId="044DA297">
+            <wp:extent cx="4869180" cy="4672540"/>
+            <wp:effectExtent l="0" t="0" r="7620" b="0"/>
+            <wp:docPr id="26" name="Picture 26"/>
             <wp:cNvGraphicFramePr>
               <a:graphicFrameLocks xmlns:a="http://schemas.openxmlformats.org/drawingml/2006/main" noChangeAspect="1"/>
             </wp:cNvGraphicFramePr>
@@ -3698,7 +3890,7 @@
                   <pic:spPr>
                     <a:xfrm>
                       <a:off x="0" y="0"/>
-                      <a:ext cx="2133898" cy="457264"/>
+                      <a:ext cx="4877311" cy="4680342"/>
                     </a:xfrm>
                     <a:prstGeom prst="rect">
                       <a:avLst/>
@@ -3712,45 +3904,151 @@
       </w:r>
     </w:p>
     <w:p>
-      <w:r>
-        <w:t>Fill in as much details on the form that you can provide as this will help others searching through the scenarios.</w:t>
-      </w:r>
-    </w:p>
-    <w:p>
+      <w:pPr>
+        <w:rPr>
+          <w:rStyle w:val="Strong"/>
+          <w:b w:val="0"/>
+          <w:bCs w:val="0"/>
+        </w:rPr>
+      </w:pPr>
+      <w:r>
+        <w:rPr>
+          <w:rStyle w:val="Strong"/>
+        </w:rPr>
+        <w:t>IMPORTANT</w:t>
+      </w:r>
+      <w:r>
+        <w:rPr>
+          <w:rStyle w:val="Strong"/>
+        </w:rPr>
+        <w:t xml:space="preserve">! </w:t>
+      </w:r>
+      <w:r>
+        <w:rPr>
+          <w:rStyle w:val="Strong"/>
+          <w:b w:val="0"/>
+          <w:bCs w:val="0"/>
+        </w:rPr>
+        <w:t>Make sure you add the checkmark for</w:t>
+      </w:r>
+      <w:r>
+        <w:rPr>
+          <w:rStyle w:val="Strong"/>
+          <w:b w:val="0"/>
+          <w:bCs w:val="0"/>
+        </w:rPr>
+        <w:t xml:space="preserve"> </w:t>
+      </w:r>
+      <w:r>
+        <w:rPr>
+          <w:rStyle w:val="Strong"/>
+        </w:rPr>
+        <w:t>Is active</w:t>
+      </w:r>
+      <w:r>
+        <w:rPr>
+          <w:rStyle w:val="Strong"/>
+          <w:b w:val="0"/>
+          <w:bCs w:val="0"/>
+        </w:rPr>
+        <w:t xml:space="preserve"> or else the user will not be able to login.</w:t>
+      </w:r>
+    </w:p>
+    <w:p>
+      <w:pPr>
+        <w:rPr>
+          <w:rStyle w:val="Strong"/>
+          <w:b w:val="0"/>
+          <w:bCs w:val="0"/>
+        </w:rPr>
+      </w:pPr>
+    </w:p>
+    <w:p>
+      <w:pPr>
+        <w:rPr>
+          <w:rStyle w:val="Strong"/>
+          <w:rFonts w:asciiTheme="majorHAnsi" w:eastAsiaTheme="majorEastAsia" w:hAnsiTheme="majorHAnsi" w:cstheme="majorBidi"/>
+          <w:b w:val="0"/>
+          <w:bCs w:val="0"/>
+          <w:color w:val="2F5496" w:themeColor="accent1" w:themeShade="BF"/>
+          <w:sz w:val="32"/>
+          <w:szCs w:val="32"/>
+        </w:rPr>
+      </w:pPr>
+      <w:r>
+        <w:rPr>
+          <w:rStyle w:val="Strong"/>
+          <w:b w:val="0"/>
+          <w:bCs w:val="0"/>
+        </w:rPr>
+        <w:br w:type="page"/>
+      </w:r>
+    </w:p>
+    <w:p>
+      <w:pPr>
+        <w:pStyle w:val="Heading1"/>
+        <w:rPr>
+          <w:rStyle w:val="Strong"/>
+          <w:b w:val="0"/>
+          <w:bCs w:val="0"/>
+        </w:rPr>
+      </w:pPr>
+      <w:bookmarkStart w:id="14" w:name="_Toc70106012"/>
+      <w:r>
+        <w:rPr>
+          <w:rStyle w:val="Strong"/>
+          <w:b w:val="0"/>
+          <w:bCs w:val="0"/>
+        </w:rPr>
+        <w:lastRenderedPageBreak/>
+        <w:t>Scenario Workflow</w:t>
+      </w:r>
+      <w:bookmarkEnd w:id="14"/>
+    </w:p>
+    <w:p>
+      <w:pPr>
+        <w:pStyle w:val="Heading2"/>
+      </w:pPr>
+      <w:bookmarkStart w:id="15" w:name="_Toc70106013"/>
+      <w:r>
+        <w:t>Submitting a Scenario</w:t>
+      </w:r>
+      <w:bookmarkEnd w:id="15"/>
+    </w:p>
+    <w:p/>
+    <w:p>
+      <w:r>
+        <w:t xml:space="preserve">Once you’ve logged in with a </w:t>
+      </w:r>
       <w:r>
         <w:rPr>
           <w:b/>
           <w:bCs/>
         </w:rPr>
-        <w:t>Note:</w:t>
-      </w:r>
-      <w:r>
-        <w:t xml:space="preserve"> </w:t>
-      </w:r>
-      <w:r>
-        <w:t>You have the option to hide your Company name, Region, Location and Public Email</w:t>
-      </w:r>
-      <w:r>
-        <w:t xml:space="preserve"> from the public but it will be visible to the submitter who submitted the scenario, and all Reviewers and Admins of the RLCS system, by checking the following box:</w:t>
-      </w:r>
-    </w:p>
-    <w:p>
-      <w:pPr>
+        <w:t>Submitter</w:t>
+      </w:r>
+      <w:r>
+        <w:t xml:space="preserve"> account, you can go to the </w:t>
+      </w:r>
+      <w:r>
         <w:rPr>
           <w:b/>
           <w:bCs/>
         </w:rPr>
-      </w:pPr>
-      <w:r>
-        <w:rPr>
-          <w:b/>
-          <w:bCs/>
+        <w:t>View Scenarios</w:t>
+      </w:r>
+      <w:r>
+        <w:t xml:space="preserve"> section and click on </w:t>
+      </w:r>
+      <w:r>
+        <w:rPr>
+          <w:noProof/>
         </w:rPr>
         <w:drawing>
-          <wp:inline distT="0" distB="0" distL="0" distR="0" wp14:anchorId="13DD6499" wp14:editId="2217C775">
-            <wp:extent cx="5943600" cy="255905"/>
+          <wp:inline distT="0" distB="0" distL="0" distR="0" wp14:anchorId="453F2A10" wp14:editId="233D731E">
+            <wp:extent cx="2133898" cy="457264"/>
             <wp:effectExtent l="0" t="0" r="0" b="0"/>
-            <wp:docPr id="28" name="Picture 28"/>
+            <wp:docPr id="27" name="Picture 27"/>
             <wp:cNvGraphicFramePr>
               <a:graphicFrameLocks xmlns:a="http://schemas.openxmlformats.org/drawingml/2006/main" noChangeAspect="1"/>
             </wp:cNvGraphicFramePr>
@@ -3770,7 +4068,7 @@
                   <pic:spPr>
                     <a:xfrm>
                       <a:off x="0" y="0"/>
-                      <a:ext cx="5943600" cy="255905"/>
+                      <a:ext cx="2133898" cy="457264"/>
                     </a:xfrm>
                     <a:prstGeom prst="rect">
                       <a:avLst/>
@@ -3784,23 +4082,46 @@
       </w:r>
     </w:p>
     <w:p>
-      <w:pPr>
+      <w:r>
+        <w:t>Fill in as much details on the form that you can provide as this will help others searching through the scenarios.</w:t>
+      </w:r>
+    </w:p>
+    <w:p>
+      <w:r>
         <w:rPr>
           <w:b/>
           <w:bCs/>
         </w:rPr>
-      </w:pPr>
-    </w:p>
-    <w:p>
-      <w:r>
-        <w:t xml:space="preserve">Once you are done, use the </w:t>
-      </w:r>
-      <w:r>
+        <w:t>Note:</w:t>
+      </w:r>
+      <w:r>
+        <w:t xml:space="preserve"> </w:t>
+      </w:r>
+      <w:r>
+        <w:t>You have the option to hide your Company name, Region, Location and Public Email</w:t>
+      </w:r>
+      <w:r>
+        <w:t xml:space="preserve"> from the public but it will be visible to the submitter who submitted the scenario, and all Reviewers and Admins of the RLCS system, by checking the following box:</w:t>
+      </w:r>
+    </w:p>
+    <w:p>
+      <w:pPr>
+        <w:rPr>
+          <w:b/>
+          <w:bCs/>
+        </w:rPr>
+      </w:pPr>
+      <w:r>
+        <w:rPr>
+          <w:b/>
+          <w:bCs/>
+          <w:noProof/>
+        </w:rPr>
         <w:drawing>
-          <wp:inline distT="0" distB="0" distL="0" distR="0" wp14:anchorId="5CCA16DE" wp14:editId="4FDC1B97">
-            <wp:extent cx="2010056" cy="390580"/>
-            <wp:effectExtent l="0" t="0" r="0" b="9525"/>
-            <wp:docPr id="38" name="Picture 38"/>
+          <wp:inline distT="0" distB="0" distL="0" distR="0" wp14:anchorId="13DD6499" wp14:editId="2217C775">
+            <wp:extent cx="5943600" cy="255905"/>
+            <wp:effectExtent l="0" t="0" r="0" b="0"/>
+            <wp:docPr id="28" name="Picture 28"/>
             <wp:cNvGraphicFramePr>
               <a:graphicFrameLocks xmlns:a="http://schemas.openxmlformats.org/drawingml/2006/main" noChangeAspect="1"/>
             </wp:cNvGraphicFramePr>
@@ -3820,7 +4141,7 @@
                   <pic:spPr>
                     <a:xfrm>
                       <a:off x="0" y="0"/>
-                      <a:ext cx="2010056" cy="390580"/>
+                      <a:ext cx="5943600" cy="255905"/>
                     </a:xfrm>
                     <a:prstGeom prst="rect">
                       <a:avLst/>
@@ -3832,65 +4153,28 @@
           </wp:inline>
         </w:drawing>
       </w:r>
-      <w:r>
-        <w:t xml:space="preserve"> button to send your scenario for Review.</w:t>
-      </w:r>
-    </w:p>
-    <w:p/>
-    <w:p>
-      <w:pPr>
-        <w:pStyle w:val="Heading2"/>
-        <w:tabs>
-          <w:tab w:val="left" w:pos="2724"/>
-        </w:tabs>
-      </w:pPr>
-      <w:bookmarkStart w:id="15" w:name="_Toc70076016"/>
-      <w:r>
-        <w:t>Reviewing a Scenario</w:t>
-      </w:r>
-      <w:bookmarkEnd w:id="15"/>
-      <w:r>
-        <w:tab/>
-      </w:r>
-    </w:p>
-    <w:p/>
-    <w:p>
-      <w:pPr>
-        <w:pStyle w:val="ListParagraph"/>
-        <w:numPr>
-          <w:ilvl w:val="0"/>
-          <w:numId w:val="4"/>
-        </w:numPr>
-      </w:pPr>
-      <w:r>
-        <w:t xml:space="preserve">Login to the RLCS application with a user that has the </w:t>
-      </w:r>
-      <w:r>
+    </w:p>
+    <w:p>
+      <w:pPr>
         <w:rPr>
           <w:b/>
           <w:bCs/>
         </w:rPr>
-        <w:t>Reviewer</w:t>
-      </w:r>
-      <w:r>
-        <w:t xml:space="preserve"> role and click on </w:t>
-      </w:r>
-      <w:r>
-        <w:rPr>
-          <w:b/>
-          <w:bCs/>
-        </w:rPr>
-        <w:t>View Scenarios</w:t>
-      </w:r>
-    </w:p>
-    <w:p/>
-    <w:p>
-      <w:r>
+      </w:pPr>
+    </w:p>
+    <w:p>
+      <w:r>
+        <w:t xml:space="preserve">Once you are done, use the </w:t>
+      </w:r>
+      <w:r>
+        <w:rPr>
+          <w:noProof/>
+        </w:rPr>
         <w:drawing>
-          <wp:inline distT="0" distB="0" distL="0" distR="0" wp14:anchorId="6D68CEA5" wp14:editId="10123AB9">
-            <wp:extent cx="5943600" cy="2007235"/>
-            <wp:effectExtent l="0" t="0" r="0" b="0"/>
-            <wp:docPr id="30" name="Picture 30"/>
+          <wp:inline distT="0" distB="0" distL="0" distR="0" wp14:anchorId="5CCA16DE" wp14:editId="4FDC1B97">
+            <wp:extent cx="2010056" cy="390580"/>
+            <wp:effectExtent l="0" t="0" r="0" b="9525"/>
+            <wp:docPr id="38" name="Picture 38"/>
             <wp:cNvGraphicFramePr>
               <a:graphicFrameLocks xmlns:a="http://schemas.openxmlformats.org/drawingml/2006/main" noChangeAspect="1"/>
             </wp:cNvGraphicFramePr>
@@ -3910,7 +4194,7 @@
                   <pic:spPr>
                     <a:xfrm>
                       <a:off x="0" y="0"/>
-                      <a:ext cx="5943600" cy="2007235"/>
+                      <a:ext cx="2010056" cy="390580"/>
                     </a:xfrm>
                     <a:prstGeom prst="rect">
                       <a:avLst/>
@@ -3922,6 +4206,26 @@
           </wp:inline>
         </w:drawing>
       </w:r>
+      <w:r>
+        <w:t xml:space="preserve"> button to send your scenario for Review.</w:t>
+      </w:r>
+    </w:p>
+    <w:p/>
+    <w:p>
+      <w:pPr>
+        <w:pStyle w:val="Heading2"/>
+        <w:tabs>
+          <w:tab w:val="left" w:pos="2724"/>
+        </w:tabs>
+      </w:pPr>
+      <w:bookmarkStart w:id="16" w:name="_Toc70106014"/>
+      <w:r>
+        <w:t>Reviewing a Scenario</w:t>
+      </w:r>
+      <w:bookmarkEnd w:id="16"/>
+      <w:r>
+        <w:tab/>
+      </w:r>
     </w:p>
     <w:p/>
     <w:p>
@@ -3933,25 +4237,37 @@
         </w:numPr>
       </w:pPr>
       <w:r>
-        <w:lastRenderedPageBreak/>
-        <w:t xml:space="preserve">You can see in the </w:t>
+        <w:t xml:space="preserve">Login to the RLCS application with a user that has the </w:t>
       </w:r>
       <w:r>
         <w:rPr>
           <w:b/>
           <w:bCs/>
         </w:rPr>
-        <w:t>Is Reviewed</w:t>
-      </w:r>
-      <w:r>
-        <w:t xml:space="preserve"> column either an </w:t>
-      </w:r>
-      <w:r>
+        <w:t>Reviewer</w:t>
+      </w:r>
+      <w:r>
+        <w:t xml:space="preserve"> role and click on </w:t>
+      </w:r>
+      <w:r>
+        <w:rPr>
+          <w:b/>
+          <w:bCs/>
+        </w:rPr>
+        <w:t>View Scenarios</w:t>
+      </w:r>
+    </w:p>
+    <w:p/>
+    <w:p>
+      <w:r>
+        <w:rPr>
+          <w:noProof/>
+        </w:rPr>
         <w:drawing>
-          <wp:inline distT="0" distB="0" distL="0" distR="0" wp14:anchorId="6D21CB29" wp14:editId="447BE166">
-            <wp:extent cx="200053" cy="161948"/>
-            <wp:effectExtent l="0" t="0" r="9525" b="9525"/>
-            <wp:docPr id="31" name="Picture 31"/>
+          <wp:inline distT="0" distB="0" distL="0" distR="0" wp14:anchorId="6D68CEA5" wp14:editId="10123AB9">
+            <wp:extent cx="5943600" cy="2007235"/>
+            <wp:effectExtent l="0" t="0" r="0" b="0"/>
+            <wp:docPr id="30" name="Picture 30"/>
             <wp:cNvGraphicFramePr>
               <a:graphicFrameLocks xmlns:a="http://schemas.openxmlformats.org/drawingml/2006/main" noChangeAspect="1"/>
             </wp:cNvGraphicFramePr>
@@ -3971,7 +4287,7 @@
                   <pic:spPr>
                     <a:xfrm>
                       <a:off x="0" y="0"/>
-                      <a:ext cx="200053" cy="161948"/>
+                      <a:ext cx="5943600" cy="2007235"/>
                     </a:xfrm>
                     <a:prstGeom prst="rect">
                       <a:avLst/>
@@ -3983,15 +4299,39 @@
           </wp:inline>
         </w:drawing>
       </w:r>
-      <w:r>
-        <w:t xml:space="preserve">or </w:t>
-      </w:r>
-      <w:r>
+    </w:p>
+    <w:p/>
+    <w:p>
+      <w:pPr>
+        <w:pStyle w:val="ListParagraph"/>
+        <w:numPr>
+          <w:ilvl w:val="0"/>
+          <w:numId w:val="4"/>
+        </w:numPr>
+      </w:pPr>
+      <w:r>
+        <w:lastRenderedPageBreak/>
+        <w:t xml:space="preserve">You can see in the </w:t>
+      </w:r>
+      <w:r>
+        <w:rPr>
+          <w:b/>
+          <w:bCs/>
+        </w:rPr>
+        <w:t>Is Reviewed</w:t>
+      </w:r>
+      <w:r>
+        <w:t xml:space="preserve"> column either an </w:t>
+      </w:r>
+      <w:r>
+        <w:rPr>
+          <w:noProof/>
+        </w:rPr>
         <w:drawing>
-          <wp:inline distT="0" distB="0" distL="0" distR="0" wp14:anchorId="4774E43E" wp14:editId="6A64E867">
-            <wp:extent cx="285790" cy="314369"/>
-            <wp:effectExtent l="0" t="0" r="0" b="9525"/>
-            <wp:docPr id="32" name="Picture 32"/>
+          <wp:inline distT="0" distB="0" distL="0" distR="0" wp14:anchorId="6D21CB29" wp14:editId="447BE166">
+            <wp:extent cx="200053" cy="161948"/>
+            <wp:effectExtent l="0" t="0" r="9525" b="9525"/>
+            <wp:docPr id="31" name="Picture 31"/>
             <wp:cNvGraphicFramePr>
               <a:graphicFrameLocks xmlns:a="http://schemas.openxmlformats.org/drawingml/2006/main" noChangeAspect="1"/>
             </wp:cNvGraphicFramePr>
@@ -4011,46 +4351,6 @@
                   <pic:spPr>
                     <a:xfrm>
                       <a:off x="0" y="0"/>
-                      <a:ext cx="285790" cy="314369"/>
-                    </a:xfrm>
-                    <a:prstGeom prst="rect">
-                      <a:avLst/>
-                    </a:prstGeom>
-                  </pic:spPr>
-                </pic:pic>
-              </a:graphicData>
-            </a:graphic>
-          </wp:inline>
-        </w:drawing>
-      </w:r>
-      <w:r>
-        <w:t xml:space="preserve">.  Look for scenarios with the </w:t>
-      </w:r>
-      <w:r>
-        <w:drawing>
-          <wp:inline distT="0" distB="0" distL="0" distR="0" wp14:anchorId="2FDE909C" wp14:editId="085E7B01">
-            <wp:extent cx="200053" cy="161948"/>
-            <wp:effectExtent l="0" t="0" r="9525" b="9525"/>
-            <wp:docPr id="33" name="Picture 33"/>
-            <wp:cNvGraphicFramePr>
-              <a:graphicFrameLocks xmlns:a="http://schemas.openxmlformats.org/drawingml/2006/main" noChangeAspect="1"/>
-            </wp:cNvGraphicFramePr>
-            <a:graphic xmlns:a="http://schemas.openxmlformats.org/drawingml/2006/main">
-              <a:graphicData uri="http://schemas.openxmlformats.org/drawingml/2006/picture">
-                <pic:pic xmlns:pic="http://schemas.openxmlformats.org/drawingml/2006/picture">
-                  <pic:nvPicPr>
-                    <pic:cNvPr id="1" name=""/>
-                    <pic:cNvPicPr/>
-                  </pic:nvPicPr>
-                  <pic:blipFill>
-                    <a:blip r:embed="rId40"/>
-                    <a:stretch>
-                      <a:fillRect/>
-                    </a:stretch>
-                  </pic:blipFill>
-                  <pic:spPr>
-                    <a:xfrm>
-                      <a:off x="0" y="0"/>
                       <a:ext cx="200053" cy="161948"/>
                     </a:xfrm>
                     <a:prstGeom prst="rect">
@@ -4064,38 +4364,17 @@
         </w:drawing>
       </w:r>
       <w:r>
-        <w:t xml:space="preserve"> indication to start reviewing it.</w:t>
-      </w:r>
-      <w:r>
-        <w:br/>
-      </w:r>
-      <w:r>
-        <w:br/>
-      </w:r>
-      <w:r>
-        <w:t xml:space="preserve">You can also use the </w:t>
-      </w:r>
-      <w:r>
-        <w:rPr>
-          <w:b/>
-          <w:bCs/>
-        </w:rPr>
-        <w:t>Search Criteria</w:t>
-      </w:r>
-      <w:r>
-        <w:t xml:space="preserve"> section to filter through the scenarios for those that are not reviewed yet.</w:t>
-      </w:r>
-    </w:p>
-    <w:p>
-      <w:pPr>
-        <w:jc w:val="center"/>
-      </w:pPr>
-      <w:r>
+        <w:t xml:space="preserve">or </w:t>
+      </w:r>
+      <w:r>
+        <w:rPr>
+          <w:noProof/>
+        </w:rPr>
         <w:drawing>
-          <wp:inline distT="0" distB="0" distL="0" distR="0" wp14:anchorId="7D3FB574" wp14:editId="6C275DC6">
-            <wp:extent cx="5943600" cy="1477645"/>
-            <wp:effectExtent l="0" t="0" r="0" b="8255"/>
-            <wp:docPr id="34" name="Picture 34"/>
+          <wp:inline distT="0" distB="0" distL="0" distR="0" wp14:anchorId="4774E43E" wp14:editId="6A64E867">
+            <wp:extent cx="285790" cy="314369"/>
+            <wp:effectExtent l="0" t="0" r="0" b="9525"/>
+            <wp:docPr id="32" name="Picture 32"/>
             <wp:cNvGraphicFramePr>
               <a:graphicFrameLocks xmlns:a="http://schemas.openxmlformats.org/drawingml/2006/main" noChangeAspect="1"/>
             </wp:cNvGraphicFramePr>
@@ -4115,7 +4394,7 @@
                   <pic:spPr>
                     <a:xfrm>
                       <a:off x="0" y="0"/>
-                      <a:ext cx="5943600" cy="1477645"/>
+                      <a:ext cx="285790" cy="314369"/>
                     </a:xfrm>
                     <a:prstGeom prst="rect">
                       <a:avLst/>
@@ -4127,22 +4406,70 @@
           </wp:inline>
         </w:drawing>
       </w:r>
-    </w:p>
-    <w:p/>
-    <w:p>
-      <w:pPr>
-        <w:ind w:left="720"/>
-      </w:pPr>
-      <w:r>
-        <w:t xml:space="preserve">You can see who is currently reviewing the scenario, who submitted it, and the </w:t>
-      </w:r>
-      <w:proofErr w:type="gramStart"/>
-      <w:r>
-        <w:t>current status</w:t>
-      </w:r>
-      <w:proofErr w:type="gramEnd"/>
-      <w:r>
-        <w:t xml:space="preserve"> of the scenario at the top right portion of the scenario page.</w:t>
+      <w:r>
+        <w:t xml:space="preserve">.  Look for scenarios with the </w:t>
+      </w:r>
+      <w:r>
+        <w:rPr>
+          <w:noProof/>
+        </w:rPr>
+        <w:drawing>
+          <wp:inline distT="0" distB="0" distL="0" distR="0" wp14:anchorId="2FDE909C" wp14:editId="085E7B01">
+            <wp:extent cx="200053" cy="161948"/>
+            <wp:effectExtent l="0" t="0" r="9525" b="9525"/>
+            <wp:docPr id="33" name="Picture 33"/>
+            <wp:cNvGraphicFramePr>
+              <a:graphicFrameLocks xmlns:a="http://schemas.openxmlformats.org/drawingml/2006/main" noChangeAspect="1"/>
+            </wp:cNvGraphicFramePr>
+            <a:graphic xmlns:a="http://schemas.openxmlformats.org/drawingml/2006/main">
+              <a:graphicData uri="http://schemas.openxmlformats.org/drawingml/2006/picture">
+                <pic:pic xmlns:pic="http://schemas.openxmlformats.org/drawingml/2006/picture">
+                  <pic:nvPicPr>
+                    <pic:cNvPr id="1" name=""/>
+                    <pic:cNvPicPr/>
+                  </pic:nvPicPr>
+                  <pic:blipFill>
+                    <a:blip r:embed="rId41"/>
+                    <a:stretch>
+                      <a:fillRect/>
+                    </a:stretch>
+                  </pic:blipFill>
+                  <pic:spPr>
+                    <a:xfrm>
+                      <a:off x="0" y="0"/>
+                      <a:ext cx="200053" cy="161948"/>
+                    </a:xfrm>
+                    <a:prstGeom prst="rect">
+                      <a:avLst/>
+                    </a:prstGeom>
+                  </pic:spPr>
+                </pic:pic>
+              </a:graphicData>
+            </a:graphic>
+          </wp:inline>
+        </w:drawing>
+      </w:r>
+      <w:r>
+        <w:t xml:space="preserve"> indication to start reviewing it.</w:t>
+      </w:r>
+      <w:r>
+        <w:br/>
+      </w:r>
+      <w:r>
+        <w:br/>
+      </w:r>
+      <w:r>
+        <w:t xml:space="preserve">You can also use the </w:t>
+      </w:r>
+      <w:r>
+        <w:rPr>
+          <w:b/>
+          <w:bCs/>
+        </w:rPr>
+        <w:t>Search Criteria</w:t>
+      </w:r>
+      <w:r>
+        <w:t xml:space="preserve"> section to filter through the scenarios for those that are not reviewed yet.</w:t>
       </w:r>
     </w:p>
     <w:p>
@@ -4150,11 +4477,14 @@
         <w:jc w:val="center"/>
       </w:pPr>
       <w:r>
+        <w:rPr>
+          <w:noProof/>
+        </w:rPr>
         <w:drawing>
-          <wp:inline distT="0" distB="0" distL="0" distR="0" wp14:anchorId="69AB3F92" wp14:editId="69B2C297">
-            <wp:extent cx="2381582" cy="895475"/>
-            <wp:effectExtent l="0" t="0" r="0" b="0"/>
-            <wp:docPr id="35" name="Picture 35"/>
+          <wp:inline distT="0" distB="0" distL="0" distR="0" wp14:anchorId="7D3FB574" wp14:editId="6C275DC6">
+            <wp:extent cx="5943600" cy="1477645"/>
+            <wp:effectExtent l="0" t="0" r="0" b="8255"/>
+            <wp:docPr id="34" name="Picture 34"/>
             <wp:cNvGraphicFramePr>
               <a:graphicFrameLocks xmlns:a="http://schemas.openxmlformats.org/drawingml/2006/main" noChangeAspect="1"/>
             </wp:cNvGraphicFramePr>
@@ -4174,7 +4504,7 @@
                   <pic:spPr>
                     <a:xfrm>
                       <a:off x="0" y="0"/>
-                      <a:ext cx="2381582" cy="895475"/>
+                      <a:ext cx="5943600" cy="1477645"/>
                     </a:xfrm>
                     <a:prstGeom prst="rect">
                       <a:avLst/>
@@ -4187,81 +4517,28 @@
         </w:drawing>
       </w:r>
     </w:p>
-    <w:p>
-      <w:pPr>
-        <w:pStyle w:val="ListParagraph"/>
-        <w:numPr>
-          <w:ilvl w:val="0"/>
-          <w:numId w:val="4"/>
-        </w:numPr>
-      </w:pPr>
-      <w:r>
-        <w:t xml:space="preserve">Click on the </w:t>
-      </w:r>
-      <w:r>
+    <w:p/>
+    <w:p>
+      <w:pPr>
+        <w:ind w:left="720"/>
+      </w:pPr>
+      <w:r>
+        <w:t>You can see who is currently reviewing the scenario, who submitted it, and the current status of the scenario at the top right portion of the scenario page.</w:t>
+      </w:r>
+    </w:p>
+    <w:p>
+      <w:pPr>
+        <w:jc w:val="center"/>
+      </w:pPr>
+      <w:r>
+        <w:rPr>
+          <w:noProof/>
+        </w:rPr>
         <w:drawing>
-          <wp:inline distT="0" distB="0" distL="0" distR="0" wp14:anchorId="793BED98" wp14:editId="0B16DCC1">
-            <wp:extent cx="2010056" cy="390580"/>
-            <wp:effectExtent l="0" t="0" r="0" b="9525"/>
-            <wp:docPr id="37" name="Picture 37"/>
-            <wp:cNvGraphicFramePr>
-              <a:graphicFrameLocks xmlns:a="http://schemas.openxmlformats.org/drawingml/2006/main" noChangeAspect="1"/>
-            </wp:cNvGraphicFramePr>
-            <a:graphic xmlns:a="http://schemas.openxmlformats.org/drawingml/2006/main">
-              <a:graphicData uri="http://schemas.openxmlformats.org/drawingml/2006/picture">
-                <pic:pic xmlns:pic="http://schemas.openxmlformats.org/drawingml/2006/picture">
-                  <pic:nvPicPr>
-                    <pic:cNvPr id="1" name=""/>
-                    <pic:cNvPicPr/>
-                  </pic:nvPicPr>
-                  <pic:blipFill>
-                    <a:blip r:embed="rId38"/>
-                    <a:stretch>
-                      <a:fillRect/>
-                    </a:stretch>
-                  </pic:blipFill>
-                  <pic:spPr>
-                    <a:xfrm>
-                      <a:off x="0" y="0"/>
-                      <a:ext cx="2010056" cy="390580"/>
-                    </a:xfrm>
-                    <a:prstGeom prst="rect">
-                      <a:avLst/>
-                    </a:prstGeom>
-                  </pic:spPr>
-                </pic:pic>
-              </a:graphicData>
-            </a:graphic>
-          </wp:inline>
-        </w:drawing>
-      </w:r>
-      <w:r>
-        <w:t>button to assign the scenario to yourself as well as make changes to the scenario.</w:t>
-      </w:r>
-      <w:r>
-        <w:br/>
-      </w:r>
-    </w:p>
-    <w:p>
-      <w:pPr>
-        <w:pStyle w:val="ListParagraph"/>
-        <w:numPr>
-          <w:ilvl w:val="0"/>
-          <w:numId w:val="4"/>
-        </w:numPr>
-      </w:pPr>
-      <w:r>
-        <w:t xml:space="preserve">Once the Reviewer is </w:t>
-      </w:r>
-      <w:r>
-        <w:t xml:space="preserve">satisfied with the scenario, they can publish it publicly by clicking on the </w:t>
-      </w:r>
-      <w:r>
-        <w:drawing>
-          <wp:inline distT="0" distB="0" distL="0" distR="0" wp14:anchorId="730C6151" wp14:editId="3CFE43C8">
-            <wp:extent cx="2029108" cy="400106"/>
+          <wp:inline distT="0" distB="0" distL="0" distR="0" wp14:anchorId="69AB3F92" wp14:editId="69B2C297">
+            <wp:extent cx="2381582" cy="895475"/>
             <wp:effectExtent l="0" t="0" r="0" b="0"/>
-            <wp:docPr id="39" name="Picture 39"/>
+            <wp:docPr id="35" name="Picture 35"/>
             <wp:cNvGraphicFramePr>
               <a:graphicFrameLocks xmlns:a="http://schemas.openxmlformats.org/drawingml/2006/main" noChangeAspect="1"/>
             </wp:cNvGraphicFramePr>
@@ -4281,6 +4558,119 @@
                   <pic:spPr>
                     <a:xfrm>
                       <a:off x="0" y="0"/>
+                      <a:ext cx="2381582" cy="895475"/>
+                    </a:xfrm>
+                    <a:prstGeom prst="rect">
+                      <a:avLst/>
+                    </a:prstGeom>
+                  </pic:spPr>
+                </pic:pic>
+              </a:graphicData>
+            </a:graphic>
+          </wp:inline>
+        </w:drawing>
+      </w:r>
+    </w:p>
+    <w:p>
+      <w:pPr>
+        <w:pStyle w:val="ListParagraph"/>
+        <w:numPr>
+          <w:ilvl w:val="0"/>
+          <w:numId w:val="4"/>
+        </w:numPr>
+      </w:pPr>
+      <w:r>
+        <w:t xml:space="preserve">Click on the </w:t>
+      </w:r>
+      <w:r>
+        <w:rPr>
+          <w:noProof/>
+        </w:rPr>
+        <w:drawing>
+          <wp:inline distT="0" distB="0" distL="0" distR="0" wp14:anchorId="793BED98" wp14:editId="0B16DCC1">
+            <wp:extent cx="2010056" cy="390580"/>
+            <wp:effectExtent l="0" t="0" r="0" b="9525"/>
+            <wp:docPr id="37" name="Picture 37"/>
+            <wp:cNvGraphicFramePr>
+              <a:graphicFrameLocks xmlns:a="http://schemas.openxmlformats.org/drawingml/2006/main" noChangeAspect="1"/>
+            </wp:cNvGraphicFramePr>
+            <a:graphic xmlns:a="http://schemas.openxmlformats.org/drawingml/2006/main">
+              <a:graphicData uri="http://schemas.openxmlformats.org/drawingml/2006/picture">
+                <pic:pic xmlns:pic="http://schemas.openxmlformats.org/drawingml/2006/picture">
+                  <pic:nvPicPr>
+                    <pic:cNvPr id="1" name=""/>
+                    <pic:cNvPicPr/>
+                  </pic:nvPicPr>
+                  <pic:blipFill>
+                    <a:blip r:embed="rId39"/>
+                    <a:stretch>
+                      <a:fillRect/>
+                    </a:stretch>
+                  </pic:blipFill>
+                  <pic:spPr>
+                    <a:xfrm>
+                      <a:off x="0" y="0"/>
+                      <a:ext cx="2010056" cy="390580"/>
+                    </a:xfrm>
+                    <a:prstGeom prst="rect">
+                      <a:avLst/>
+                    </a:prstGeom>
+                  </pic:spPr>
+                </pic:pic>
+              </a:graphicData>
+            </a:graphic>
+          </wp:inline>
+        </w:drawing>
+      </w:r>
+      <w:r>
+        <w:t>button to assign the scenario to yourself as well as make changes to the scenario.</w:t>
+      </w:r>
+      <w:r>
+        <w:br/>
+      </w:r>
+    </w:p>
+    <w:p>
+      <w:pPr>
+        <w:pStyle w:val="ListParagraph"/>
+        <w:numPr>
+          <w:ilvl w:val="0"/>
+          <w:numId w:val="4"/>
+        </w:numPr>
+      </w:pPr>
+      <w:r>
+        <w:t xml:space="preserve">Once the Reviewer is </w:t>
+      </w:r>
+      <w:r>
+        <w:t xml:space="preserve">satisfied with the scenario, they can publish it publicly by clicking on the </w:t>
+      </w:r>
+      <w:r>
+        <w:rPr>
+          <w:noProof/>
+        </w:rPr>
+        <w:drawing>
+          <wp:inline distT="0" distB="0" distL="0" distR="0" wp14:anchorId="730C6151" wp14:editId="3CFE43C8">
+            <wp:extent cx="2029108" cy="400106"/>
+            <wp:effectExtent l="0" t="0" r="0" b="0"/>
+            <wp:docPr id="39" name="Picture 39"/>
+            <wp:cNvGraphicFramePr>
+              <a:graphicFrameLocks xmlns:a="http://schemas.openxmlformats.org/drawingml/2006/main" noChangeAspect="1"/>
+            </wp:cNvGraphicFramePr>
+            <a:graphic xmlns:a="http://schemas.openxmlformats.org/drawingml/2006/main">
+              <a:graphicData uri="http://schemas.openxmlformats.org/drawingml/2006/picture">
+                <pic:pic xmlns:pic="http://schemas.openxmlformats.org/drawingml/2006/picture">
+                  <pic:nvPicPr>
+                    <pic:cNvPr id="1" name=""/>
+                    <pic:cNvPicPr/>
+                  </pic:nvPicPr>
+                  <pic:blipFill>
+                    <a:blip r:embed="rId45"/>
+                    <a:stretch>
+                      <a:fillRect/>
+                    </a:stretch>
+                  </pic:blipFill>
+                  <pic:spPr>
+                    <a:xfrm>
+                      <a:off x="0" y="0"/>
                       <a:ext cx="2029108" cy="400106"/>
                     </a:xfrm>
                     <a:prstGeom prst="rect">
@@ -4306,24 +4696,16 @@
       <w:pPr>
         <w:pStyle w:val="Heading2"/>
       </w:pPr>
-      <w:bookmarkStart w:id="16" w:name="_Toc70076017"/>
+      <w:bookmarkStart w:id="17" w:name="_Toc70106015"/>
       <w:r>
         <w:t>Editing a scenario</w:t>
       </w:r>
-      <w:bookmarkEnd w:id="16"/>
+      <w:bookmarkEnd w:id="17"/>
     </w:p>
     <w:p/>
     <w:p>
       <w:r>
-        <w:t xml:space="preserve">Only the original submitter, Reviewers and Admins can modify a scenario.  Once it has been modified, it will lose </w:t>
-      </w:r>
-      <w:proofErr w:type="gramStart"/>
-      <w:r>
-        <w:t>it’s</w:t>
-      </w:r>
-      <w:proofErr w:type="gramEnd"/>
-      <w:r>
-        <w:t xml:space="preserve"> Reviewed status and need to be reviewed again before it is displayed publicly.</w:t>
+        <w:t>Only the original submitter, Reviewers and Admins can modify a scenario.  Once it has been modified, it will lose it’s Reviewed status and need to be reviewed again before it is displayed publicly.</w:t>
       </w:r>
     </w:p>
     <w:p/>
@@ -4834,6 +5216,7 @@
     <w:lsdException w:name="HTML Sample" w:semiHidden="1" w:unhideWhenUsed="1"/>
     <w:lsdException w:name="HTML Typewriter" w:semiHidden="1" w:unhideWhenUsed="1"/>
     <w:lsdException w:name="HTML Variable" w:semiHidden="1" w:unhideWhenUsed="1"/>
+    <w:lsdException w:name="Normal Table" w:semiHidden="1" w:unhideWhenUsed="1"/>
     <w:lsdException w:name="annotation subject" w:semiHidden="1" w:unhideWhenUsed="1"/>
     <w:lsdException w:name="No List" w:semiHidden="1" w:unhideWhenUsed="1"/>
     <w:lsdException w:name="Outline List 1" w:semiHidden="1" w:unhideWhenUsed="1"/>
@@ -4880,8 +5263,10 @@
     <w:lsdException w:name="Table Subtle 2" w:semiHidden="1" w:unhideWhenUsed="1"/>
     <w:lsdException w:name="Table Web 1" w:semiHidden="1" w:unhideWhenUsed="1"/>
     <w:lsdException w:name="Table Web 2" w:semiHidden="1" w:unhideWhenUsed="1"/>
+    <w:lsdException w:name="Table Web 3" w:semiHidden="1" w:unhideWhenUsed="1"/>
     <w:lsdException w:name="Balloon Text" w:semiHidden="1" w:unhideWhenUsed="1"/>
     <w:lsdException w:name="Table Grid" w:uiPriority="39"/>
+    <w:lsdException w:name="Table Theme" w:semiHidden="1" w:unhideWhenUsed="1"/>
     <w:lsdException w:name="Placeholder Text" w:semiHidden="1"/>
     <w:lsdException w:name="No Spacing" w:uiPriority="1" w:qFormat="1"/>
     <w:lsdException w:name="Light Shading" w:uiPriority="60"/>
@@ -5153,6 +5538,7 @@
   <w:style w:type="character" w:default="1" w:styleId="DefaultParagraphFont">
     <w:name w:val="Default Paragraph Font"/>
     <w:uiPriority w:val="1"/>
+    <w:semiHidden/>
     <w:unhideWhenUsed/>
   </w:style>
   <w:style w:type="table" w:default="1" w:styleId="TableNormal">

</xml_diff>

<commit_message>
added Dockerfile config comments
</commit_message>
<xml_diff>
--- a/docker/RLCS user guide.docx
+++ b/docker/RLCS user guide.docx
@@ -8,7 +8,10 @@
         <w:jc w:val="center"/>
       </w:pPr>
       <w:r>
-        <w:t>RLCS User Guide</w:t>
+        <w:t>CCS</w:t>
+      </w:r>
+      <w:r>
+        <w:t xml:space="preserve"> User Guide</w:t>
       </w:r>
     </w:p>
     <w:p>
@@ -30,7 +33,13 @@
     <w:p/>
     <w:p>
       <w:r>
-        <w:t xml:space="preserve">Welcome to the Real Life Corruption Scenario application user guide.  This application is used to share real stories from people who have faced or are facing corruption and would like to share their resolution or look for answers from similar cases.  </w:t>
+        <w:t xml:space="preserve">Welcome to the Corruption </w:t>
+      </w:r>
+      <w:r>
+        <w:t>Case Studies</w:t>
+      </w:r>
+      <w:r>
+        <w:t xml:space="preserve"> application user guide.  This application is used to share real stories from people who have faced or are facing corruption and would like to share their resolution or look for answers from similar cases.  </w:t>
       </w:r>
     </w:p>
     <w:p>
@@ -2448,6 +2457,1032 @@
           <w:t>https://hub.docker.com/repository/docker/alexandroidii/cst8333-rlcs</w:t>
         </w:r>
       </w:hyperlink>
+    </w:p>
+    <w:p>
+      <w:pPr>
+        <w:shd w:val="clear" w:color="auto" w:fill="FFFFFF" w:themeFill="background1"/>
+        <w:spacing w:after="0"/>
+      </w:pPr>
+    </w:p>
+    <w:p>
+      <w:pPr>
+        <w:rPr>
+          <w:rFonts w:asciiTheme="majorHAnsi" w:eastAsiaTheme="majorEastAsia" w:hAnsiTheme="majorHAnsi" w:cstheme="majorBidi"/>
+          <w:color w:val="2F5496" w:themeColor="accent1" w:themeShade="BF"/>
+          <w:sz w:val="26"/>
+          <w:szCs w:val="26"/>
+        </w:rPr>
+      </w:pPr>
+      <w:r>
+        <w:br w:type="page"/>
+      </w:r>
+    </w:p>
+    <w:p>
+      <w:pPr>
+        <w:pStyle w:val="Heading2"/>
+      </w:pPr>
+      <w:proofErr w:type="spellStart"/>
+      <w:r>
+        <w:lastRenderedPageBreak/>
+        <w:t>Dockerfile</w:t>
+      </w:r>
+      <w:proofErr w:type="spellEnd"/>
+      <w:r>
+        <w:t xml:space="preserve"> Configuration Explained</w:t>
+      </w:r>
+    </w:p>
+    <w:p/>
+    <w:p>
+      <w:r>
+        <w:t xml:space="preserve">Below are the contents of the </w:t>
+      </w:r>
+      <w:proofErr w:type="spellStart"/>
+      <w:r>
+        <w:t>Dockerfile</w:t>
+      </w:r>
+      <w:proofErr w:type="spellEnd"/>
+      <w:r>
+        <w:t xml:space="preserve"> and all relevant settings.</w:t>
+      </w:r>
+    </w:p>
+    <w:p>
+      <w:r>
+        <w:t>Entrypoint.sh has the commands used during the container initialization. (</w:t>
+      </w:r>
+      <w:proofErr w:type="spellStart"/>
+      <w:r>
+        <w:t>startup</w:t>
+      </w:r>
+      <w:proofErr w:type="spellEnd"/>
+      <w:r>
+        <w:t>)</w:t>
+      </w:r>
+    </w:p>
+    <w:p/>
+    <w:p>
+      <w:pPr>
+        <w:rPr>
+          <w:b/>
+          <w:bCs/>
+          <w:sz w:val="24"/>
+          <w:szCs w:val="24"/>
+        </w:rPr>
+      </w:pPr>
+      <w:proofErr w:type="spellStart"/>
+      <w:r>
+        <w:rPr>
+          <w:b/>
+          <w:bCs/>
+          <w:sz w:val="24"/>
+          <w:szCs w:val="24"/>
+        </w:rPr>
+        <w:t>Dockerfile</w:t>
+      </w:r>
+      <w:proofErr w:type="spellEnd"/>
+      <w:r>
+        <w:rPr>
+          <w:b/>
+          <w:bCs/>
+          <w:sz w:val="24"/>
+          <w:szCs w:val="24"/>
+        </w:rPr>
+        <w:t>:</w:t>
+      </w:r>
+    </w:p>
+    <w:p>
+      <w:r>
+        <w:t xml:space="preserve">3.8-alpine – version of light-weight Linux </w:t>
+      </w:r>
+    </w:p>
+    <w:p>
+      <w:pPr>
+        <w:ind w:left="4320" w:hanging="4320"/>
+        <w:rPr>
+          <w:color w:val="44546A" w:themeColor="text2"/>
+        </w:rPr>
+      </w:pPr>
+      <w:r>
+        <w:t>ENV PYTHONUNBUFFERED=1</w:t>
+      </w:r>
+      <w:r>
+        <w:tab/>
+      </w:r>
+      <w:r>
+        <w:rPr>
+          <w:color w:val="44546A" w:themeColor="text2"/>
+        </w:rPr>
+        <w:t xml:space="preserve">PYTHONUNBUFFERED to a non empty value ensures that the python output is sent straight to terminal (e.g. your container log) without being first buffered and that you can see the output of your application (e.g. </w:t>
+      </w:r>
+      <w:proofErr w:type="spellStart"/>
+      <w:r>
+        <w:rPr>
+          <w:color w:val="44546A" w:themeColor="text2"/>
+        </w:rPr>
+        <w:t>django</w:t>
+      </w:r>
+      <w:proofErr w:type="spellEnd"/>
+      <w:r>
+        <w:rPr>
+          <w:color w:val="44546A" w:themeColor="text2"/>
+        </w:rPr>
+        <w:t xml:space="preserve"> logs) in real time. (Optional)</w:t>
+      </w:r>
+    </w:p>
+    <w:p>
+      <w:r>
+        <w:t xml:space="preserve">ENV PATH="/scripts:${PATH}" </w:t>
+      </w:r>
+      <w:r>
+        <w:tab/>
+      </w:r>
+      <w:r>
+        <w:tab/>
+      </w:r>
+      <w:r>
+        <w:tab/>
+      </w:r>
+      <w:r>
+        <w:rPr>
+          <w:color w:val="44546A" w:themeColor="text2"/>
+        </w:rPr>
+        <w:t>Add scripts to the path of the running container</w:t>
+      </w:r>
+    </w:p>
+    <w:p>
+      <w:pPr>
+        <w:ind w:left="4320" w:hanging="4320"/>
+      </w:pPr>
+      <w:r>
+        <w:t>COPY ./requirements.txt .</w:t>
+      </w:r>
+      <w:r>
+        <w:tab/>
+      </w:r>
+      <w:r>
+        <w:rPr>
+          <w:color w:val="44546A" w:themeColor="text2"/>
+        </w:rPr>
+        <w:t>Copy requirements file include all the necessary library packages used in the running application container</w:t>
+      </w:r>
+      <w:r>
+        <w:t>.</w:t>
+      </w:r>
+    </w:p>
+    <w:p>
+      <w:pPr>
+        <w:ind w:left="4320" w:hanging="4320"/>
+      </w:pPr>
+    </w:p>
+    <w:p>
+      <w:pPr>
+        <w:ind w:left="4320" w:hanging="4320"/>
+      </w:pPr>
+      <w:r>
+        <w:t xml:space="preserve">RUN </w:t>
+      </w:r>
+      <w:proofErr w:type="spellStart"/>
+      <w:r>
+        <w:t>apk</w:t>
+      </w:r>
+      <w:proofErr w:type="spellEnd"/>
+      <w:r>
+        <w:t xml:space="preserve"> update</w:t>
+      </w:r>
+    </w:p>
+    <w:p>
+      <w:pPr>
+        <w:ind w:left="4320" w:hanging="4320"/>
+        <w:rPr>
+          <w:color w:val="44546A" w:themeColor="text2"/>
+        </w:rPr>
+      </w:pPr>
+      <w:r>
+        <w:t xml:space="preserve">RUN </w:t>
+      </w:r>
+      <w:proofErr w:type="spellStart"/>
+      <w:r>
+        <w:t>apk</w:t>
+      </w:r>
+      <w:proofErr w:type="spellEnd"/>
+      <w:r>
+        <w:t xml:space="preserve"> add </w:t>
+      </w:r>
+      <w:proofErr w:type="spellStart"/>
+      <w:r>
+        <w:t>postgresql</w:t>
+      </w:r>
+      <w:proofErr w:type="spellEnd"/>
+      <w:r>
+        <w:t xml:space="preserve">-dev </w:t>
+      </w:r>
+      <w:proofErr w:type="spellStart"/>
+      <w:r>
+        <w:t>gcc</w:t>
+      </w:r>
+      <w:proofErr w:type="spellEnd"/>
+      <w:r>
+        <w:t xml:space="preserve"> python3-dev </w:t>
+      </w:r>
+      <w:proofErr w:type="spellStart"/>
+      <w:r>
+        <w:t>musl</w:t>
+      </w:r>
+      <w:proofErr w:type="spellEnd"/>
+      <w:r>
+        <w:t xml:space="preserve">-dev </w:t>
+      </w:r>
+      <w:r>
+        <w:tab/>
+      </w:r>
+      <w:r>
+        <w:rPr>
+          <w:color w:val="44546A" w:themeColor="text2"/>
+        </w:rPr>
+        <w:t xml:space="preserve">Add </w:t>
+      </w:r>
+      <w:proofErr w:type="spellStart"/>
+      <w:r>
+        <w:rPr>
+          <w:color w:val="44546A" w:themeColor="text2"/>
+        </w:rPr>
+        <w:t>postgresql</w:t>
+      </w:r>
+      <w:proofErr w:type="spellEnd"/>
+      <w:r>
+        <w:rPr>
+          <w:color w:val="44546A" w:themeColor="text2"/>
+        </w:rPr>
+        <w:t xml:space="preserve"> dependencies</w:t>
+      </w:r>
+    </w:p>
+    <w:p>
+      <w:pPr>
+        <w:ind w:left="4320" w:hanging="4320"/>
+      </w:pPr>
+    </w:p>
+    <w:p>
+      <w:pPr>
+        <w:ind w:left="4320" w:hanging="4320"/>
+      </w:pPr>
+      <w:r>
+        <w:t xml:space="preserve">RUN </w:t>
+      </w:r>
+      <w:proofErr w:type="spellStart"/>
+      <w:r>
+        <w:t>apk</w:t>
+      </w:r>
+      <w:proofErr w:type="spellEnd"/>
+      <w:r>
+        <w:t xml:space="preserve"> add --no-cache --virtual .build-deps build-base </w:t>
+      </w:r>
+      <w:proofErr w:type="spellStart"/>
+      <w:r>
+        <w:t>linux</w:t>
+      </w:r>
+      <w:proofErr w:type="spellEnd"/>
+      <w:r>
+        <w:t>-headers \</w:t>
+      </w:r>
+    </w:p>
+    <w:p>
+      <w:pPr>
+        <w:ind w:left="4320" w:hanging="4320"/>
+        <w:rPr>
+          <w:color w:val="44546A" w:themeColor="text2"/>
+        </w:rPr>
+      </w:pPr>
+      <w:r>
+        <w:t xml:space="preserve">    &amp;&amp; pip install Pillow</w:t>
+      </w:r>
+      <w:r>
+        <w:tab/>
+      </w:r>
+      <w:proofErr w:type="spellStart"/>
+      <w:r>
+        <w:rPr>
+          <w:color w:val="44546A" w:themeColor="text2"/>
+        </w:rPr>
+        <w:t>Pillow</w:t>
+      </w:r>
+      <w:proofErr w:type="spellEnd"/>
+      <w:r>
+        <w:rPr>
+          <w:color w:val="44546A" w:themeColor="text2"/>
+        </w:rPr>
+        <w:t xml:space="preserve"> dependency for image uploads</w:t>
+      </w:r>
+    </w:p>
+    <w:p>
+      <w:pPr>
+        <w:ind w:left="4320" w:hanging="4320"/>
+      </w:pPr>
+    </w:p>
+    <w:p>
+      <w:pPr>
+        <w:ind w:left="4320" w:hanging="4320"/>
+        <w:rPr>
+          <w:color w:val="44546A" w:themeColor="text2"/>
+        </w:rPr>
+      </w:pPr>
+      <w:r>
+        <w:t>RUN pip3 install -r /requirements.txt</w:t>
+      </w:r>
+      <w:r>
+        <w:tab/>
+      </w:r>
+      <w:r>
+        <w:rPr>
+          <w:color w:val="44546A" w:themeColor="text2"/>
+        </w:rPr>
+        <w:t>Read in required libraries</w:t>
+      </w:r>
+    </w:p>
+    <w:p>
+      <w:pPr>
+        <w:ind w:left="4320" w:hanging="4320"/>
+        <w:rPr>
+          <w:color w:val="44546A" w:themeColor="text2"/>
+        </w:rPr>
+      </w:pPr>
+      <w:r>
+        <w:t xml:space="preserve">RUN </w:t>
+      </w:r>
+      <w:proofErr w:type="spellStart"/>
+      <w:r>
+        <w:t>apk</w:t>
+      </w:r>
+      <w:proofErr w:type="spellEnd"/>
+      <w:r>
+        <w:t xml:space="preserve"> del .build-deps</w:t>
+      </w:r>
+      <w:r>
+        <w:tab/>
+      </w:r>
+      <w:r>
+        <w:rPr>
+          <w:color w:val="44546A" w:themeColor="text2"/>
+        </w:rPr>
+        <w:t>Remove temp folder</w:t>
+      </w:r>
+    </w:p>
+    <w:p>
+      <w:pPr>
+        <w:ind w:left="4320" w:hanging="4320"/>
+        <w:rPr>
+          <w:color w:val="44546A" w:themeColor="text2"/>
+        </w:rPr>
+      </w:pPr>
+      <w:r>
+        <w:t>WORKDIR /</w:t>
+      </w:r>
+      <w:proofErr w:type="spellStart"/>
+      <w:r>
+        <w:t>rlcs_app</w:t>
+      </w:r>
+      <w:proofErr w:type="spellEnd"/>
+      <w:r>
+        <w:tab/>
+      </w:r>
+      <w:r>
+        <w:rPr>
+          <w:color w:val="44546A" w:themeColor="text2"/>
+        </w:rPr>
+        <w:t>Set the working directory app name</w:t>
+      </w:r>
+    </w:p>
+    <w:p>
+      <w:pPr>
+        <w:ind w:left="4320" w:hanging="4320"/>
+      </w:pPr>
+      <w:r>
+        <w:t>COPY . .</w:t>
+      </w:r>
+      <w:r>
+        <w:tab/>
+      </w:r>
+      <w:r>
+        <w:rPr>
+          <w:color w:val="44546A" w:themeColor="text2"/>
+        </w:rPr>
+        <w:t>Copy the contents of the project into the container</w:t>
+      </w:r>
+    </w:p>
+    <w:p>
+      <w:pPr>
+        <w:ind w:left="4320" w:hanging="4320"/>
+      </w:pPr>
+      <w:r>
+        <w:t>COPY ./scripts /scripts</w:t>
+      </w:r>
+      <w:r>
+        <w:tab/>
+      </w:r>
+      <w:r>
+        <w:rPr>
+          <w:color w:val="44546A" w:themeColor="text2"/>
+        </w:rPr>
+        <w:t>Copy script useful for docker image</w:t>
+      </w:r>
+    </w:p>
+    <w:p>
+      <w:r>
+        <w:t xml:space="preserve">RUN </w:t>
+      </w:r>
+      <w:proofErr w:type="spellStart"/>
+      <w:r>
+        <w:t>chmod</w:t>
+      </w:r>
+      <w:proofErr w:type="spellEnd"/>
+      <w:r>
+        <w:t xml:space="preserve"> +x /scripts/*</w:t>
+      </w:r>
+      <w:r>
+        <w:tab/>
+      </w:r>
+      <w:r>
+        <w:tab/>
+      </w:r>
+      <w:r>
+        <w:tab/>
+      </w:r>
+      <w:r>
+        <w:rPr>
+          <w:color w:val="44546A" w:themeColor="text2"/>
+        </w:rPr>
+        <w:t>Add executable flag to anything in the scripts folder</w:t>
+      </w:r>
+    </w:p>
+    <w:p>
+      <w:pPr>
+        <w:ind w:left="4320" w:hanging="4320"/>
+      </w:pPr>
+    </w:p>
+    <w:p>
+      <w:pPr>
+        <w:ind w:left="4320" w:hanging="4320"/>
+      </w:pPr>
+    </w:p>
+    <w:p>
+      <w:pPr>
+        <w:ind w:left="4320" w:hanging="4320"/>
+      </w:pPr>
+      <w:r>
+        <w:lastRenderedPageBreak/>
+        <w:t xml:space="preserve">RUN </w:t>
+      </w:r>
+      <w:proofErr w:type="spellStart"/>
+      <w:r>
+        <w:t>mkdir</w:t>
+      </w:r>
+      <w:proofErr w:type="spellEnd"/>
+      <w:r>
+        <w:t xml:space="preserve"> -p /vol/web/media</w:t>
+      </w:r>
+      <w:r>
+        <w:tab/>
+      </w:r>
+      <w:r>
+        <w:rPr>
+          <w:color w:val="44546A" w:themeColor="text2"/>
+        </w:rPr>
+        <w:t>Creates new directories inside docker image (any images that get uploaded to the Django application) i.e. Scenario documents</w:t>
+      </w:r>
+    </w:p>
+    <w:p>
+      <w:pPr>
+        <w:rPr>
+          <w:color w:val="44546A" w:themeColor="text2"/>
+        </w:rPr>
+      </w:pPr>
+      <w:r>
+        <w:t xml:space="preserve">RUN </w:t>
+      </w:r>
+      <w:proofErr w:type="spellStart"/>
+      <w:r>
+        <w:t>mkdir</w:t>
+      </w:r>
+      <w:proofErr w:type="spellEnd"/>
+      <w:r>
+        <w:t xml:space="preserve"> -p /vol/web/static</w:t>
+      </w:r>
+      <w:r>
+        <w:tab/>
+      </w:r>
+      <w:r>
+        <w:tab/>
+      </w:r>
+      <w:r>
+        <w:tab/>
+      </w:r>
+      <w:proofErr w:type="spellStart"/>
+      <w:r>
+        <w:rPr>
+          <w:color w:val="44546A" w:themeColor="text2"/>
+        </w:rPr>
+        <w:t>Static</w:t>
+      </w:r>
+      <w:proofErr w:type="spellEnd"/>
+      <w:r>
+        <w:rPr>
+          <w:color w:val="44546A" w:themeColor="text2"/>
+        </w:rPr>
+        <w:t xml:space="preserve"> file folder required for JavaScript, CSS </w:t>
+      </w:r>
+      <w:proofErr w:type="spellStart"/>
+      <w:r>
+        <w:rPr>
+          <w:color w:val="44546A" w:themeColor="text2"/>
+        </w:rPr>
+        <w:t>etc</w:t>
+      </w:r>
+      <w:proofErr w:type="spellEnd"/>
+    </w:p>
+    <w:p/>
+    <w:p>
+      <w:pPr>
+        <w:ind w:left="4320" w:hanging="4320"/>
+      </w:pPr>
+      <w:r>
+        <w:t xml:space="preserve">RUN </w:t>
+      </w:r>
+      <w:proofErr w:type="spellStart"/>
+      <w:r>
+        <w:t>adduser</w:t>
+      </w:r>
+      <w:proofErr w:type="spellEnd"/>
+      <w:r>
+        <w:t xml:space="preserve"> -D user</w:t>
+      </w:r>
+      <w:r>
+        <w:tab/>
+      </w:r>
+      <w:r>
+        <w:rPr>
+          <w:color w:val="44546A" w:themeColor="text2"/>
+        </w:rPr>
+        <w:t>Create a user to run the application within the container image (best practice in docker is to run application with a user who has less privilege than root user</w:t>
+      </w:r>
+      <w:r>
+        <w:tab/>
+      </w:r>
+    </w:p>
+    <w:p>
+      <w:pPr>
+        <w:ind w:left="4320" w:hanging="4320"/>
+      </w:pPr>
+      <w:r>
+        <w:t xml:space="preserve">RUN </w:t>
+      </w:r>
+      <w:proofErr w:type="spellStart"/>
+      <w:r>
+        <w:t>chown</w:t>
+      </w:r>
+      <w:proofErr w:type="spellEnd"/>
+      <w:r>
+        <w:t xml:space="preserve"> -R </w:t>
+      </w:r>
+      <w:proofErr w:type="spellStart"/>
+      <w:r>
+        <w:t>user:user</w:t>
+      </w:r>
+      <w:proofErr w:type="spellEnd"/>
+      <w:r>
+        <w:t xml:space="preserve"> /vol </w:t>
+      </w:r>
+      <w:r>
+        <w:tab/>
+      </w:r>
+      <w:r>
+        <w:rPr>
+          <w:color w:val="44546A" w:themeColor="text2"/>
+        </w:rPr>
+        <w:t>Set permission on the above volume for the user, user recursively throughout the directory</w:t>
+      </w:r>
+    </w:p>
+    <w:p>
+      <w:pPr>
+        <w:ind w:left="4320" w:hanging="4320"/>
+        <w:rPr>
+          <w:color w:val="44546A" w:themeColor="text2"/>
+        </w:rPr>
+      </w:pPr>
+      <w:r>
+        <w:t xml:space="preserve">RUN </w:t>
+      </w:r>
+      <w:proofErr w:type="spellStart"/>
+      <w:r>
+        <w:t>chmod</w:t>
+      </w:r>
+      <w:proofErr w:type="spellEnd"/>
+      <w:r>
+        <w:t xml:space="preserve"> -R 755 /vol/web</w:t>
+      </w:r>
+      <w:r>
+        <w:tab/>
+      </w:r>
+      <w:r>
+        <w:rPr>
+          <w:color w:val="44546A" w:themeColor="text2"/>
+        </w:rPr>
+        <w:t>User has full access. Groups and other - read, execute</w:t>
+      </w:r>
+    </w:p>
+    <w:p>
+      <w:pPr>
+        <w:ind w:left="4320" w:hanging="4320"/>
+        <w:rPr>
+          <w:color w:val="44546A" w:themeColor="text2"/>
+        </w:rPr>
+      </w:pPr>
+      <w:r>
+        <w:t xml:space="preserve">RUN </w:t>
+      </w:r>
+      <w:proofErr w:type="spellStart"/>
+      <w:r>
+        <w:t>chown</w:t>
+      </w:r>
+      <w:proofErr w:type="spellEnd"/>
+      <w:r>
+        <w:t xml:space="preserve"> -R </w:t>
+      </w:r>
+      <w:proofErr w:type="spellStart"/>
+      <w:r>
+        <w:t>user:user</w:t>
+      </w:r>
+      <w:proofErr w:type="spellEnd"/>
+      <w:r>
+        <w:t xml:space="preserve"> /</w:t>
+      </w:r>
+      <w:proofErr w:type="spellStart"/>
+      <w:r>
+        <w:t>rlcs_app</w:t>
+      </w:r>
+      <w:proofErr w:type="spellEnd"/>
+      <w:r>
+        <w:tab/>
+      </w:r>
+      <w:r>
+        <w:rPr>
+          <w:color w:val="44546A" w:themeColor="text2"/>
+        </w:rPr>
+        <w:t>Change ownership of app folder to user</w:t>
+      </w:r>
+    </w:p>
+    <w:p>
+      <w:pPr>
+        <w:ind w:left="4320" w:hanging="4320"/>
+        <w:rPr>
+          <w:color w:val="44546A" w:themeColor="text2"/>
+        </w:rPr>
+      </w:pPr>
+      <w:r>
+        <w:t xml:space="preserve">RUN </w:t>
+      </w:r>
+      <w:proofErr w:type="spellStart"/>
+      <w:r>
+        <w:t>chmod</w:t>
+      </w:r>
+      <w:proofErr w:type="spellEnd"/>
+      <w:r>
+        <w:t xml:space="preserve"> +x /</w:t>
+      </w:r>
+      <w:proofErr w:type="spellStart"/>
+      <w:r>
+        <w:t>rlcs_app</w:t>
+      </w:r>
+      <w:proofErr w:type="spellEnd"/>
+      <w:r>
+        <w:t>/*</w:t>
+      </w:r>
+      <w:r>
+        <w:tab/>
+      </w:r>
+      <w:r>
+        <w:rPr>
+          <w:color w:val="44546A" w:themeColor="text2"/>
+        </w:rPr>
+        <w:t>Change to executable everything in app folder</w:t>
+      </w:r>
+    </w:p>
+    <w:p>
+      <w:pPr>
+        <w:ind w:left="4320" w:hanging="4320"/>
+      </w:pPr>
+      <w:r>
+        <w:t xml:space="preserve">USER </w:t>
+      </w:r>
+      <w:proofErr w:type="spellStart"/>
+      <w:r>
+        <w:t>user</w:t>
+      </w:r>
+      <w:proofErr w:type="spellEnd"/>
+      <w:r>
+        <w:tab/>
+      </w:r>
+      <w:r>
+        <w:rPr>
+          <w:color w:val="44546A" w:themeColor="text2"/>
+        </w:rPr>
+        <w:t>Switch to the new user we created</w:t>
+      </w:r>
+    </w:p>
+    <w:p>
+      <w:pPr>
+        <w:ind w:left="4320" w:hanging="4320"/>
+      </w:pPr>
+      <w:r>
+        <w:t>CMD ["entrypoint.sh"]</w:t>
+      </w:r>
+      <w:r>
+        <w:tab/>
+      </w:r>
+      <w:r>
+        <w:rPr>
+          <w:color w:val="44546A" w:themeColor="text2"/>
+        </w:rPr>
+        <w:t xml:space="preserve">Script used to start that application (run  </w:t>
+      </w:r>
+      <w:proofErr w:type="spellStart"/>
+      <w:r>
+        <w:rPr>
+          <w:color w:val="44546A" w:themeColor="text2"/>
+        </w:rPr>
+        <w:t>uWSGI</w:t>
+      </w:r>
+      <w:proofErr w:type="spellEnd"/>
+      <w:r>
+        <w:rPr>
+          <w:color w:val="44546A" w:themeColor="text2"/>
+        </w:rPr>
+        <w:t xml:space="preserve"> and start the application) </w:t>
+      </w:r>
+      <w:proofErr w:type="spellStart"/>
+      <w:r>
+        <w:rPr>
+          <w:color w:val="44546A" w:themeColor="text2"/>
+        </w:rPr>
+        <w:t>uWsgi</w:t>
+      </w:r>
+      <w:proofErr w:type="spellEnd"/>
+      <w:r>
+        <w:rPr>
+          <w:color w:val="44546A" w:themeColor="text2"/>
+        </w:rPr>
+        <w:t xml:space="preserve"> is a tool used to run Python applications in production</w:t>
+      </w:r>
+    </w:p>
+    <w:p>
+      <w:pPr>
+        <w:ind w:left="4320" w:hanging="4320"/>
+      </w:pPr>
+    </w:p>
+    <w:p>
+      <w:pPr>
+        <w:ind w:left="4320" w:hanging="4320"/>
+      </w:pPr>
+    </w:p>
+    <w:p>
+      <w:pPr>
+        <w:ind w:left="4320" w:hanging="4320"/>
+        <w:rPr>
+          <w:b/>
+          <w:bCs/>
+          <w:sz w:val="24"/>
+          <w:szCs w:val="24"/>
+        </w:rPr>
+      </w:pPr>
+      <w:r>
+        <w:rPr>
+          <w:b/>
+          <w:bCs/>
+          <w:sz w:val="24"/>
+          <w:szCs w:val="24"/>
+        </w:rPr>
+        <w:t>Contents of entrypoint.sh</w:t>
+      </w:r>
+    </w:p>
+    <w:p>
+      <w:pPr>
+        <w:ind w:left="4320" w:hanging="4320"/>
+      </w:pPr>
+    </w:p>
+    <w:p>
+      <w:pPr>
+        <w:ind w:left="4320" w:hanging="4320"/>
+        <w:rPr>
+          <w:color w:val="44546A" w:themeColor="text2"/>
+        </w:rPr>
+      </w:pPr>
+      <w:r>
+        <w:t xml:space="preserve">python manage.py </w:t>
+      </w:r>
+      <w:proofErr w:type="spellStart"/>
+      <w:r>
+        <w:t>collectstatic</w:t>
+      </w:r>
+      <w:proofErr w:type="spellEnd"/>
+      <w:r>
+        <w:t xml:space="preserve"> -</w:t>
+      </w:r>
+      <w:proofErr w:type="spellStart"/>
+      <w:r>
+        <w:t>noinput</w:t>
+      </w:r>
+      <w:proofErr w:type="spellEnd"/>
+      <w:r>
+        <w:tab/>
+      </w:r>
+      <w:r>
+        <w:rPr>
+          <w:color w:val="44546A" w:themeColor="text2"/>
+        </w:rPr>
+        <w:t xml:space="preserve">Collect all the static files for project and put them in the static root. Proxy (Nginx) can serve the static files more efficiently </w:t>
+      </w:r>
+    </w:p>
+    <w:p>
+      <w:pPr>
+        <w:ind w:left="4320" w:hanging="4320"/>
+        <w:rPr>
+          <w:color w:val="44546A" w:themeColor="text2"/>
+        </w:rPr>
+      </w:pPr>
+    </w:p>
+    <w:p>
+      <w:pPr>
+        <w:ind w:left="4320" w:hanging="4320"/>
+        <w:rPr>
+          <w:color w:val="44546A" w:themeColor="text2"/>
+        </w:rPr>
+      </w:pPr>
+    </w:p>
+    <w:p>
+      <w:pPr>
+        <w:ind w:left="4320" w:hanging="4320"/>
+      </w:pPr>
+      <w:r>
+        <w:t>python manage.py migrate</w:t>
+      </w:r>
+      <w:r>
+        <w:tab/>
+      </w:r>
+      <w:r>
+        <w:rPr>
+          <w:color w:val="44546A" w:themeColor="text2"/>
+        </w:rPr>
+        <w:t xml:space="preserve">Runs migration on container </w:t>
+      </w:r>
+      <w:proofErr w:type="spellStart"/>
+      <w:r>
+        <w:rPr>
+          <w:color w:val="44546A" w:themeColor="text2"/>
+        </w:rPr>
+        <w:t>startup</w:t>
+      </w:r>
+      <w:proofErr w:type="spellEnd"/>
+    </w:p>
+    <w:p>
+      <w:pPr>
+        <w:ind w:left="4320" w:hanging="4320"/>
+      </w:pPr>
+      <w:r>
+        <w:t xml:space="preserve">python manage.py </w:t>
+      </w:r>
+      <w:proofErr w:type="spellStart"/>
+      <w:r>
+        <w:t>createsu</w:t>
+      </w:r>
+      <w:proofErr w:type="spellEnd"/>
+      <w:r>
+        <w:tab/>
+      </w:r>
+      <w:r>
+        <w:rPr>
+          <w:color w:val="44546A" w:themeColor="text2"/>
+        </w:rPr>
+        <w:t>Creates Superuser in the container</w:t>
+      </w:r>
+      <w:r>
+        <w:tab/>
+      </w:r>
+    </w:p>
+    <w:p>
+      <w:pPr>
+        <w:ind w:left="4320" w:hanging="4320"/>
+        <w:rPr>
+          <w:color w:val="44546A" w:themeColor="text2"/>
+        </w:rPr>
+      </w:pPr>
+      <w:r>
+        <w:t xml:space="preserve">python manage.py </w:t>
+      </w:r>
+      <w:proofErr w:type="spellStart"/>
+      <w:r>
+        <w:t>loaddata</w:t>
+      </w:r>
+      <w:proofErr w:type="spellEnd"/>
+      <w:r>
+        <w:t xml:space="preserve"> </w:t>
+      </w:r>
+      <w:proofErr w:type="spellStart"/>
+      <w:r>
+        <w:t>dropdowns.yaml</w:t>
+      </w:r>
+      <w:proofErr w:type="spellEnd"/>
+      <w:r>
+        <w:tab/>
+      </w:r>
+      <w:r>
+        <w:rPr>
+          <w:color w:val="44546A" w:themeColor="text2"/>
+        </w:rPr>
+        <w:t>Populates all the dropdown fields in the cases app model</w:t>
+      </w:r>
+    </w:p>
+    <w:p>
+      <w:pPr>
+        <w:ind w:left="4320" w:hanging="4320"/>
+      </w:pPr>
+    </w:p>
+    <w:p>
+      <w:pPr>
+        <w:ind w:left="4320" w:hanging="4320"/>
+      </w:pPr>
+      <w:proofErr w:type="spellStart"/>
+      <w:r>
+        <w:t>uwsgi</w:t>
+      </w:r>
+      <w:proofErr w:type="spellEnd"/>
+      <w:r>
+        <w:t xml:space="preserve"> --socket :8000 --master --enable-threads --module cst8333.wsgi </w:t>
+      </w:r>
+    </w:p>
+    <w:p>
+      <w:pPr>
+        <w:pStyle w:val="ListParagraph"/>
+        <w:ind w:left="4320"/>
+        <w:rPr>
+          <w:color w:val="44546A" w:themeColor="text2"/>
+        </w:rPr>
+      </w:pPr>
+      <w:r>
+        <w:rPr>
+          <w:color w:val="44546A" w:themeColor="text2"/>
+        </w:rPr>
+        <w:lastRenderedPageBreak/>
+        <w:t xml:space="preserve">Command that runs the application using </w:t>
+      </w:r>
+      <w:proofErr w:type="spellStart"/>
+      <w:r>
+        <w:rPr>
+          <w:color w:val="44546A" w:themeColor="text2"/>
+        </w:rPr>
+        <w:t>uWSGI</w:t>
+      </w:r>
+      <w:proofErr w:type="spellEnd"/>
+      <w:r>
+        <w:rPr>
+          <w:color w:val="44546A" w:themeColor="text2"/>
+        </w:rPr>
+        <w:t xml:space="preserve"> (starts project and runs it in a </w:t>
+      </w:r>
+      <w:proofErr w:type="spellStart"/>
+      <w:r>
+        <w:rPr>
+          <w:color w:val="44546A" w:themeColor="text2"/>
+        </w:rPr>
+        <w:t>uWSGI</w:t>
+      </w:r>
+      <w:proofErr w:type="spellEnd"/>
+      <w:r>
+        <w:rPr>
+          <w:color w:val="44546A" w:themeColor="text2"/>
+        </w:rPr>
+        <w:t xml:space="preserve"> service)</w:t>
+      </w:r>
+    </w:p>
+    <w:p>
+      <w:pPr>
+        <w:pStyle w:val="ListParagraph"/>
+        <w:ind w:left="4320"/>
+        <w:rPr>
+          <w:color w:val="44546A" w:themeColor="text2"/>
+        </w:rPr>
+      </w:pPr>
+      <w:r>
+        <w:rPr>
+          <w:color w:val="44546A" w:themeColor="text2"/>
+        </w:rPr>
+        <w:t>Run it in the foreground serving the application rather in the background task</w:t>
+      </w:r>
+    </w:p>
+    <w:p>
+      <w:pPr>
+        <w:ind w:left="4320" w:hanging="4320"/>
+        <w:rPr>
+          <w:b/>
+          <w:bCs/>
+        </w:rPr>
+      </w:pPr>
     </w:p>
     <w:p>
       <w:pPr>

</xml_diff>